<commit_message>
Names added back in
</commit_message>
<xml_diff>
--- a/Walter/TripReports/Book_11_20.docx
+++ b/Walter/TripReports/Book_11_20.docx
@@ -7670,7 +7670,23 @@
           <w:sz w:val="24"/>
           <w:szCs w:val="24"/>
         </w:rPr>
-        <w:t xml:space="preserve"> south ridge of Mt. Wilse, wandering both south and east, adding at least another </w:t>
+        <w:t xml:space="preserve"> south ridge of Mt. </w:t>
+      </w:r>
+      <w:proofErr w:type="spellStart"/>
+      <w:r>
+        <w:rPr>
+          <w:sz w:val="24"/>
+          <w:szCs w:val="24"/>
+        </w:rPr>
+        <w:t>Wilse</w:t>
+      </w:r>
+      <w:proofErr w:type="spellEnd"/>
+      <w:r>
+        <w:rPr>
+          <w:sz w:val="24"/>
+          <w:szCs w:val="24"/>
+        </w:rPr>
+        <w:t xml:space="preserve">, wandering both south and east, adding at least another </w:t>
       </w:r>
       <w:r>
         <w:rPr>
@@ -10654,14 +10670,7 @@
           <w:sz w:val="24"/>
           <w:szCs w:val="24"/>
         </w:rPr>
-        <w:t xml:space="preserve">nticipating dawns imminent </w:t>
-      </w:r>
-      <w:r>
-        <w:rPr>
-          <w:sz w:val="24"/>
-          <w:szCs w:val="24"/>
-        </w:rPr>
-        <w:t>arrival</w:t>
+        <w:t>nticipating dawns imminent arrival</w:t>
       </w:r>
       <w:r>
         <w:rPr>
@@ -10675,14 +10684,7 @@
           <w:sz w:val="24"/>
           <w:szCs w:val="24"/>
         </w:rPr>
-        <w:t xml:space="preserve"> put away my headlamp</w:t>
-      </w:r>
-      <w:r>
-        <w:rPr>
-          <w:sz w:val="24"/>
-          <w:szCs w:val="24"/>
-        </w:rPr>
-        <w:t xml:space="preserve"> </w:t>
+        <w:t xml:space="preserve"> put away my headlamp </w:t>
       </w:r>
       <w:r>
         <w:rPr>
@@ -10993,14 +10995,7 @@
           <w:sz w:val="24"/>
           <w:szCs w:val="24"/>
         </w:rPr>
-        <w:t xml:space="preserve"> views. </w:t>
-      </w:r>
-      <w:r>
-        <w:rPr>
-          <w:sz w:val="24"/>
-          <w:szCs w:val="24"/>
-        </w:rPr>
-        <w:t xml:space="preserve">Rounding a corner, a few minutes past seven, </w:t>
+        <w:t xml:space="preserve"> views. Rounding a corner, a few minutes past seven, </w:t>
       </w:r>
       <w:r>
         <w:rPr>
@@ -11133,14 +11128,7 @@
           <w:sz w:val="24"/>
           <w:szCs w:val="24"/>
         </w:rPr>
-        <w:t xml:space="preserve"> the </w:t>
-      </w:r>
-      <w:r>
-        <w:rPr>
-          <w:sz w:val="24"/>
-          <w:szCs w:val="24"/>
-        </w:rPr>
-        <w:t>stainless-steel pyramid</w:t>
+        <w:t xml:space="preserve"> the stainless-steel pyramid</w:t>
       </w:r>
       <w:r>
         <w:rPr>
@@ -12234,7 +12222,23 @@
           <w:sz w:val="24"/>
           <w:szCs w:val="24"/>
         </w:rPr>
-        <w:t>eads through Chihuahuan desert to the</w:t>
+        <w:t xml:space="preserve">eads through </w:t>
+      </w:r>
+      <w:proofErr w:type="spellStart"/>
+      <w:r>
+        <w:rPr>
+          <w:sz w:val="24"/>
+          <w:szCs w:val="24"/>
+        </w:rPr>
+        <w:t>Chihuahuan</w:t>
+      </w:r>
+      <w:proofErr w:type="spellEnd"/>
+      <w:r>
+        <w:rPr>
+          <w:sz w:val="24"/>
+          <w:szCs w:val="24"/>
+        </w:rPr>
+        <w:t xml:space="preserve"> desert to the</w:t>
       </w:r>
       <w:r>
         <w:rPr>
@@ -13150,6 +13154,7 @@
     <w:p>
       <w:pPr>
         <w:rPr>
+          <w:strike/>
           <w:sz w:val="24"/>
           <w:szCs w:val="24"/>
         </w:rPr>
@@ -13245,21 +13250,40 @@
       </w:r>
       <w:r>
         <w:rPr>
-          <w:sz w:val="24"/>
-          <w:szCs w:val="24"/>
-        </w:rPr>
-        <w:t xml:space="preserve">Coincidentally, we reached the south peak summit on a Saturday, the same day of the week as the first expedition did, and exactly 101 years, to the date, after the first. </w:t>
+          <w:strike/>
+          <w:sz w:val="24"/>
+          <w:szCs w:val="24"/>
+        </w:rPr>
+        <w:t xml:space="preserve">Coincidentally, we reached the south peak summit on a Saturday, the same day of the week as the </w:t>
+      </w:r>
+      <w:r>
+        <w:rPr>
+          <w:strike/>
+          <w:sz w:val="24"/>
+          <w:szCs w:val="24"/>
+        </w:rPr>
+        <w:t xml:space="preserve">very </w:t>
+      </w:r>
+      <w:r>
+        <w:rPr>
+          <w:strike/>
+          <w:sz w:val="24"/>
+          <w:szCs w:val="24"/>
+        </w:rPr>
+        <w:t xml:space="preserve">first expedition, and exactly 101 years, to the date, after the first. </w:t>
       </w:r>
     </w:p>
     <w:p>
       <w:pPr>
         <w:rPr>
+          <w:strike/>
           <w:sz w:val="24"/>
           <w:szCs w:val="24"/>
         </w:rPr>
       </w:pPr>
       <w:r>
         <w:rPr>
+          <w:strike/>
           <w:sz w:val="24"/>
           <w:szCs w:val="24"/>
         </w:rPr>
@@ -13267,6 +13291,7 @@
       </w:r>
       <w:r>
         <w:rPr>
+          <w:strike/>
           <w:sz w:val="24"/>
           <w:szCs w:val="24"/>
         </w:rPr>
@@ -13274,6 +13299,7 @@
       </w:r>
       <w:r>
         <w:rPr>
+          <w:strike/>
           <w:sz w:val="24"/>
           <w:szCs w:val="24"/>
         </w:rPr>
@@ -13292,7 +13318,22 @@
           <w:sz w:val="24"/>
           <w:szCs w:val="24"/>
         </w:rPr>
-        <w:t xml:space="preserve">Since at least 2009 the seeds of one day climbing Mount McKinley (as it was still officially named back then) had been growing in my </w:t>
+        <w:t xml:space="preserve">Since 2009 the seeds of one day climbing Mount </w:t>
+      </w:r>
+      <w:r>
+        <w:rPr>
+          <w:strike/>
+          <w:sz w:val="24"/>
+          <w:szCs w:val="24"/>
+        </w:rPr>
+        <w:t>McKinley (as it was still officially named back then)</w:t>
+      </w:r>
+      <w:r>
+        <w:rPr>
+          <w:sz w:val="24"/>
+          <w:szCs w:val="24"/>
+        </w:rPr>
+        <w:t xml:space="preserve"> had been growing in my </w:t>
       </w:r>
       <w:r>
         <w:rPr>
@@ -13320,6 +13361,13 @@
           <w:sz w:val="24"/>
           <w:szCs w:val="24"/>
         </w:rPr>
+        <w:t>,</w:t>
+      </w:r>
+      <w:r>
+        <w:rPr>
+          <w:sz w:val="24"/>
+          <w:szCs w:val="24"/>
+        </w:rPr>
         <w:t xml:space="preserve"> having climbed both Mt. Hood and Mt. Rainer</w:t>
       </w:r>
       <w:r>
@@ -13334,21 +13382,35 @@
           <w:sz w:val="24"/>
           <w:szCs w:val="24"/>
         </w:rPr>
-        <w:t xml:space="preserve">the itch had gotten pretty serious.  </w:t>
-      </w:r>
-      <w:r>
-        <w:rPr>
-          <w:sz w:val="24"/>
-          <w:szCs w:val="24"/>
-        </w:rPr>
-        <w:t>Even so</w:t>
-      </w:r>
-      <w:r>
-        <w:rPr>
-          <w:sz w:val="24"/>
-          <w:szCs w:val="24"/>
-        </w:rPr>
-        <w:t xml:space="preserve"> it wasn’t until 2014 when I finally got the chance to do so. Over those four years I practiced sled hauling, did a lot of winter camping, </w:t>
+        <w:t xml:space="preserve">the itch had gotten </w:t>
+      </w:r>
+      <w:r>
+        <w:rPr>
+          <w:sz w:val="24"/>
+          <w:szCs w:val="24"/>
+        </w:rPr>
+        <w:t>serious</w:t>
+      </w:r>
+      <w:r>
+        <w:rPr>
+          <w:sz w:val="24"/>
+          <w:szCs w:val="24"/>
+        </w:rPr>
+        <w:t xml:space="preserve">.  </w:t>
+      </w:r>
+      <w:r>
+        <w:rPr>
+          <w:sz w:val="24"/>
+          <w:szCs w:val="24"/>
+        </w:rPr>
+        <w:t>The opportunity final came in 2014</w:t>
+      </w:r>
+      <w:r>
+        <w:rPr>
+          <w:sz w:val="24"/>
+          <w:szCs w:val="24"/>
+        </w:rPr>
+        <w:t xml:space="preserve">. Over those four years I practiced sled hauling, did a lot of winter camping, </w:t>
       </w:r>
       <w:r>
         <w:rPr>
@@ -13362,14 +13424,21 @@
           <w:sz w:val="24"/>
           <w:szCs w:val="24"/>
         </w:rPr>
-        <w:t>including 18,490 foot Pico de Orizaba in Mexico. I also improved my rock and ice climbing skills as well as my glacier travel skills</w:t>
-      </w:r>
-      <w:r>
-        <w:rPr>
-          <w:sz w:val="24"/>
-          <w:szCs w:val="24"/>
-        </w:rPr>
-        <w:t xml:space="preserve"> as such</w:t>
+        <w:t xml:space="preserve">including </w:t>
+      </w:r>
+      <w:r>
+        <w:rPr>
+          <w:sz w:val="24"/>
+          <w:szCs w:val="24"/>
+        </w:rPr>
+        <w:t>18,490-foot</w:t>
+      </w:r>
+      <w:r>
+        <w:rPr>
+          <w:sz w:val="24"/>
+          <w:szCs w:val="24"/>
+        </w:rPr>
+        <w:t xml:space="preserve"> Pico de Orizaba in Mexico. I also improved my</w:t>
       </w:r>
       <w:r>
         <w:rPr>
@@ -13383,28 +13452,35 @@
           <w:sz w:val="24"/>
           <w:szCs w:val="24"/>
         </w:rPr>
-        <w:t xml:space="preserve">I was </w:t>
-      </w:r>
-      <w:r>
-        <w:rPr>
-          <w:sz w:val="24"/>
-          <w:szCs w:val="24"/>
-        </w:rPr>
-        <w:t>qualified</w:t>
-      </w:r>
-      <w:r>
-        <w:rPr>
-          <w:sz w:val="24"/>
-          <w:szCs w:val="24"/>
-        </w:rPr>
-        <w:t xml:space="preserve"> when my chance </w:t>
-      </w:r>
-      <w:r>
-        <w:rPr>
-          <w:sz w:val="24"/>
-          <w:szCs w:val="24"/>
-        </w:rPr>
-        <w:t xml:space="preserve">arrived. </w:t>
+        <w:t xml:space="preserve">glacier travel </w:t>
+      </w:r>
+      <w:r>
+        <w:rPr>
+          <w:sz w:val="24"/>
+          <w:szCs w:val="24"/>
+        </w:rPr>
+        <w:t>skills</w:t>
+      </w:r>
+      <w:r>
+        <w:rPr>
+          <w:sz w:val="24"/>
+          <w:szCs w:val="24"/>
+        </w:rPr>
+        <w:t xml:space="preserve"> and had taken up</w:t>
+      </w:r>
+      <w:r>
+        <w:rPr>
+          <w:sz w:val="24"/>
+          <w:szCs w:val="24"/>
+        </w:rPr>
+        <w:t xml:space="preserve"> rock and ice climbing</w:t>
+      </w:r>
+      <w:r>
+        <w:rPr>
+          <w:sz w:val="24"/>
+          <w:szCs w:val="24"/>
+        </w:rPr>
+        <w:t xml:space="preserve">. </w:t>
       </w:r>
     </w:p>
     <w:p>
@@ -13419,28 +13495,35 @@
           <w:sz w:val="24"/>
           <w:szCs w:val="24"/>
         </w:rPr>
-        <w:t xml:space="preserve">On March 16, 2014 </w:t>
-      </w:r>
-      <w:r>
-        <w:rPr>
-          <w:sz w:val="24"/>
-          <w:szCs w:val="24"/>
-        </w:rPr>
-        <w:t>I contacted thirteen people on Summitpost.or</w:t>
-      </w:r>
-      <w:r>
-        <w:rPr>
-          <w:sz w:val="24"/>
-          <w:szCs w:val="24"/>
-        </w:rPr>
-        <w:t xml:space="preserve">g </w:t>
-      </w:r>
-      <w:r>
-        <w:rPr>
-          <w:sz w:val="24"/>
-          <w:szCs w:val="24"/>
-        </w:rPr>
-        <w:t>in search of climbing partners for Denali.  That resulted in getting in touch with</w:t>
+        <w:t>Searching for Denali climbing partners</w:t>
+      </w:r>
+      <w:r>
+        <w:rPr>
+          <w:sz w:val="24"/>
+          <w:szCs w:val="24"/>
+        </w:rPr>
+        <w:t>,</w:t>
+      </w:r>
+      <w:r>
+        <w:rPr>
+          <w:sz w:val="24"/>
+          <w:szCs w:val="24"/>
+        </w:rPr>
+        <w:t xml:space="preserve"> March 16, 2014 </w:t>
+      </w:r>
+      <w:r>
+        <w:rPr>
+          <w:sz w:val="24"/>
+          <w:szCs w:val="24"/>
+        </w:rPr>
+        <w:t xml:space="preserve">I contacted thirteen people </w:t>
+      </w:r>
+      <w:r>
+        <w:rPr>
+          <w:sz w:val="24"/>
+          <w:szCs w:val="24"/>
+        </w:rPr>
+        <w:t>through</w:t>
       </w:r>
       <w:r>
         <w:rPr>
@@ -13454,14 +13537,64 @@
           <w:sz w:val="24"/>
           <w:szCs w:val="24"/>
         </w:rPr>
-        <w:t>Carl</w:t>
-      </w:r>
-      <w:r>
-        <w:rPr>
-          <w:sz w:val="24"/>
-          <w:szCs w:val="24"/>
-        </w:rPr>
-        <w:t xml:space="preserve"> of Colorado who </w:t>
+        <w:t>Summitpost.or</w:t>
+      </w:r>
+      <w:r>
+        <w:rPr>
+          <w:sz w:val="24"/>
+          <w:szCs w:val="24"/>
+        </w:rPr>
+        <w:t>g</w:t>
+      </w:r>
+      <w:r>
+        <w:rPr>
+          <w:sz w:val="24"/>
+          <w:szCs w:val="24"/>
+        </w:rPr>
+        <w:t xml:space="preserve">.  </w:t>
+      </w:r>
+      <w:r>
+        <w:rPr>
+          <w:sz w:val="24"/>
+          <w:szCs w:val="24"/>
+        </w:rPr>
+        <w:t>As a result, I found</w:t>
+      </w:r>
+      <w:r>
+        <w:rPr>
+          <w:sz w:val="24"/>
+          <w:szCs w:val="24"/>
+        </w:rPr>
+        <w:t xml:space="preserve"> </w:t>
+      </w:r>
+      <w:r>
+        <w:rPr>
+          <w:sz w:val="24"/>
+          <w:szCs w:val="24"/>
+        </w:rPr>
+        <w:t>Calvin</w:t>
+      </w:r>
+      <w:r>
+        <w:rPr>
+          <w:sz w:val="24"/>
+          <w:szCs w:val="24"/>
+        </w:rPr>
+        <w:t xml:space="preserve"> </w:t>
+      </w:r>
+      <w:r>
+        <w:rPr>
+          <w:strike/>
+          <w:sz w:val="24"/>
+          <w:szCs w:val="24"/>
+        </w:rPr>
+        <w:t>of Colorado</w:t>
+      </w:r>
+      <w:r>
+        <w:rPr>
+          <w:sz w:val="24"/>
+          <w:szCs w:val="24"/>
+        </w:rPr>
+        <w:t xml:space="preserve"> who </w:t>
       </w:r>
       <w:r>
         <w:rPr>
@@ -13673,7 +13806,14 @@
           <w:sz w:val="24"/>
           <w:szCs w:val="24"/>
         </w:rPr>
-        <w:t>smoke filled building</w:t>
+        <w:t>smoke-filled</w:t>
+      </w:r>
+      <w:r>
+        <w:rPr>
+          <w:sz w:val="24"/>
+          <w:szCs w:val="24"/>
+        </w:rPr>
+        <w:t xml:space="preserve"> building</w:t>
       </w:r>
       <w:r>
         <w:rPr>
@@ -13701,7 +13841,7 @@
           <w:sz w:val="24"/>
           <w:szCs w:val="24"/>
         </w:rPr>
-        <w:t>that now I would have</w:t>
+        <w:t>I would have</w:t>
       </w:r>
       <w:r>
         <w:rPr>
@@ -13853,10 +13993,18 @@
       </w:r>
       <w:r>
         <w:rPr>
-          <w:sz w:val="24"/>
-          <w:szCs w:val="24"/>
-        </w:rPr>
-        <w:t xml:space="preserve">Hampton Inn </w:t>
+          <w:strike/>
+          <w:sz w:val="24"/>
+          <w:szCs w:val="24"/>
+        </w:rPr>
+        <w:t>Hampton Inn</w:t>
+      </w:r>
+      <w:r>
+        <w:rPr>
+          <w:sz w:val="24"/>
+          <w:szCs w:val="24"/>
+        </w:rPr>
+        <w:t xml:space="preserve"> </w:t>
       </w:r>
       <w:r>
         <w:rPr>
@@ -13870,7 +14018,7 @@
           <w:sz w:val="24"/>
           <w:szCs w:val="24"/>
         </w:rPr>
-        <w:t>Adam</w:t>
+        <w:t>Art</w:t>
       </w:r>
       <w:r>
         <w:rPr>
@@ -13912,7 +14060,7 @@
           <w:sz w:val="24"/>
           <w:szCs w:val="24"/>
         </w:rPr>
-        <w:t>Carl</w:t>
+        <w:t>Calvin</w:t>
       </w:r>
       <w:r>
         <w:rPr>
@@ -13961,7 +14109,21 @@
           <w:sz w:val="24"/>
           <w:szCs w:val="24"/>
         </w:rPr>
-        <w:t xml:space="preserve">he next morning we made our way to REI, </w:t>
+        <w:t xml:space="preserve">he next </w:t>
+      </w:r>
+      <w:r>
+        <w:rPr>
+          <w:sz w:val="24"/>
+          <w:szCs w:val="24"/>
+        </w:rPr>
+        <w:t>morning,</w:t>
+      </w:r>
+      <w:r>
+        <w:rPr>
+          <w:sz w:val="24"/>
+          <w:szCs w:val="24"/>
+        </w:rPr>
+        <w:t xml:space="preserve"> we made our way to REI, </w:t>
       </w:r>
       <w:r>
         <w:rPr>
@@ -13982,7 +14144,21 @@
           <w:sz w:val="24"/>
           <w:szCs w:val="24"/>
         </w:rPr>
-        <w:t xml:space="preserve">ar items. As the evening approached I was filled with anticipation </w:t>
+        <w:t xml:space="preserve">ar items. As the evening </w:t>
+      </w:r>
+      <w:r>
+        <w:rPr>
+          <w:sz w:val="24"/>
+          <w:szCs w:val="24"/>
+        </w:rPr>
+        <w:t>approached,</w:t>
+      </w:r>
+      <w:r>
+        <w:rPr>
+          <w:sz w:val="24"/>
+          <w:szCs w:val="24"/>
+        </w:rPr>
+        <w:t xml:space="preserve"> I was filled with anticipation </w:t>
       </w:r>
       <w:r>
         <w:rPr>
@@ -14212,7 +14388,21 @@
           <w:sz w:val="24"/>
           <w:szCs w:val="24"/>
         </w:rPr>
-        <w:t xml:space="preserve">is a Native American word meaning “The High One” and it is the tallest mountain in North America towering even above its neighbors.  When measured from base peak, with a </w:t>
+        <w:t>is a Native American word meaning “The High One” and it is the tallest mountain in North America towering even above its neighbors.  When measured from base</w:t>
+      </w:r>
+      <w:r>
+        <w:rPr>
+          <w:sz w:val="24"/>
+          <w:szCs w:val="24"/>
+        </w:rPr>
+        <w:t xml:space="preserve"> to</w:t>
+      </w:r>
+      <w:r>
+        <w:rPr>
+          <w:sz w:val="24"/>
+          <w:szCs w:val="24"/>
+        </w:rPr>
+        <w:t xml:space="preserve"> peak, with a vertical relief of 18,000 feet, it is the tallest (even though it is not the highest) mountain in the </w:t>
       </w:r>
       <w:r>
         <w:rPr>
@@ -14220,7 +14410,7 @@
           <w:szCs w:val="24"/>
         </w:rPr>
         <w:lastRenderedPageBreak/>
-        <w:t>vertical relief of 18,000 feet, it is the tallest (even though it is not the highest) mountain in the world.</w:t>
+        <w:t>world.</w:t>
       </w:r>
       <w:r>
         <w:rPr>
@@ -14263,7 +14453,21 @@
           <w:sz w:val="24"/>
           <w:szCs w:val="24"/>
         </w:rPr>
-        <w:t xml:space="preserve">Following the orientation we walked down Talkeetna Main Street carrying our </w:t>
+        <w:t xml:space="preserve">Following the </w:t>
+      </w:r>
+      <w:r>
+        <w:rPr>
+          <w:sz w:val="24"/>
+          <w:szCs w:val="24"/>
+        </w:rPr>
+        <w:t>orientation,</w:t>
+      </w:r>
+      <w:r>
+        <w:rPr>
+          <w:sz w:val="24"/>
+          <w:szCs w:val="24"/>
+        </w:rPr>
+        <w:t xml:space="preserve"> we walked down Talkeetna Main Street carrying our </w:t>
       </w:r>
       <w:r>
         <w:rPr>
@@ -14530,7 +14734,14 @@
           <w:sz w:val="24"/>
           <w:szCs w:val="24"/>
         </w:rPr>
-        <w:t>The 55 mile</w:t>
+        <w:t xml:space="preserve">The </w:t>
+      </w:r>
+      <w:r>
+        <w:rPr>
+          <w:sz w:val="24"/>
+          <w:szCs w:val="24"/>
+        </w:rPr>
+        <w:t>55-mile</w:t>
       </w:r>
       <w:r>
         <w:rPr>
@@ -14601,14 +14812,28 @@
           <w:sz w:val="24"/>
           <w:szCs w:val="24"/>
         </w:rPr>
-        <w:t>By 2:00 p.m. our gear was unloa</w:t>
-      </w:r>
-      <w:r>
-        <w:rPr>
-          <w:sz w:val="24"/>
-          <w:szCs w:val="24"/>
-        </w:rPr>
-        <w:t xml:space="preserve">ded and we had checked in with </w:t>
+        <w:t xml:space="preserve">By 2:00 p.m. our gear was </w:t>
+      </w:r>
+      <w:r>
+        <w:rPr>
+          <w:sz w:val="24"/>
+          <w:szCs w:val="24"/>
+        </w:rPr>
+        <w:t>unloa</w:t>
+      </w:r>
+      <w:r>
+        <w:rPr>
+          <w:sz w:val="24"/>
+          <w:szCs w:val="24"/>
+        </w:rPr>
+        <w:t>ded,</w:t>
+      </w:r>
+      <w:r>
+        <w:rPr>
+          <w:sz w:val="24"/>
+          <w:szCs w:val="24"/>
+        </w:rPr>
+        <w:t xml:space="preserve"> and we had checked in with </w:t>
       </w:r>
       <w:r>
         <w:rPr>
@@ -14657,7 +14882,21 @@
           <w:sz w:val="24"/>
           <w:szCs w:val="24"/>
         </w:rPr>
-        <w:t>, so after we dug the required food and fuel cache we set off for Camp I.  Having to move four weeks’ worth of food, fuel, and gear</w:t>
+        <w:t xml:space="preserve">, so after we dug the required food and fuel </w:t>
+      </w:r>
+      <w:r>
+        <w:rPr>
+          <w:sz w:val="24"/>
+          <w:szCs w:val="24"/>
+        </w:rPr>
+        <w:t>cache,</w:t>
+      </w:r>
+      <w:r>
+        <w:rPr>
+          <w:sz w:val="24"/>
+          <w:szCs w:val="24"/>
+        </w:rPr>
+        <w:t xml:space="preserve"> we set off for Camp I.  Having to move four weeks’ worth of food, fuel, and gear</w:t>
       </w:r>
       <w:r>
         <w:rPr>
@@ -14791,21 +15030,21 @@
           <w:sz w:val="24"/>
           <w:szCs w:val="24"/>
         </w:rPr>
-        <w:t>Carl</w:t>
-      </w:r>
-      <w:r>
-        <w:rPr>
-          <w:sz w:val="24"/>
-          <w:szCs w:val="24"/>
-        </w:rPr>
-        <w:t xml:space="preserve"> in the front, followed by me, then </w:t>
-      </w:r>
-      <w:r>
-        <w:rPr>
-          <w:sz w:val="24"/>
-          <w:szCs w:val="24"/>
-        </w:rPr>
-        <w:t>Adam</w:t>
+        <w:t>Calvin</w:t>
+      </w:r>
+      <w:r>
+        <w:rPr>
+          <w:sz w:val="24"/>
+          <w:szCs w:val="24"/>
+        </w:rPr>
+        <w:t xml:space="preserve"> in the front, followed by me, </w:t>
+      </w:r>
+      <w:r>
+        <w:rPr>
+          <w:sz w:val="24"/>
+          <w:szCs w:val="24"/>
+        </w:rPr>
+        <w:t>Art</w:t>
       </w:r>
       <w:r>
         <w:rPr>
@@ -14819,14 +15058,28 @@
           <w:sz w:val="24"/>
           <w:szCs w:val="24"/>
         </w:rPr>
-        <w:t>Ron</w:t>
-      </w:r>
-      <w:r>
-        <w:rPr>
-          <w:sz w:val="24"/>
-          <w:szCs w:val="24"/>
-        </w:rPr>
-        <w:t>.  Being in the back is the toughest position as leaving Base Camp entails descending 400 feet down Heart Break Hill. Pulling a sled downhill without rigid polls, when there is no one behind you to control it, is an inconvenience.  Also if the last person falls into a crevasse he risks being hit by his sled as again there is no one behind him to stop it from following him into the crack.</w:t>
+        <w:t>Donald</w:t>
+      </w:r>
+      <w:r>
+        <w:rPr>
+          <w:sz w:val="24"/>
+          <w:szCs w:val="24"/>
+        </w:rPr>
+        <w:t xml:space="preserve">.  Being in the back is the toughest position as leaving Base Camp entails descending 400 feet down Heart Break Hill. Pulling a sled downhill without rigid polls, when there is no one behind you to control it, is an inconvenience.  </w:t>
+      </w:r>
+      <w:r>
+        <w:rPr>
+          <w:sz w:val="24"/>
+          <w:szCs w:val="24"/>
+        </w:rPr>
+        <w:t>Also,</w:t>
+      </w:r>
+      <w:r>
+        <w:rPr>
+          <w:sz w:val="24"/>
+          <w:szCs w:val="24"/>
+        </w:rPr>
+        <w:t xml:space="preserve"> if the last person falls into a crevasse he risks being hit by his sled as again there is no one behind him to stop it from following him into the crack.</w:t>
       </w:r>
     </w:p>
     <w:p>
@@ -14855,7 +15108,7 @@
           <w:sz w:val="24"/>
           <w:szCs w:val="24"/>
         </w:rPr>
-        <w:t>approximately five and a half miles</w:t>
+        <w:t>five and a half miles</w:t>
       </w:r>
       <w:r>
         <w:rPr>
@@ -15152,7 +15405,21 @@
           <w:sz w:val="24"/>
           <w:szCs w:val="24"/>
         </w:rPr>
-        <w:t xml:space="preserve"> II in 4.5 hours.  It’s astonishing how much time it takes to go such a short distance </w:t>
+        <w:t xml:space="preserve"> II in 4.5 hours.  </w:t>
+      </w:r>
+      <w:r>
+        <w:rPr>
+          <w:sz w:val="24"/>
+          <w:szCs w:val="24"/>
+        </w:rPr>
+        <w:t>It is</w:t>
+      </w:r>
+      <w:r>
+        <w:rPr>
+          <w:sz w:val="24"/>
+          <w:szCs w:val="24"/>
+        </w:rPr>
+        <w:t xml:space="preserve"> astonishing how much time it takes to go such a short distance </w:t>
       </w:r>
       <w:r>
         <w:rPr>
@@ -15244,7 +15511,21 @@
           <w:sz w:val="24"/>
           <w:szCs w:val="24"/>
         </w:rPr>
-        <w:t>Bear in mind that at this time of year darkness never reaches the mountain – 23 hours of sunlight are granted and just one hour of twilight.  I didn’t even bring a headlamp onto the mountain.</w:t>
+        <w:t xml:space="preserve">Bear in mind that at this time of year darkness never reaches the mountain – 23 hours of sunlight are granted and just one hour of twilight.  I </w:t>
+      </w:r>
+      <w:r>
+        <w:rPr>
+          <w:sz w:val="24"/>
+          <w:szCs w:val="24"/>
+        </w:rPr>
+        <w:t>did not</w:t>
+      </w:r>
+      <w:r>
+        <w:rPr>
+          <w:sz w:val="24"/>
+          <w:szCs w:val="24"/>
+        </w:rPr>
+        <w:t xml:space="preserve"> even bring a headlamp onto the mountain.</w:t>
       </w:r>
     </w:p>
     <w:p>
@@ -15428,14 +15709,42 @@
           <w:sz w:val="24"/>
           <w:szCs w:val="24"/>
         </w:rPr>
-        <w:t>ied in snow and we’d have to wake up and dig them out to prevent the aluminum poles from bending or breaking under the extra load.</w:t>
-      </w:r>
-      <w:r>
-        <w:rPr>
-          <w:sz w:val="24"/>
-          <w:szCs w:val="24"/>
-        </w:rPr>
-        <w:t xml:space="preserve">  As we waited on the storm we had plenty of work to do</w:t>
+        <w:t xml:space="preserve">ied in snow and </w:t>
+      </w:r>
+      <w:r>
+        <w:rPr>
+          <w:sz w:val="24"/>
+          <w:szCs w:val="24"/>
+        </w:rPr>
+        <w:t>we would</w:t>
+      </w:r>
+      <w:r>
+        <w:rPr>
+          <w:sz w:val="24"/>
+          <w:szCs w:val="24"/>
+        </w:rPr>
+        <w:t xml:space="preserve"> have to wake up and dig them out to prevent the aluminum poles from bending or breaking under the extra load.</w:t>
+      </w:r>
+      <w:r>
+        <w:rPr>
+          <w:sz w:val="24"/>
+          <w:szCs w:val="24"/>
+        </w:rPr>
+        <w:t xml:space="preserve">  As we waited on the </w:t>
+      </w:r>
+      <w:r>
+        <w:rPr>
+          <w:sz w:val="24"/>
+          <w:szCs w:val="24"/>
+        </w:rPr>
+        <w:t>storm,</w:t>
+      </w:r>
+      <w:r>
+        <w:rPr>
+          <w:sz w:val="24"/>
+          <w:szCs w:val="24"/>
+        </w:rPr>
+        <w:t xml:space="preserve"> we had plenty of work to do</w:t>
       </w:r>
       <w:r>
         <w:rPr>
@@ -15477,14 +15786,28 @@
           <w:sz w:val="24"/>
           <w:szCs w:val="24"/>
         </w:rPr>
-        <w:t xml:space="preserve"> playing cards</w:t>
-      </w:r>
-      <w:r>
-        <w:rPr>
-          <w:sz w:val="24"/>
-          <w:szCs w:val="24"/>
-        </w:rPr>
-        <w:t>, or resting</w:t>
+        <w:t xml:space="preserve"> playing </w:t>
+      </w:r>
+      <w:r>
+        <w:rPr>
+          <w:sz w:val="24"/>
+          <w:szCs w:val="24"/>
+        </w:rPr>
+        <w:t>cards</w:t>
+      </w:r>
+      <w:r>
+        <w:rPr>
+          <w:sz w:val="24"/>
+          <w:szCs w:val="24"/>
+        </w:rPr>
+        <w:t xml:space="preserve"> or</w:t>
+      </w:r>
+      <w:r>
+        <w:rPr>
+          <w:sz w:val="24"/>
+          <w:szCs w:val="24"/>
+        </w:rPr>
+        <w:t xml:space="preserve"> resting</w:t>
       </w:r>
       <w:r>
         <w:rPr>
@@ -15612,7 +15935,35 @@
           <w:sz w:val="24"/>
           <w:szCs w:val="24"/>
         </w:rPr>
-        <w:t xml:space="preserve"> located at the base of Motorcycle Hill 1.5 miles away.  The elevation gain from Camp II to Camp III is 1300 feet. We traveled in a storm again</w:t>
+        <w:t xml:space="preserve"> located at the base of Motorcycle Hill 1.5 miles away.  The elevation gain from Camp II to Camp III is 1</w:t>
+      </w:r>
+      <w:r>
+        <w:rPr>
+          <w:sz w:val="24"/>
+          <w:szCs w:val="24"/>
+        </w:rPr>
+        <w:t>,</w:t>
+      </w:r>
+      <w:r>
+        <w:rPr>
+          <w:sz w:val="24"/>
+          <w:szCs w:val="24"/>
+        </w:rPr>
+        <w:t xml:space="preserve">300 feet. </w:t>
+      </w:r>
+      <w:r>
+        <w:rPr>
+          <w:sz w:val="24"/>
+          <w:szCs w:val="24"/>
+        </w:rPr>
+        <w:t>Again, w</w:t>
+      </w:r>
+      <w:r>
+        <w:rPr>
+          <w:sz w:val="24"/>
+          <w:szCs w:val="24"/>
+        </w:rPr>
+        <w:t>e traveled in a storm</w:t>
       </w:r>
       <w:r>
         <w:rPr>
@@ -15626,7 +15977,21 @@
           <w:sz w:val="24"/>
           <w:szCs w:val="24"/>
         </w:rPr>
-        <w:t xml:space="preserve"> As we went up we passed groups coming down the mountain </w:t>
+        <w:t xml:space="preserve"> As we went </w:t>
+      </w:r>
+      <w:r>
+        <w:rPr>
+          <w:sz w:val="24"/>
+          <w:szCs w:val="24"/>
+        </w:rPr>
+        <w:t>up,</w:t>
+      </w:r>
+      <w:r>
+        <w:rPr>
+          <w:sz w:val="24"/>
+          <w:szCs w:val="24"/>
+        </w:rPr>
+        <w:t xml:space="preserve"> we passed groups coming down the mountain </w:t>
       </w:r>
       <w:r>
         <w:rPr>
@@ -15683,21 +16048,35 @@
           <w:sz w:val="24"/>
           <w:szCs w:val="24"/>
         </w:rPr>
-        <w:t>We arrive at the 11,</w:t>
-      </w:r>
-      <w:r>
-        <w:rPr>
-          <w:sz w:val="24"/>
-          <w:szCs w:val="24"/>
-        </w:rPr>
-        <w:t xml:space="preserve">000 foot camp at 7:30 </w:t>
-      </w:r>
-      <w:r>
-        <w:rPr>
-          <w:sz w:val="24"/>
-          <w:szCs w:val="24"/>
-        </w:rPr>
-        <w:t>p.m.</w:t>
+        <w:t xml:space="preserve">We arrive at the </w:t>
+      </w:r>
+      <w:r>
+        <w:rPr>
+          <w:sz w:val="24"/>
+          <w:szCs w:val="24"/>
+        </w:rPr>
+        <w:t>11,</w:t>
+      </w:r>
+      <w:r>
+        <w:rPr>
+          <w:sz w:val="24"/>
+          <w:szCs w:val="24"/>
+        </w:rPr>
+        <w:t>000-foot</w:t>
+      </w:r>
+      <w:r>
+        <w:rPr>
+          <w:sz w:val="24"/>
+          <w:szCs w:val="24"/>
+        </w:rPr>
+        <w:t xml:space="preserve"> camp at 7:30 </w:t>
+      </w:r>
+      <w:r>
+        <w:rPr>
+          <w:sz w:val="24"/>
+          <w:szCs w:val="24"/>
+        </w:rPr>
+        <w:t>p.m</w:t>
       </w:r>
       <w:r>
         <w:rPr>
@@ -15753,7 +16132,21 @@
           <w:sz w:val="24"/>
           <w:szCs w:val="24"/>
         </w:rPr>
-        <w:t xml:space="preserve"> became very cold and being sweaty we felt it even more</w:t>
+        <w:t xml:space="preserve"> became very cold and being </w:t>
+      </w:r>
+      <w:r>
+        <w:rPr>
+          <w:sz w:val="24"/>
+          <w:szCs w:val="24"/>
+        </w:rPr>
+        <w:t>sweaty,</w:t>
+      </w:r>
+      <w:r>
+        <w:rPr>
+          <w:sz w:val="24"/>
+          <w:szCs w:val="24"/>
+        </w:rPr>
+        <w:t xml:space="preserve"> we felt it even more</w:t>
       </w:r>
       <w:r>
         <w:rPr>
@@ -15767,7 +16160,7 @@
           <w:sz w:val="24"/>
           <w:szCs w:val="24"/>
         </w:rPr>
-        <w:t xml:space="preserve">e were not luckily enough to find a vacated camp spot as there were many teams staying at Camp III.  As such we had to get to work preparing a spot </w:t>
+        <w:t xml:space="preserve">e were not luckily enough to find a vacated camp spot as there were many teams staying at Camp III.  As such we had to get to work preparing a </w:t>
       </w:r>
       <w:r>
         <w:rPr>
@@ -15775,7 +16168,7 @@
           <w:szCs w:val="24"/>
         </w:rPr>
         <w:lastRenderedPageBreak/>
-        <w:t xml:space="preserve">by </w:t>
+        <w:t xml:space="preserve">spot by </w:t>
       </w:r>
       <w:r>
         <w:rPr>
@@ -15895,7 +16288,7 @@
           <w:sz w:val="24"/>
           <w:szCs w:val="24"/>
         </w:rPr>
-        <w:t>Carl</w:t>
+        <w:t>Calvin</w:t>
       </w:r>
       <w:r>
         <w:rPr>
@@ -15993,7 +16386,21 @@
           <w:sz w:val="24"/>
           <w:szCs w:val="24"/>
         </w:rPr>
-        <w:t>o wind at Windy Corner. We were carrying small enough loads that we didn’t use the sleds this day.</w:t>
+        <w:t xml:space="preserve">o wind at Windy Corner. We were carrying small enough loads that we </w:t>
+      </w:r>
+      <w:r>
+        <w:rPr>
+          <w:sz w:val="24"/>
+          <w:szCs w:val="24"/>
+        </w:rPr>
+        <w:t>did not</w:t>
+      </w:r>
+      <w:r>
+        <w:rPr>
+          <w:sz w:val="24"/>
+          <w:szCs w:val="24"/>
+        </w:rPr>
+        <w:t xml:space="preserve"> use the sleds this day.</w:t>
       </w:r>
       <w:r>
         <w:rPr>
@@ -16253,7 +16660,7 @@
           <w:sz w:val="24"/>
           <w:szCs w:val="24"/>
         </w:rPr>
-        <w:t>Carl</w:t>
+        <w:t>Calvin</w:t>
       </w:r>
       <w:r>
         <w:rPr>
@@ -16848,14 +17255,49 @@
           <w:sz w:val="24"/>
           <w:szCs w:val="24"/>
         </w:rPr>
-        <w:t>Adam did not join us as he</w:t>
-      </w:r>
-      <w:r>
-        <w:rPr>
-          <w:sz w:val="24"/>
-          <w:szCs w:val="24"/>
-        </w:rPr>
-        <w:t xml:space="preserve"> had decided the 14200 foot camp was th</w:t>
+        <w:t>Art</w:t>
+      </w:r>
+      <w:r>
+        <w:rPr>
+          <w:sz w:val="24"/>
+          <w:szCs w:val="24"/>
+        </w:rPr>
+        <w:t xml:space="preserve"> did not join us as he</w:t>
+      </w:r>
+      <w:r>
+        <w:rPr>
+          <w:sz w:val="24"/>
+          <w:szCs w:val="24"/>
+        </w:rPr>
+        <w:t xml:space="preserve"> had decided the </w:t>
+      </w:r>
+      <w:r>
+        <w:rPr>
+          <w:sz w:val="24"/>
+          <w:szCs w:val="24"/>
+        </w:rPr>
+        <w:t>14</w:t>
+      </w:r>
+      <w:r>
+        <w:rPr>
+          <w:sz w:val="24"/>
+          <w:szCs w:val="24"/>
+        </w:rPr>
+        <w:t>,</w:t>
+      </w:r>
+      <w:r>
+        <w:rPr>
+          <w:sz w:val="24"/>
+          <w:szCs w:val="24"/>
+        </w:rPr>
+        <w:t>200-foot</w:t>
+      </w:r>
+      <w:r>
+        <w:rPr>
+          <w:sz w:val="24"/>
+          <w:szCs w:val="24"/>
+        </w:rPr>
+        <w:t xml:space="preserve"> camp was th</w:t>
       </w:r>
       <w:r>
         <w:rPr>
@@ -16877,7 +17319,21 @@
           <w:sz w:val="24"/>
           <w:szCs w:val="24"/>
         </w:rPr>
-        <w:t>Climbing from 14200 feet to the 16,200 foot col at the top of the headwall is the steepest part of the West Buttress route we were following.  This</w:t>
+        <w:t xml:space="preserve">Climbing from 14200 feet to the </w:t>
+      </w:r>
+      <w:r>
+        <w:rPr>
+          <w:sz w:val="24"/>
+          <w:szCs w:val="24"/>
+        </w:rPr>
+        <w:t>16,200-foot</w:t>
+      </w:r>
+      <w:r>
+        <w:rPr>
+          <w:sz w:val="24"/>
+          <w:szCs w:val="24"/>
+        </w:rPr>
+        <w:t xml:space="preserve"> col at the top of the headwall is the steepest part of the West Buttress route we were following.  This</w:t>
       </w:r>
       <w:r>
         <w:rPr>
@@ -16976,7 +17432,21 @@
           <w:sz w:val="24"/>
           <w:szCs w:val="24"/>
         </w:rPr>
-        <w:t xml:space="preserve">Our meals were arranged on a three day repeating schedule, which was helpful for buying the food but which we didn't necessarily stick to on the mountain.  Our three breakfast choices were freeze dried bacon and eggs with freeze dried yogurt and dehydrated apples, or instant oatmeal with freeze dried pineapple, or granola.  Herbal tea, and/or hot chocolate was also part of breakfasts.  For lunches we had bagels, wraps, salami and cheese, or snack food such as trial mix or potato chips.  Our dinner menus were either pre-packaged freeze dried meals, or Rice-a-Roni, or angel hair spaghetti with pesto and parmesan cheese.  Granola bars, chocolate, hard candy, and similar snacks were also part of our diet.  </w:t>
+        <w:t xml:space="preserve">Our meals were arranged on a three day repeating schedule, which was helpful for buying the food but which we didn't necessarily stick to on the mountain.  Our three breakfast choices were freeze dried bacon and eggs with freeze dried yogurt and dehydrated apples, or instant oatmeal with freeze dried pineapple, or granola.  Herbal tea, and/or hot chocolate was also part of breakfasts.  For lunches we had bagels, wraps, salami and cheese, or snack food such as trial mix or potato chips.  Our dinner menus were either pre-packaged </w:t>
+      </w:r>
+      <w:r>
+        <w:rPr>
+          <w:sz w:val="24"/>
+          <w:szCs w:val="24"/>
+        </w:rPr>
+        <w:t>freeze-dried</w:t>
+      </w:r>
+      <w:r>
+        <w:rPr>
+          <w:sz w:val="24"/>
+          <w:szCs w:val="24"/>
+        </w:rPr>
+        <w:t xml:space="preserve"> meals, or Rice-a-Roni, or angel hair spaghetti with pesto and parmesan cheese.  Granola bars, chocolate, hard candy, and similar snacks were also part of our diet.  </w:t>
       </w:r>
       <w:r>
         <w:rPr>
@@ -16990,7 +17460,21 @@
           <w:sz w:val="24"/>
           <w:szCs w:val="24"/>
         </w:rPr>
-        <w:t xml:space="preserve">a few limited variety items like couscous, Ramon, beef jerky, freeze dried desserts, and fig newtons.  Our diet was satisfactory, but supplementing and varying it with items </w:t>
+        <w:t xml:space="preserve">a few limited variety items like couscous, Ramon, beef jerky, freeze dried desserts, and fig newtons.  Our diet was </w:t>
+      </w:r>
+      <w:r>
+        <w:rPr>
+          <w:sz w:val="24"/>
+          <w:szCs w:val="24"/>
+        </w:rPr>
+        <w:t>satisfactory but</w:t>
+      </w:r>
+      <w:r>
+        <w:rPr>
+          <w:sz w:val="24"/>
+          <w:szCs w:val="24"/>
+        </w:rPr>
+        <w:t xml:space="preserve"> supplementing and varying it with items </w:t>
       </w:r>
       <w:r>
         <w:rPr>
@@ -17296,7 +17780,7 @@
           <w:sz w:val="24"/>
           <w:szCs w:val="24"/>
         </w:rPr>
-        <w:t>Ron</w:t>
+        <w:t>Donald</w:t>
       </w:r>
       <w:r>
         <w:rPr>
@@ -17585,7 +18069,21 @@
           <w:sz w:val="24"/>
           <w:szCs w:val="24"/>
         </w:rPr>
-        <w:t xml:space="preserve"> along the steep “Autobahn” toward 18,200 foot Denali Pass.  This section does not get sun until the afternoon and so it is extremely cold, </w:t>
+        <w:t xml:space="preserve"> along the steep “Autobahn” toward </w:t>
+      </w:r>
+      <w:r>
+        <w:rPr>
+          <w:sz w:val="24"/>
+          <w:szCs w:val="24"/>
+        </w:rPr>
+        <w:t>18,200-foot</w:t>
+      </w:r>
+      <w:r>
+        <w:rPr>
+          <w:sz w:val="24"/>
+          <w:szCs w:val="24"/>
+        </w:rPr>
+        <w:t xml:space="preserve"> Denali Pass.  This section does not get sun until the afternoon and so it is extremely cold, </w:t>
       </w:r>
       <w:r>
         <w:rPr>
@@ -17877,7 +18375,21 @@
           <w:sz w:val="24"/>
           <w:szCs w:val="24"/>
         </w:rPr>
-        <w:t>Gaining the summit ridge w</w:t>
+        <w:t xml:space="preserve">Gaining the summit </w:t>
+      </w:r>
+      <w:r>
+        <w:rPr>
+          <w:sz w:val="24"/>
+          <w:szCs w:val="24"/>
+        </w:rPr>
+        <w:t>ridge,</w:t>
+      </w:r>
+      <w:r>
+        <w:rPr>
+          <w:sz w:val="24"/>
+          <w:szCs w:val="24"/>
+        </w:rPr>
+        <w:t xml:space="preserve"> w</w:t>
       </w:r>
       <w:r>
         <w:rPr>
@@ -18109,7 +18621,7 @@
           <w:sz w:val="24"/>
           <w:szCs w:val="24"/>
         </w:rPr>
-        <w:t>Carl</w:t>
+        <w:t>Calvin</w:t>
       </w:r>
       <w:r>
         <w:rPr>
@@ -18123,7 +18635,7 @@
           <w:sz w:val="24"/>
           <w:szCs w:val="24"/>
         </w:rPr>
-        <w:t>Ron</w:t>
+        <w:t>Donald</w:t>
       </w:r>
       <w:r>
         <w:rPr>
@@ -18137,21 +18649,49 @@
           <w:sz w:val="24"/>
           <w:szCs w:val="24"/>
         </w:rPr>
-        <w:t>Carl</w:t>
-      </w:r>
-      <w:r>
-        <w:rPr>
-          <w:sz w:val="24"/>
-          <w:szCs w:val="24"/>
-        </w:rPr>
-        <w:t xml:space="preserve">’s watch to document the time.  We couldn’t have been on top for more than five minutes and all my photos were taken within the same minute (9:02 p.m.) before my camera could freeze.  </w:t>
-      </w:r>
-      <w:r>
-        <w:rPr>
-          <w:sz w:val="24"/>
-          <w:szCs w:val="24"/>
-        </w:rPr>
-        <w:t xml:space="preserve">We didn’t even </w:t>
+        <w:t>Calvin</w:t>
+      </w:r>
+      <w:r>
+        <w:rPr>
+          <w:sz w:val="24"/>
+          <w:szCs w:val="24"/>
+        </w:rPr>
+        <w:t xml:space="preserve">’s watch to document the time.  We </w:t>
+      </w:r>
+      <w:r>
+        <w:rPr>
+          <w:sz w:val="24"/>
+          <w:szCs w:val="24"/>
+        </w:rPr>
+        <w:t>could not</w:t>
+      </w:r>
+      <w:r>
+        <w:rPr>
+          <w:sz w:val="24"/>
+          <w:szCs w:val="24"/>
+        </w:rPr>
+        <w:t xml:space="preserve"> have been on top for more than five minutes and all my photos were taken within the same minute (9:02 p.m.) before my camera could freeze.  </w:t>
+      </w:r>
+      <w:r>
+        <w:rPr>
+          <w:sz w:val="24"/>
+          <w:szCs w:val="24"/>
+        </w:rPr>
+        <w:t xml:space="preserve">We </w:t>
+      </w:r>
+      <w:r>
+        <w:rPr>
+          <w:sz w:val="24"/>
+          <w:szCs w:val="24"/>
+        </w:rPr>
+        <w:t>did not</w:t>
+      </w:r>
+      <w:r>
+        <w:rPr>
+          <w:sz w:val="24"/>
+          <w:szCs w:val="24"/>
+        </w:rPr>
+        <w:t xml:space="preserve"> even </w:t>
       </w:r>
       <w:r>
         <w:rPr>
@@ -18215,7 +18755,21 @@
           <w:sz w:val="24"/>
           <w:szCs w:val="24"/>
         </w:rPr>
-        <w:t xml:space="preserve"> face mask froze up and I had to switch to my neck gaiter.  To avoid frostbite I’d often place my gloved hand on my nose and cheeks. </w:t>
+        <w:t xml:space="preserve"> face mask froze up and I had to switch to my neck gaiter.  To avoid frostbite </w:t>
+      </w:r>
+      <w:r>
+        <w:rPr>
+          <w:sz w:val="24"/>
+          <w:szCs w:val="24"/>
+        </w:rPr>
+        <w:t>I would</w:t>
+      </w:r>
+      <w:r>
+        <w:rPr>
+          <w:sz w:val="24"/>
+          <w:szCs w:val="24"/>
+        </w:rPr>
+        <w:t xml:space="preserve"> often place my gloved hand on my nose and cheeks. </w:t>
       </w:r>
       <w:r>
         <w:rPr>
@@ -18229,7 +18783,7 @@
           <w:sz w:val="24"/>
           <w:szCs w:val="24"/>
         </w:rPr>
-        <w:t>Ron</w:t>
+        <w:t>Donald</w:t>
       </w:r>
       <w:r>
         <w:rPr>
@@ -18265,7 +18819,21 @@
           <w:sz w:val="24"/>
           <w:szCs w:val="24"/>
         </w:rPr>
-        <w:t xml:space="preserve">I hoped that once we turned to go west down the Autobahn that we’d get out of the wind but in fact it </w:t>
+        <w:t xml:space="preserve">I hoped that once we turned to go west down the Autobahn that </w:t>
+      </w:r>
+      <w:r>
+        <w:rPr>
+          <w:sz w:val="24"/>
+          <w:szCs w:val="24"/>
+        </w:rPr>
+        <w:t>we would</w:t>
+      </w:r>
+      <w:r>
+        <w:rPr>
+          <w:sz w:val="24"/>
+          <w:szCs w:val="24"/>
+        </w:rPr>
+        <w:t xml:space="preserve"> get out of the wind but in fact it </w:t>
       </w:r>
       <w:r>
         <w:rPr>
@@ -18342,7 +18910,21 @@
           <w:sz w:val="24"/>
           <w:szCs w:val="24"/>
         </w:rPr>
-        <w:t xml:space="preserve">without an accident. Fortunately </w:t>
+        <w:t xml:space="preserve">without an accident. </w:t>
+      </w:r>
+      <w:r>
+        <w:rPr>
+          <w:sz w:val="24"/>
+          <w:szCs w:val="24"/>
+        </w:rPr>
+        <w:t>Fortunately,</w:t>
+      </w:r>
+      <w:r>
+        <w:rPr>
+          <w:sz w:val="24"/>
+          <w:szCs w:val="24"/>
+        </w:rPr>
+        <w:t xml:space="preserve"> </w:t>
       </w:r>
       <w:r>
         <w:rPr>
@@ -18673,7 +19255,15 @@
           <w:sz w:val="24"/>
           <w:szCs w:val="24"/>
         </w:rPr>
-        <w:t>more difficult and time consuming to descend</w:t>
+        <w:t xml:space="preserve">more difficult and time consuming </w:t>
+      </w:r>
+      <w:r>
+        <w:rPr>
+          <w:sz w:val="24"/>
+          <w:szCs w:val="24"/>
+        </w:rPr>
+        <w:lastRenderedPageBreak/>
+        <w:t>to descend</w:t>
       </w:r>
       <w:r>
         <w:rPr>
@@ -18694,7 +19284,21 @@
           <w:sz w:val="24"/>
           <w:szCs w:val="24"/>
         </w:rPr>
-        <w:t xml:space="preserve"> two hours to get back to Basin Camp from the 16,200 foot col.</w:t>
+        <w:t xml:space="preserve"> two hours to get back to Basin Camp from the </w:t>
+      </w:r>
+      <w:r>
+        <w:rPr>
+          <w:sz w:val="24"/>
+          <w:szCs w:val="24"/>
+        </w:rPr>
+        <w:t>16,200-foot</w:t>
+      </w:r>
+      <w:r>
+        <w:rPr>
+          <w:sz w:val="24"/>
+          <w:szCs w:val="24"/>
+        </w:rPr>
+        <w:t xml:space="preserve"> col.</w:t>
       </w:r>
       <w:r>
         <w:rPr>
@@ -18723,7 +19327,6 @@
           <w:sz w:val="24"/>
           <w:szCs w:val="24"/>
         </w:rPr>
-        <w:lastRenderedPageBreak/>
         <w:t>A</w:t>
       </w:r>
       <w:r>
@@ -18738,7 +19341,21 @@
           <w:sz w:val="24"/>
           <w:szCs w:val="24"/>
         </w:rPr>
-        <w:t xml:space="preserve">, with light snow falling, </w:t>
+        <w:t xml:space="preserve">, with light snow </w:t>
+      </w:r>
+      <w:r>
+        <w:rPr>
+          <w:sz w:val="24"/>
+          <w:szCs w:val="24"/>
+        </w:rPr>
+        <w:t>falling</w:t>
+      </w:r>
+      <w:r>
+        <w:rPr>
+          <w:sz w:val="24"/>
+          <w:szCs w:val="24"/>
+        </w:rPr>
+        <w:t xml:space="preserve"> </w:t>
       </w:r>
       <w:r>
         <w:rPr>
@@ -18787,7 +19404,7 @@
           <w:sz w:val="24"/>
           <w:szCs w:val="24"/>
         </w:rPr>
-        <w:t>Adam</w:t>
+        <w:t>Art</w:t>
       </w:r>
       <w:r>
         <w:rPr>
@@ -18822,7 +19439,7 @@
           <w:sz w:val="24"/>
           <w:szCs w:val="24"/>
         </w:rPr>
-        <w:t>Adam</w:t>
+        <w:t>Art</w:t>
       </w:r>
       <w:r>
         <w:rPr>
@@ -18864,14 +19481,28 @@
           <w:sz w:val="24"/>
           <w:szCs w:val="24"/>
         </w:rPr>
-        <w:t>Ron</w:t>
-      </w:r>
-      <w:r>
-        <w:rPr>
-          <w:sz w:val="24"/>
-          <w:szCs w:val="24"/>
-        </w:rPr>
-        <w:t xml:space="preserve"> feel asleep with his sunglasses on.</w:t>
+        <w:t>Donald</w:t>
+      </w:r>
+      <w:r>
+        <w:rPr>
+          <w:sz w:val="24"/>
+          <w:szCs w:val="24"/>
+        </w:rPr>
+        <w:t xml:space="preserve"> fe</w:t>
+      </w:r>
+      <w:r>
+        <w:rPr>
+          <w:sz w:val="24"/>
+          <w:szCs w:val="24"/>
+        </w:rPr>
+        <w:t>l</w:t>
+      </w:r>
+      <w:r>
+        <w:rPr>
+          <w:sz w:val="24"/>
+          <w:szCs w:val="24"/>
+        </w:rPr>
+        <w:t>l asleep with his sunglasses on.</w:t>
       </w:r>
     </w:p>
     <w:p>
@@ -18998,7 +19629,14 @@
           <w:sz w:val="24"/>
           <w:szCs w:val="24"/>
         </w:rPr>
-        <w:t xml:space="preserve"> 13</w:t>
+        <w:t xml:space="preserve"> </w:t>
+      </w:r>
+      <w:r>
+        <w:rPr>
+          <w:sz w:val="24"/>
+          <w:szCs w:val="24"/>
+        </w:rPr>
+        <w:t>13</w:t>
       </w:r>
       <w:r>
         <w:rPr>
@@ -19012,7 +19650,14 @@
           <w:sz w:val="24"/>
           <w:szCs w:val="24"/>
         </w:rPr>
-        <w:t>500 foot cache the weather really started to deteriorate</w:t>
+        <w:t>500-foot</w:t>
+      </w:r>
+      <w:r>
+        <w:rPr>
+          <w:sz w:val="24"/>
+          <w:szCs w:val="24"/>
+        </w:rPr>
+        <w:t xml:space="preserve"> cache the weather really started to deteriorate</w:t>
       </w:r>
       <w:r>
         <w:rPr>
@@ -19068,7 +19713,7 @@
           <w:sz w:val="24"/>
           <w:szCs w:val="24"/>
         </w:rPr>
-        <w:t>Ron</w:t>
+        <w:t>Donald</w:t>
       </w:r>
       <w:r>
         <w:rPr>
@@ -19082,7 +19727,7 @@
           <w:sz w:val="24"/>
           <w:szCs w:val="24"/>
         </w:rPr>
-        <w:t>Adam</w:t>
+        <w:t>Art</w:t>
       </w:r>
       <w:r>
         <w:rPr>
@@ -19096,7 +19741,7 @@
           <w:sz w:val="24"/>
           <w:szCs w:val="24"/>
         </w:rPr>
-        <w:t>Ron</w:t>
+        <w:t>Donald</w:t>
       </w:r>
       <w:r>
         <w:rPr>
@@ -19280,7 +19925,7 @@
           <w:sz w:val="24"/>
           <w:szCs w:val="24"/>
         </w:rPr>
-        <w:t>Carl</w:t>
+        <w:t>Calvin</w:t>
       </w:r>
       <w:r>
         <w:rPr>
@@ -19358,7 +20003,21 @@
           <w:sz w:val="24"/>
           <w:szCs w:val="24"/>
         </w:rPr>
-        <w:t xml:space="preserve"> returned, as we played cards in the big tent, and asked if we had any extra sleeping bags and/or pads.  Turns out the Russian couldn’t make it back to 14K due to the storm and so they were stuck at</w:t>
+        <w:t xml:space="preserve"> returned, as we played cards in the big tent, and asked if we had any extra sleeping bags and/or pads.  Turns out the Russian </w:t>
+      </w:r>
+      <w:r>
+        <w:rPr>
+          <w:sz w:val="24"/>
+          <w:szCs w:val="24"/>
+        </w:rPr>
+        <w:t>could not</w:t>
+      </w:r>
+      <w:r>
+        <w:rPr>
+          <w:sz w:val="24"/>
+          <w:szCs w:val="24"/>
+        </w:rPr>
+        <w:t xml:space="preserve"> make it back to 14K due to the storm and so they were stuck at</w:t>
       </w:r>
       <w:r>
         <w:rPr>
@@ -19380,7 +20039,24 @@
           <w:sz w:val="24"/>
           <w:szCs w:val="24"/>
         </w:rPr>
-        <w:t xml:space="preserve">Getting pinned down on the descent was wearisome and the Beach Boys song “Sloop John B” with its “Let me go home, I wanna go home” lyrics kept going through my mind.  </w:t>
+        <w:lastRenderedPageBreak/>
+        <w:t xml:space="preserve">Getting pinned down on the descent was wearisome and the Beach Boys song “Sloop John B” with its “Let me go home, I </w:t>
+      </w:r>
+      <w:proofErr w:type="spellStart"/>
+      <w:r>
+        <w:rPr>
+          <w:sz w:val="24"/>
+          <w:szCs w:val="24"/>
+        </w:rPr>
+        <w:t>wanna</w:t>
+      </w:r>
+      <w:proofErr w:type="spellEnd"/>
+      <w:r>
+        <w:rPr>
+          <w:sz w:val="24"/>
+          <w:szCs w:val="24"/>
+        </w:rPr>
+        <w:t xml:space="preserve"> go home” lyrics kept going through my mind.  </w:t>
       </w:r>
     </w:p>
     <w:p>
@@ -19395,7 +20071,6 @@
           <w:sz w:val="24"/>
           <w:szCs w:val="24"/>
         </w:rPr>
-        <w:lastRenderedPageBreak/>
         <w:t>Day 17</w:t>
       </w:r>
       <w:r>
@@ -19445,7 +20120,21 @@
           <w:sz w:val="24"/>
           <w:szCs w:val="24"/>
         </w:rPr>
-        <w:t xml:space="preserve"> many groups heading.  I packed up expecting we’d all want to do take advantage of</w:t>
+        <w:t xml:space="preserve"> many groups heading.  I packed up expecting </w:t>
+      </w:r>
+      <w:r>
+        <w:rPr>
+          <w:sz w:val="24"/>
+          <w:szCs w:val="24"/>
+        </w:rPr>
+        <w:t>we would</w:t>
+      </w:r>
+      <w:r>
+        <w:rPr>
+          <w:sz w:val="24"/>
+          <w:szCs w:val="24"/>
+        </w:rPr>
+        <w:t xml:space="preserve"> all want to do take advantage of</w:t>
       </w:r>
       <w:r>
         <w:rPr>
@@ -19503,7 +20192,7 @@
           <w:sz w:val="24"/>
           <w:szCs w:val="24"/>
         </w:rPr>
-        <w:t>Adam</w:t>
+        <w:t>Art</w:t>
       </w:r>
       <w:r>
         <w:rPr>
@@ -19659,7 +20348,7 @@
           <w:sz w:val="24"/>
           <w:szCs w:val="24"/>
         </w:rPr>
-        <w:t>Ron</w:t>
+        <w:t>Donald</w:t>
       </w:r>
       <w:r>
         <w:rPr>
@@ -19673,7 +20362,7 @@
           <w:sz w:val="24"/>
           <w:szCs w:val="24"/>
         </w:rPr>
-        <w:t>Adam</w:t>
+        <w:t>Art</w:t>
       </w:r>
       <w:r>
         <w:rPr>
@@ -19687,7 +20376,7 @@
           <w:sz w:val="24"/>
           <w:szCs w:val="24"/>
         </w:rPr>
-        <w:t>Adam</w:t>
+        <w:t>Art</w:t>
       </w:r>
       <w:r>
         <w:rPr>
@@ -19701,7 +20390,7 @@
           <w:sz w:val="24"/>
           <w:szCs w:val="24"/>
         </w:rPr>
-        <w:t>Carl</w:t>
+        <w:t>Calvin</w:t>
       </w:r>
       <w:r>
         <w:rPr>
@@ -19715,7 +20404,7 @@
           <w:sz w:val="24"/>
           <w:szCs w:val="24"/>
         </w:rPr>
-        <w:t>Carl</w:t>
+        <w:t>Calvin</w:t>
       </w:r>
       <w:r>
         <w:rPr>
@@ -19729,7 +20418,35 @@
           <w:sz w:val="24"/>
           <w:szCs w:val="24"/>
         </w:rPr>
-        <w:t>On the downhill the last on the rope doesn’t pull a sled as without rigid poles there isn’t any efficient way to prevent a sled from running into him</w:t>
+        <w:t xml:space="preserve">On the downhill the last on the rope </w:t>
+      </w:r>
+      <w:r>
+        <w:rPr>
+          <w:sz w:val="24"/>
+          <w:szCs w:val="24"/>
+        </w:rPr>
+        <w:t>does not</w:t>
+      </w:r>
+      <w:r>
+        <w:rPr>
+          <w:sz w:val="24"/>
+          <w:szCs w:val="24"/>
+        </w:rPr>
+        <w:t xml:space="preserve"> pull a sled as without rigid poles there </w:t>
+      </w:r>
+      <w:r>
+        <w:rPr>
+          <w:sz w:val="24"/>
+          <w:szCs w:val="24"/>
+        </w:rPr>
+        <w:t>is not</w:t>
+      </w:r>
+      <w:r>
+        <w:rPr>
+          <w:sz w:val="24"/>
+          <w:szCs w:val="24"/>
+        </w:rPr>
+        <w:t xml:space="preserve"> any efficient way to prevent a sled from running into him</w:t>
       </w:r>
       <w:r>
         <w:rPr>
@@ -19743,7 +20460,21 @@
           <w:sz w:val="24"/>
           <w:szCs w:val="24"/>
         </w:rPr>
-        <w:t xml:space="preserve">  It might seem like being behind two sleds, on the downhill, would be a lot of work to hold them back but since the gradient of the terrain we were on wasn’t extremely steep, and with new snow on the path to slow the sleds down, the sleds only required occasional attention from </w:t>
+        <w:t xml:space="preserve">  It might seem like being behind two sleds, on the downhill, would be a lot of work to hold them back but since the gradient of the terrain we were on </w:t>
+      </w:r>
+      <w:r>
+        <w:rPr>
+          <w:sz w:val="24"/>
+          <w:szCs w:val="24"/>
+        </w:rPr>
+        <w:t>was not</w:t>
+      </w:r>
+      <w:r>
+        <w:rPr>
+          <w:sz w:val="24"/>
+          <w:szCs w:val="24"/>
+        </w:rPr>
+        <w:t xml:space="preserve"> extremely steep, and with new snow on the path to slow the sleds down, the sleds only required occasional attention from </w:t>
       </w:r>
       <w:r>
         <w:rPr>
@@ -19807,7 +20538,7 @@
           <w:sz w:val="24"/>
           <w:szCs w:val="24"/>
         </w:rPr>
-        <w:t>Ron</w:t>
+        <w:t>Donald</w:t>
       </w:r>
       <w:r>
         <w:rPr>
@@ -19956,7 +20687,21 @@
           <w:sz w:val="24"/>
           <w:szCs w:val="24"/>
         </w:rPr>
-        <w:t xml:space="preserve">Upon arrival at Base Camp we pulled the sleds up near the door of the Base Camp managers hut, she opened her door and asked our group name and what airline we were with, and a few minutes later she announced K2 would </w:t>
+        <w:t xml:space="preserve">Upon arrival at Base </w:t>
+      </w:r>
+      <w:r>
+        <w:rPr>
+          <w:sz w:val="24"/>
+          <w:szCs w:val="24"/>
+        </w:rPr>
+        <w:t>Camp,</w:t>
+      </w:r>
+      <w:r>
+        <w:rPr>
+          <w:sz w:val="24"/>
+          <w:szCs w:val="24"/>
+        </w:rPr>
+        <w:t xml:space="preserve"> we pulled the sleds up near the door of the Base Camp managers hut, she opened her door and asked our group name and what airline we were with, and a few minutes later she announced K2 would </w:t>
       </w:r>
       <w:r>
         <w:rPr>
@@ -19999,15 +20744,8 @@
           <w:sz w:val="24"/>
           <w:szCs w:val="24"/>
         </w:rPr>
-        <w:t xml:space="preserve">Once I got my snowshoes and harness off and my sled unpacked I grabbed my shovel and went to work digging up our cache.  The cache was deep plus there was a lot more snow over it then </w:t>
-      </w:r>
-      <w:r>
-        <w:rPr>
-          <w:sz w:val="24"/>
-          <w:szCs w:val="24"/>
-        </w:rPr>
         <w:lastRenderedPageBreak/>
-        <w:t xml:space="preserve">when we buried it so it was a lot of work.  With all the </w:t>
+        <w:t xml:space="preserve">Once I got my snowshoes and harness off and my sled unpacked I grabbed my shovel and went to work digging up our cache.  The cache was deep plus there was a lot more snow over it then when we buried it so it was a lot of work.  With all the </w:t>
       </w:r>
       <w:r>
         <w:rPr>
@@ -20042,7 +20780,7 @@
           <w:sz w:val="24"/>
           <w:szCs w:val="24"/>
         </w:rPr>
-        <w:t>Adam</w:t>
+        <w:t>Art</w:t>
       </w:r>
       <w:r>
         <w:rPr>
@@ -20056,7 +20794,7 @@
           <w:sz w:val="24"/>
           <w:szCs w:val="24"/>
         </w:rPr>
-        <w:t>Carl</w:t>
+        <w:t>Calvin</w:t>
       </w:r>
       <w:r>
         <w:rPr>
@@ -20078,7 +20816,21 @@
           <w:sz w:val="24"/>
           <w:szCs w:val="24"/>
         </w:rPr>
-        <w:t xml:space="preserve"> On the 30 minute return flight I was so tired that I dozed off.  Back in Talkeetna we checked in at the ranger station and reported our success, returned the CMCs, </w:t>
+        <w:t xml:space="preserve"> On the </w:t>
+      </w:r>
+      <w:r>
+        <w:rPr>
+          <w:sz w:val="24"/>
+          <w:szCs w:val="24"/>
+        </w:rPr>
+        <w:t>30-minute</w:t>
+      </w:r>
+      <w:r>
+        <w:rPr>
+          <w:sz w:val="24"/>
+          <w:szCs w:val="24"/>
+        </w:rPr>
+        <w:t xml:space="preserve"> return flight I was so tired that I dozed off.  Back in Talkeetna we checked in at the ranger station and reported our success, returned the CMCs, </w:t>
       </w:r>
       <w:r>
         <w:rPr>
@@ -20099,7 +20851,7 @@
           <w:sz w:val="24"/>
           <w:szCs w:val="24"/>
         </w:rPr>
-        <w:t>Carl</w:t>
+        <w:t>Calvin</w:t>
       </w:r>
       <w:r>
         <w:rPr>
@@ -20113,7 +20865,7 @@
           <w:sz w:val="24"/>
           <w:szCs w:val="24"/>
         </w:rPr>
-        <w:t>Adam</w:t>
+        <w:t>Art</w:t>
       </w:r>
       <w:r>
         <w:rPr>
@@ -20141,7 +20893,7 @@
           <w:sz w:val="24"/>
           <w:szCs w:val="24"/>
         </w:rPr>
-        <w:t>Ron</w:t>
+        <w:t>Donald</w:t>
       </w:r>
       <w:r>
         <w:rPr>
@@ -20155,7 +20907,7 @@
           <w:sz w:val="24"/>
           <w:szCs w:val="24"/>
         </w:rPr>
-        <w:t>Adam</w:t>
+        <w:t>Art</w:t>
       </w:r>
       <w:r>
         <w:rPr>
@@ -20169,7 +20921,7 @@
           <w:sz w:val="24"/>
           <w:szCs w:val="24"/>
         </w:rPr>
-        <w:t>Carl</w:t>
+        <w:t>Calvin</w:t>
       </w:r>
       <w:r>
         <w:rPr>
@@ -20192,7 +20944,98 @@
           <w:sz w:val="24"/>
           <w:szCs w:val="24"/>
         </w:rPr>
-        <w:t xml:space="preserve">I've been asked, since I got home, if I had fun climbing Denali. Sure, there were lots of moments of fun during the experience, but I don't think it is correct to say that mountain climbing is fun.  With that said, I don't mean to imply that mountaineering isn't enjoyable.  Of course I enjoy it, in fact I'd go so far as to say it's what I like the most in life, but nevertheless so much of the sport of alpinism is hardship and suffering.  That seemingly inverse relationship between enjoyment and hardship seems to be a large part of what draws mountaineers back into the mountains time and time again.  There is pleasure in working hard, and mountain climbing is mostly hard work which I hesitate to call fun least I cheapen it.  </w:t>
+        <w:t>I have</w:t>
+      </w:r>
+      <w:r>
+        <w:rPr>
+          <w:sz w:val="24"/>
+          <w:szCs w:val="24"/>
+        </w:rPr>
+        <w:t xml:space="preserve"> been asked, since I got home, if I had fun climbing Denali. Sure, there were lots of moments of fun during the experience, but I </w:t>
+      </w:r>
+      <w:r>
+        <w:rPr>
+          <w:sz w:val="24"/>
+          <w:szCs w:val="24"/>
+        </w:rPr>
+        <w:t>do not</w:t>
+      </w:r>
+      <w:r>
+        <w:rPr>
+          <w:sz w:val="24"/>
+          <w:szCs w:val="24"/>
+        </w:rPr>
+        <w:t xml:space="preserve"> think it is correct to say that mountain climbing is fun.  With that said, I </w:t>
+      </w:r>
+      <w:r>
+        <w:rPr>
+          <w:sz w:val="24"/>
+          <w:szCs w:val="24"/>
+        </w:rPr>
+        <w:t>do not</w:t>
+      </w:r>
+      <w:r>
+        <w:rPr>
+          <w:sz w:val="24"/>
+          <w:szCs w:val="24"/>
+        </w:rPr>
+        <w:t xml:space="preserve"> mean to imply that mountaineering </w:t>
+      </w:r>
+      <w:r>
+        <w:rPr>
+          <w:sz w:val="24"/>
+          <w:szCs w:val="24"/>
+        </w:rPr>
+        <w:t>is not</w:t>
+      </w:r>
+      <w:r>
+        <w:rPr>
+          <w:sz w:val="24"/>
+          <w:szCs w:val="24"/>
+        </w:rPr>
+        <w:t xml:space="preserve"> enjoyable.  </w:t>
+      </w:r>
+      <w:r>
+        <w:rPr>
+          <w:sz w:val="24"/>
+          <w:szCs w:val="24"/>
+        </w:rPr>
+        <w:t>Of course,</w:t>
+      </w:r>
+      <w:r>
+        <w:rPr>
+          <w:sz w:val="24"/>
+          <w:szCs w:val="24"/>
+        </w:rPr>
+        <w:t xml:space="preserve"> I enjoy it, in fact </w:t>
+      </w:r>
+      <w:r>
+        <w:rPr>
+          <w:sz w:val="24"/>
+          <w:szCs w:val="24"/>
+        </w:rPr>
+        <w:t>I would</w:t>
+      </w:r>
+      <w:r>
+        <w:rPr>
+          <w:sz w:val="24"/>
+          <w:szCs w:val="24"/>
+        </w:rPr>
+        <w:t xml:space="preserve"> go so far as to say </w:t>
+      </w:r>
+      <w:r>
+        <w:rPr>
+          <w:sz w:val="24"/>
+          <w:szCs w:val="24"/>
+        </w:rPr>
+        <w:t>it is</w:t>
+      </w:r>
+      <w:r>
+        <w:rPr>
+          <w:sz w:val="24"/>
+          <w:szCs w:val="24"/>
+        </w:rPr>
+        <w:t xml:space="preserve"> what I like the most in life, but nevertheless so much of the sport of alpinism is hardship and suffering.  That seemingly inverse relationship between enjoyment and hardship seems to be a large part of what draws mountaineers back into the mountains time and time again.  There is pleasure in working hard, and mountain climbing is mostly hard work which I hesitate to call fun least I cheapen it.  </w:t>
       </w:r>
     </w:p>
     <w:p>
@@ -20207,7 +21050,28 @@
           <w:sz w:val="24"/>
           <w:szCs w:val="24"/>
         </w:rPr>
-        <w:t xml:space="preserve">It's a tough sport, and it certainly isn't for everyone, but </w:t>
+        <w:t>It is</w:t>
+      </w:r>
+      <w:r>
+        <w:rPr>
+          <w:sz w:val="24"/>
+          <w:szCs w:val="24"/>
+        </w:rPr>
+        <w:t xml:space="preserve"> a tough sport, and it certainly </w:t>
+      </w:r>
+      <w:r>
+        <w:rPr>
+          <w:sz w:val="24"/>
+          <w:szCs w:val="24"/>
+        </w:rPr>
+        <w:t>is not</w:t>
+      </w:r>
+      <w:r>
+        <w:rPr>
+          <w:sz w:val="24"/>
+          <w:szCs w:val="24"/>
+        </w:rPr>
+        <w:t xml:space="preserve"> for everyone, but </w:t>
       </w:r>
       <w:r>
         <w:rPr>
@@ -20221,7 +21085,49 @@
           <w:sz w:val="24"/>
           <w:szCs w:val="24"/>
         </w:rPr>
-        <w:t xml:space="preserve"> rewards are amazing, and looking back it seems we got to experience a lot of what Denali has to throw at climbers.  We had sunny days, multi-day storms, white-outs, alpenglow, views, wind, clouds and everything that goes alone with these things.  Every section of the climb had its own charms and challenges. For instance trekking up the Kahiltna Glacier had us crossing open crevasses and offered broad views which were miles long.  Getting pinned down at Camp II by one long continuous storm taught us patience and resilience.  We learned how to fortify our camps with snow walls, and how to efficiently stay warm and cook in Artic weather.  We got to climb blue ice on the headwall while ascending fixed lines.  From High Camp we were rewarded with amazing views of the Basin Camp, the Edge of the World, and Mt. Hunter and Mt. Foraker.  Each time we’d reach a higher camp I would say “if this is as far as I make it, this expedition has been worth it”.</w:t>
+        <w:t xml:space="preserve"> rewards are amazing, and looking back it seems we got to experience a lot of what Denali has to throw at climbers.  We had sunny days, multi-day storms, white-outs, alpenglow, views, wind, </w:t>
+      </w:r>
+      <w:r>
+        <w:rPr>
+          <w:sz w:val="24"/>
+          <w:szCs w:val="24"/>
+        </w:rPr>
+        <w:t>clouds,</w:t>
+      </w:r>
+      <w:r>
+        <w:rPr>
+          <w:sz w:val="24"/>
+          <w:szCs w:val="24"/>
+        </w:rPr>
+        <w:t xml:space="preserve"> and everything that goes alone with these things.  Every section of the climb had its own charms and challenges. For </w:t>
+      </w:r>
+      <w:r>
+        <w:rPr>
+          <w:sz w:val="24"/>
+          <w:szCs w:val="24"/>
+        </w:rPr>
+        <w:t>instance,</w:t>
+      </w:r>
+      <w:r>
+        <w:rPr>
+          <w:sz w:val="24"/>
+          <w:szCs w:val="24"/>
+        </w:rPr>
+        <w:t xml:space="preserve"> trekking up the Kahiltna Glacier had us crossing open crevasses and offered broad views which were miles long.  Getting pinned down at Camp II by one long continuous storm taught us patience and resilience.  We learned how to fortify our camps with snow walls, and how to efficiently stay warm and cook in Artic weather.  We got to climb blue ice on the headwall while ascending fixed lines.  From High Camp we were rewarded with amazing views of the Basin Camp, the Edge of the World, and Mt. Hunter and Mt. Foraker.  Each time </w:t>
+      </w:r>
+      <w:r>
+        <w:rPr>
+          <w:sz w:val="24"/>
+          <w:szCs w:val="24"/>
+        </w:rPr>
+        <w:t>we would</w:t>
+      </w:r>
+      <w:r>
+        <w:rPr>
+          <w:sz w:val="24"/>
+          <w:szCs w:val="24"/>
+        </w:rPr>
+        <w:t xml:space="preserve"> reach a higher camp I would say “if this is as far as I make it, this expedition has been worth it”.</w:t>
       </w:r>
     </w:p>
     <w:p>
@@ -20236,14 +21142,42 @@
           <w:sz w:val="24"/>
           <w:szCs w:val="24"/>
         </w:rPr>
-        <w:t xml:space="preserve">We got to meet some wonderful people from the Rangers at the Walter Harper Ranger station, to K2 Aviation employees, and fellow climbers from all over the world.  But no one was as noteworthy as my three teammates.  </w:t>
-      </w:r>
-      <w:r>
-        <w:rPr>
-          <w:sz w:val="24"/>
-          <w:szCs w:val="24"/>
-        </w:rPr>
-        <w:t>Carl</w:t>
+        <w:t>We got to meet some wonderful people</w:t>
+      </w:r>
+      <w:r>
+        <w:rPr>
+          <w:sz w:val="24"/>
+          <w:szCs w:val="24"/>
+        </w:rPr>
+        <w:t>,</w:t>
+      </w:r>
+      <w:r>
+        <w:rPr>
+          <w:sz w:val="24"/>
+          <w:szCs w:val="24"/>
+        </w:rPr>
+        <w:t xml:space="preserve"> </w:t>
+      </w:r>
+      <w:r>
+        <w:rPr>
+          <w:sz w:val="24"/>
+          <w:szCs w:val="24"/>
+        </w:rPr>
+        <w:t>from the Rangers at the Walter Harper Ranger station</w:t>
+      </w:r>
+      <w:r>
+        <w:rPr>
+          <w:sz w:val="24"/>
+          <w:szCs w:val="24"/>
+        </w:rPr>
+        <w:t xml:space="preserve"> to K2 Aviation employees, and fellow climbers from all over the world.  But no one was as noteworthy as my three teammates.  </w:t>
+      </w:r>
+      <w:r>
+        <w:rPr>
+          <w:sz w:val="24"/>
+          <w:szCs w:val="24"/>
+        </w:rPr>
+        <w:t>Calvin</w:t>
       </w:r>
       <w:r>
         <w:rPr>
@@ -20257,7 +21191,7 @@
           <w:sz w:val="24"/>
           <w:szCs w:val="24"/>
         </w:rPr>
-        <w:t>Adam</w:t>
+        <w:t>Art</w:t>
       </w:r>
       <w:r>
         <w:rPr>
@@ -20271,7 +21205,7 @@
           <w:sz w:val="24"/>
           <w:szCs w:val="24"/>
         </w:rPr>
-        <w:t>Ron</w:t>
+        <w:t>Donald</w:t>
       </w:r>
       <w:r>
         <w:rPr>
@@ -20430,7 +21364,6 @@
           <w:sz w:val="24"/>
           <w:szCs w:val="24"/>
         </w:rPr>
-        <w:lastRenderedPageBreak/>
         <w:t xml:space="preserve">October 5th I left Provo at </w:t>
       </w:r>
       <w:r>
@@ -20835,7 +21768,15 @@
           <w:sz w:val="24"/>
           <w:szCs w:val="24"/>
         </w:rPr>
-        <w:t xml:space="preserve">Off to the south about a mile away and 300 feet higher is Montgomery Peak in California.  The ridge between the two peaks didn’t look bad, and I was doing great on time so I decided to wander over to Montgomery.  It turned out to be no easy ridgeline with a lot of loose rock and </w:t>
+        <w:t xml:space="preserve">Off to the south about a mile away and 300 feet higher is Montgomery Peak in California.  The ridge between the two peaks didn’t look bad, and I was doing great on time so I decided to </w:t>
+      </w:r>
+      <w:r>
+        <w:rPr>
+          <w:sz w:val="24"/>
+          <w:szCs w:val="24"/>
+        </w:rPr>
+        <w:lastRenderedPageBreak/>
+        <w:t xml:space="preserve">wander over to Montgomery.  It turned out to be no easy ridgeline with a lot of loose rock and </w:t>
       </w:r>
       <w:r>
         <w:rPr>
@@ -20863,15 +21804,7 @@
           <w:sz w:val="24"/>
           <w:szCs w:val="24"/>
         </w:rPr>
-        <w:t xml:space="preserve"> </w:t>
-      </w:r>
-      <w:r>
-        <w:rPr>
-          <w:sz w:val="24"/>
-          <w:szCs w:val="24"/>
-        </w:rPr>
-        <w:lastRenderedPageBreak/>
-        <w:t>giving him a time estimate for when I would be back at my car and heading to Lee Vining where I was to meet him that evening.</w:t>
+        <w:t xml:space="preserve"> giving him a time estimate for when I would be back at my car and heading to Lee Vining where I was to meet him that evening.</w:t>
       </w:r>
     </w:p>
     <w:p>
@@ -21321,7 +22254,15 @@
           <w:sz w:val="24"/>
           <w:szCs w:val="24"/>
         </w:rPr>
-        <w:t xml:space="preserve"> The marker is fenced in protecting it from cattle. Besides the plaque and the marker there really</w:t>
+        <w:t xml:space="preserve"> The </w:t>
+      </w:r>
+      <w:r>
+        <w:rPr>
+          <w:sz w:val="24"/>
+          <w:szCs w:val="24"/>
+        </w:rPr>
+        <w:lastRenderedPageBreak/>
+        <w:t>marker is fenced in protecting it from cattle. Besides the plaque and the marker there really</w:t>
       </w:r>
       <w:r>
         <w:rPr>
@@ -21357,7 +22298,6 @@
           <w:sz w:val="24"/>
           <w:szCs w:val="24"/>
         </w:rPr>
-        <w:lastRenderedPageBreak/>
         <w:t>From the tristate marker it is only a few miles to the highest point in Nebraska. This is farm and ranching land with few people and so the roads are gravel and require paying attention to find your destination. The highpoint is privately owned and is located on a Bison Ranch.  A large sign at the ranch states “Welcome to High Point Bison”</w:t>
       </w:r>
       <w:r>
@@ -21940,6 +22880,7 @@
           <w:sz w:val="24"/>
           <w:szCs w:val="24"/>
         </w:rPr>
+        <w:lastRenderedPageBreak/>
         <w:t xml:space="preserve">Black Elk Peak, as it is officially named since August 11, 2016 lies in the south west corner of its state among a jumble of granite spires sticking out above the dark green, almost black, ponderosa pines. </w:t>
       </w:r>
       <w:r>
@@ -21968,15 +22909,7 @@
           <w:sz w:val="24"/>
           <w:szCs w:val="24"/>
         </w:rPr>
-        <w:t xml:space="preserve"> The Native people referred to the area as Paha </w:t>
-      </w:r>
-      <w:r>
-        <w:rPr>
-          <w:sz w:val="24"/>
-          <w:szCs w:val="24"/>
-        </w:rPr>
-        <w:lastRenderedPageBreak/>
-        <w:t>Sapa which translates to hills that are black.</w:t>
+        <w:t xml:space="preserve"> The Native people referred to the area as Paha Sapa which translates to hills that are black.</w:t>
       </w:r>
       <w:r>
         <w:rPr>
@@ -22581,7 +23514,11 @@
         <w:t xml:space="preserve">a </w:t>
       </w:r>
       <w:r>
-        <w:t xml:space="preserve">downed barbed wire fence, and soon encountered a steep section to the peak. </w:t>
+        <w:t xml:space="preserve">downed barbed </w:t>
+      </w:r>
+      <w:r>
+        <w:lastRenderedPageBreak/>
+        <w:t xml:space="preserve">wire fence, and soon encountered a steep section to the peak. </w:t>
       </w:r>
       <w:r>
         <w:t xml:space="preserve">The elevation gain is </w:t>
@@ -22660,7 +23597,6 @@
         </w:rPr>
       </w:pPr>
       <w:r>
-        <w:lastRenderedPageBreak/>
         <w:t>On the summit a</w:t>
       </w:r>
       <w:r>
@@ -22751,7 +23687,15 @@
         <w:t xml:space="preserve"> La</w:t>
       </w:r>
       <w:r>
-        <w:t xml:space="preserve">wrence P. Buzalsky (1935-1990) </w:t>
+        <w:t xml:space="preserve">wrence P. </w:t>
+      </w:r>
+      <w:proofErr w:type="spellStart"/>
+      <w:r>
+        <w:t>Buzalsky</w:t>
+      </w:r>
+      <w:proofErr w:type="spellEnd"/>
+      <w:r>
+        <w:t xml:space="preserve"> (1935-1990) </w:t>
       </w:r>
       <w:r>
         <w:rPr>

</xml_diff>

<commit_message>
AZ short and sweet
</commit_message>
<xml_diff>
--- a/Walter/TripReports/Book_11_20.docx
+++ b/Walter/TripReports/Book_11_20.docx
@@ -170,7 +170,21 @@
           <w:sz w:val="24"/>
           <w:szCs w:val="24"/>
         </w:rPr>
-        <w:t xml:space="preserve"> by the time we headed south on I-15 from Orem, Wednesday Nov 17.  We stopped for dinner in Page AZ</w:t>
+        <w:t xml:space="preserve"> by the time we headed south on I-15 from Orem</w:t>
+      </w:r>
+      <w:r>
+        <w:rPr>
+          <w:sz w:val="24"/>
+          <w:szCs w:val="24"/>
+        </w:rPr>
+        <w:t xml:space="preserve"> UT</w:t>
+      </w:r>
+      <w:r>
+        <w:rPr>
+          <w:sz w:val="24"/>
+          <w:szCs w:val="24"/>
+        </w:rPr>
+        <w:t>, Wednesday Nov 17.  We stopped for dinner in Page AZ</w:t>
       </w:r>
       <w:r>
         <w:rPr>
@@ -198,14 +212,42 @@
           <w:sz w:val="24"/>
           <w:szCs w:val="24"/>
         </w:rPr>
-        <w:t xml:space="preserve"> we were at Arizona Snowbowl ski area, a 14 mile drive up US-180 from</w:t>
-      </w:r>
-      <w:r>
-        <w:rPr>
-          <w:sz w:val="24"/>
-          <w:szCs w:val="24"/>
-        </w:rPr>
-        <w:t xml:space="preserve"> Flagstaff. W</w:t>
+        <w:t xml:space="preserve"> we were at Arizona Snowbowl ski area, a </w:t>
+      </w:r>
+      <w:r>
+        <w:rPr>
+          <w:sz w:val="24"/>
+          <w:szCs w:val="24"/>
+        </w:rPr>
+        <w:t xml:space="preserve">six </w:t>
+      </w:r>
+      <w:r>
+        <w:rPr>
+          <w:sz w:val="24"/>
+          <w:szCs w:val="24"/>
+        </w:rPr>
+        <w:t xml:space="preserve">and a half </w:t>
+      </w:r>
+      <w:r>
+        <w:rPr>
+          <w:sz w:val="24"/>
+          <w:szCs w:val="24"/>
+        </w:rPr>
+        <w:t xml:space="preserve">mile drive up Snow Bowl Road from </w:t>
+      </w:r>
+      <w:r>
+        <w:rPr>
+          <w:sz w:val="24"/>
+          <w:szCs w:val="24"/>
+        </w:rPr>
+        <w:t>US-180</w:t>
+      </w:r>
+      <w:r>
+        <w:rPr>
+          <w:sz w:val="24"/>
+          <w:szCs w:val="24"/>
+        </w:rPr>
+        <w:t>. W</w:t>
       </w:r>
       <w:r>
         <w:rPr>
@@ -310,7 +352,7 @@
           <w:sz w:val="24"/>
           <w:szCs w:val="24"/>
         </w:rPr>
-        <w:t>, and that probably added to her sleeplessness.</w:t>
+        <w:t>, and that added to her sleeplessness.</w:t>
       </w:r>
     </w:p>
     <w:p>
@@ -367,7 +409,14 @@
           <w:sz w:val="24"/>
           <w:szCs w:val="24"/>
         </w:rPr>
-        <w:t xml:space="preserve">, and on the trail at 6:30 </w:t>
+        <w:t xml:space="preserve"> </w:t>
+      </w:r>
+      <w:r>
+        <w:rPr>
+          <w:sz w:val="24"/>
+          <w:szCs w:val="24"/>
+        </w:rPr>
+        <w:t xml:space="preserve">and on the trail at 6:30 </w:t>
       </w:r>
       <w:r>
         <w:rPr>
@@ -381,62 +430,6 @@
           <w:sz w:val="24"/>
           <w:szCs w:val="24"/>
         </w:rPr>
-        <w:t xml:space="preserve"> with the sun somewhat up.</w:t>
-      </w:r>
-      <w:r>
-        <w:rPr>
-          <w:sz w:val="24"/>
-          <w:szCs w:val="24"/>
-        </w:rPr>
-        <w:t xml:space="preserve"> Our destination being the highest peak on San Francisco Mountain, named Humphreys Peak - </w:t>
-      </w:r>
-      <w:r>
-        <w:rPr>
-          <w:sz w:val="24"/>
-          <w:szCs w:val="24"/>
-        </w:rPr>
-        <w:t>the highest natural point in the U.S. state of Arizona</w:t>
-      </w:r>
-      <w:r>
-        <w:rPr>
-          <w:sz w:val="24"/>
-          <w:szCs w:val="24"/>
-        </w:rPr>
-        <w:t xml:space="preserve">.  Yet another mountain peak with a </w:t>
-      </w:r>
-      <w:r>
-        <w:rPr>
-          <w:sz w:val="24"/>
-          <w:szCs w:val="24"/>
-        </w:rPr>
-        <w:t>boring</w:t>
-      </w:r>
-      <w:r>
-        <w:rPr>
-          <w:sz w:val="24"/>
-          <w:szCs w:val="24"/>
-        </w:rPr>
-        <w:t xml:space="preserve"> name, paying tribute to an Army officer.  Perhaps an officer is a bit better then honoring a politician - another common </w:t>
-      </w:r>
-      <w:r>
-        <w:rPr>
-          <w:sz w:val="24"/>
-          <w:szCs w:val="24"/>
-        </w:rPr>
-        <w:t>heedless</w:t>
-      </w:r>
-      <w:r>
-        <w:rPr>
-          <w:sz w:val="24"/>
-          <w:szCs w:val="24"/>
-        </w:rPr>
-        <w:t xml:space="preserve"> way to name a</w:t>
-      </w:r>
-      <w:r>
-        <w:rPr>
-          <w:sz w:val="24"/>
-          <w:szCs w:val="24"/>
-        </w:rPr>
         <w:t xml:space="preserve"> </w:t>
       </w:r>
       <w:r>
@@ -444,14 +437,70 @@
           <w:sz w:val="24"/>
           <w:szCs w:val="24"/>
         </w:rPr>
-        <w:t>peak.</w:t>
-      </w:r>
-      <w:r>
-        <w:rPr>
-          <w:sz w:val="24"/>
-          <w:szCs w:val="24"/>
-        </w:rPr>
-        <w:t xml:space="preserve">  San Francisco Mountain, also known as </w:t>
+        <w:t>as the morning twilight began to show</w:t>
+      </w:r>
+      <w:r>
+        <w:rPr>
+          <w:sz w:val="24"/>
+          <w:szCs w:val="24"/>
+        </w:rPr>
+        <w:t xml:space="preserve"> .</w:t>
+      </w:r>
+      <w:r>
+        <w:rPr>
+          <w:sz w:val="24"/>
+          <w:szCs w:val="24"/>
+        </w:rPr>
+        <w:t xml:space="preserve"> Our destination </w:t>
+      </w:r>
+      <w:r>
+        <w:rPr>
+          <w:sz w:val="24"/>
+          <w:szCs w:val="24"/>
+        </w:rPr>
+        <w:t>was</w:t>
+      </w:r>
+      <w:r>
+        <w:rPr>
+          <w:sz w:val="24"/>
+          <w:szCs w:val="24"/>
+        </w:rPr>
+        <w:t xml:space="preserve"> </w:t>
+      </w:r>
+      <w:r>
+        <w:rPr>
+          <w:sz w:val="24"/>
+          <w:szCs w:val="24"/>
+        </w:rPr>
+        <w:t>Humphreys Peak</w:t>
+      </w:r>
+      <w:r>
+        <w:rPr>
+          <w:sz w:val="24"/>
+          <w:szCs w:val="24"/>
+        </w:rPr>
+        <w:t xml:space="preserve"> of</w:t>
+      </w:r>
+      <w:r>
+        <w:rPr>
+          <w:sz w:val="24"/>
+          <w:szCs w:val="24"/>
+        </w:rPr>
+        <w:t xml:space="preserve"> San Francisco Mountain</w:t>
+      </w:r>
+      <w:r>
+        <w:rPr>
+          <w:sz w:val="24"/>
+          <w:szCs w:val="24"/>
+        </w:rPr>
+        <w:t xml:space="preserve">.  </w:t>
+      </w:r>
+      <w:r>
+        <w:rPr>
+          <w:sz w:val="24"/>
+          <w:szCs w:val="24"/>
+        </w:rPr>
+        <w:t xml:space="preserve">San Francisco Mountain, also known as </w:t>
       </w:r>
       <w:r>
         <w:rPr>
@@ -528,7 +577,49 @@
           <w:sz w:val="24"/>
           <w:szCs w:val="24"/>
         </w:rPr>
-        <w:t xml:space="preserve">  San Francisco Mountain is situated between highway 89 to the east, and highway 180 to the west, and house</w:t>
+        <w:t xml:space="preserve">  </w:t>
+      </w:r>
+      <w:r>
+        <w:rPr>
+          <w:sz w:val="24"/>
+          <w:szCs w:val="24"/>
+        </w:rPr>
+        <w:t>The mountain</w:t>
+      </w:r>
+      <w:r>
+        <w:rPr>
+          <w:sz w:val="24"/>
+          <w:szCs w:val="24"/>
+        </w:rPr>
+        <w:t xml:space="preserve"> is situated between </w:t>
+      </w:r>
+      <w:r>
+        <w:rPr>
+          <w:sz w:val="24"/>
+          <w:szCs w:val="24"/>
+        </w:rPr>
+        <w:t>H</w:t>
+      </w:r>
+      <w:r>
+        <w:rPr>
+          <w:sz w:val="24"/>
+          <w:szCs w:val="24"/>
+        </w:rPr>
+        <w:t xml:space="preserve">ighway 89 to the east, and </w:t>
+      </w:r>
+      <w:r>
+        <w:rPr>
+          <w:sz w:val="24"/>
+          <w:szCs w:val="24"/>
+        </w:rPr>
+        <w:t>H</w:t>
+      </w:r>
+      <w:r>
+        <w:rPr>
+          <w:sz w:val="24"/>
+          <w:szCs w:val="24"/>
+        </w:rPr>
+        <w:t>ighway 180 to the west, and house</w:t>
       </w:r>
       <w:r>
         <w:rPr>
@@ -549,7 +640,42 @@
           <w:sz w:val="24"/>
           <w:szCs w:val="24"/>
         </w:rPr>
-        <w:t xml:space="preserve"> with the town of Flagstaff east of the mountain</w:t>
+        <w:t>.  Its</w:t>
+      </w:r>
+      <w:r>
+        <w:rPr>
+          <w:sz w:val="24"/>
+          <w:szCs w:val="24"/>
+        </w:rPr>
+        <w:t xml:space="preserve"> highest peak </w:t>
+      </w:r>
+      <w:r>
+        <w:rPr>
+          <w:sz w:val="24"/>
+          <w:szCs w:val="24"/>
+        </w:rPr>
+        <w:t xml:space="preserve">was named </w:t>
+      </w:r>
+      <w:r>
+        <w:rPr>
+          <w:sz w:val="24"/>
+          <w:szCs w:val="24"/>
+        </w:rPr>
+        <w:t>after</w:t>
+      </w:r>
+      <w:r>
+        <w:rPr>
+          <w:sz w:val="24"/>
+          <w:szCs w:val="24"/>
+        </w:rPr>
+        <w:t xml:space="preserve"> Andrew Humphreys, a 19th-century U.S. Army </w:t>
+      </w:r>
+      <w:r>
+        <w:rPr>
+          <w:sz w:val="24"/>
+          <w:szCs w:val="24"/>
+        </w:rPr>
+        <w:t>officer</w:t>
       </w:r>
       <w:r>
         <w:rPr>
@@ -557,6 +683,20 @@
           <w:szCs w:val="24"/>
         </w:rPr>
         <w:t>.</w:t>
+      </w:r>
+      <w:r>
+        <w:rPr>
+          <w:sz w:val="24"/>
+          <w:szCs w:val="24"/>
+        </w:rPr>
+        <w:t xml:space="preserve"> </w:t>
+      </w:r>
+      <w:r>
+        <w:rPr>
+          <w:sz w:val="24"/>
+          <w:szCs w:val="24"/>
+        </w:rPr>
+        <w:t>The Arizona town of Flagstaff lies 14 miles to the south where highways 89 and 180 meet.</w:t>
       </w:r>
     </w:p>
     <w:p>
@@ -634,21 +774,42 @@
           <w:sz w:val="24"/>
           <w:szCs w:val="24"/>
         </w:rPr>
-        <w:t>obvious,</w:t>
-      </w:r>
-      <w:r>
-        <w:rPr>
-          <w:sz w:val="24"/>
-          <w:szCs w:val="24"/>
-        </w:rPr>
-        <w:t xml:space="preserve"> so we ended up hiking under one of the ski lifts eventually </w:t>
-      </w:r>
-      <w:r>
-        <w:rPr>
-          <w:sz w:val="24"/>
-          <w:szCs w:val="24"/>
-        </w:rPr>
-        <w:t>crossing</w:t>
+        <w:t>obvious</w:t>
+      </w:r>
+      <w:r>
+        <w:rPr>
+          <w:sz w:val="24"/>
+          <w:szCs w:val="24"/>
+        </w:rPr>
+        <w:t>. As such,</w:t>
+      </w:r>
+      <w:r>
+        <w:rPr>
+          <w:sz w:val="24"/>
+          <w:szCs w:val="24"/>
+        </w:rPr>
+        <w:t xml:space="preserve"> we ended up hiking under one of the ski lifts</w:t>
+      </w:r>
+      <w:r>
+        <w:rPr>
+          <w:sz w:val="24"/>
+          <w:szCs w:val="24"/>
+        </w:rPr>
+        <w:t>,</w:t>
+      </w:r>
+      <w:r>
+        <w:rPr>
+          <w:sz w:val="24"/>
+          <w:szCs w:val="24"/>
+        </w:rPr>
+        <w:t xml:space="preserve"> eventually </w:t>
+      </w:r>
+      <w:r>
+        <w:rPr>
+          <w:sz w:val="24"/>
+          <w:szCs w:val="24"/>
+        </w:rPr>
+        <w:t>finding</w:t>
       </w:r>
       <w:r>
         <w:rPr>
@@ -753,6 +914,83 @@
           <w:sz w:val="24"/>
           <w:szCs w:val="24"/>
         </w:rPr>
+        <w:t xml:space="preserve">  B</w:t>
+      </w:r>
+      <w:r>
+        <w:rPr>
+          <w:sz w:val="24"/>
+          <w:szCs w:val="24"/>
+        </w:rPr>
+        <w:t>elow the saddle between Humphreys and Agassiz Peaks</w:t>
+      </w:r>
+      <w:r>
+        <w:rPr>
+          <w:sz w:val="24"/>
+          <w:szCs w:val="24"/>
+        </w:rPr>
+        <w:t>, the</w:t>
+      </w:r>
+      <w:r>
+        <w:rPr>
+          <w:sz w:val="24"/>
+          <w:szCs w:val="24"/>
+        </w:rPr>
+        <w:t xml:space="preserve"> forest </w:t>
+      </w:r>
+      <w:r>
+        <w:rPr>
+          <w:sz w:val="24"/>
+          <w:szCs w:val="24"/>
+        </w:rPr>
+        <w:t>turned into</w:t>
+      </w:r>
+      <w:r>
+        <w:rPr>
+          <w:sz w:val="24"/>
+          <w:szCs w:val="24"/>
+        </w:rPr>
+        <w:t xml:space="preserve"> bristlecone pines bent and twisted by wind and frost.</w:t>
+      </w:r>
+      <w:r>
+        <w:rPr>
+          <w:sz w:val="24"/>
+          <w:szCs w:val="24"/>
+        </w:rPr>
+        <w:t xml:space="preserve">  A</w:t>
+      </w:r>
+      <w:r>
+        <w:rPr>
+          <w:sz w:val="24"/>
+          <w:szCs w:val="24"/>
+        </w:rPr>
+        <w:t xml:space="preserve"> short push up to the saddle</w:t>
+      </w:r>
+      <w:r>
+        <w:rPr>
+          <w:sz w:val="24"/>
+          <w:szCs w:val="24"/>
+        </w:rPr>
+        <w:t>, r</w:t>
+      </w:r>
+      <w:r>
+        <w:rPr>
+          <w:sz w:val="24"/>
+          <w:szCs w:val="24"/>
+        </w:rPr>
+        <w:t>oughly three miles into the hike</w:t>
+      </w:r>
+      <w:r>
+        <w:rPr>
+          <w:sz w:val="24"/>
+          <w:szCs w:val="24"/>
+        </w:rPr>
+        <w:t>,</w:t>
+      </w:r>
+      <w:r>
+        <w:rPr>
+          <w:sz w:val="24"/>
+          <w:szCs w:val="24"/>
+        </w:rPr>
         <w:t xml:space="preserve"> </w:t>
       </w:r>
       <w:r>
@@ -760,70 +998,14 @@
           <w:sz w:val="24"/>
           <w:szCs w:val="24"/>
         </w:rPr>
-        <w:t>Near tree line</w:t>
-      </w:r>
-      <w:r>
-        <w:rPr>
-          <w:sz w:val="24"/>
-          <w:szCs w:val="24"/>
-        </w:rPr>
-        <w:t xml:space="preserve">, </w:t>
-      </w:r>
-      <w:r>
-        <w:rPr>
-          <w:sz w:val="24"/>
-          <w:szCs w:val="24"/>
-        </w:rPr>
-        <w:t>just below the saddle between Humphreys and Agassiz Peaks</w:t>
-      </w:r>
-      <w:r>
-        <w:rPr>
-          <w:sz w:val="24"/>
-          <w:szCs w:val="24"/>
-        </w:rPr>
-        <w:t>, the</w:t>
-      </w:r>
-      <w:r>
-        <w:rPr>
-          <w:sz w:val="24"/>
-          <w:szCs w:val="24"/>
-        </w:rPr>
-        <w:t xml:space="preserve"> forest </w:t>
-      </w:r>
-      <w:r>
-        <w:rPr>
-          <w:sz w:val="24"/>
-          <w:szCs w:val="24"/>
-        </w:rPr>
-        <w:t>turned into</w:t>
-      </w:r>
-      <w:r>
-        <w:rPr>
-          <w:sz w:val="24"/>
-          <w:szCs w:val="24"/>
-        </w:rPr>
-        <w:t xml:space="preserve"> bristlecone pines bent and twisted by wind and frost.</w:t>
-      </w:r>
-      <w:r>
-        <w:rPr>
-          <w:sz w:val="24"/>
-          <w:szCs w:val="24"/>
-        </w:rPr>
-        <w:t xml:space="preserve"> A short push up to the saddle </w:t>
-      </w:r>
-      <w:r>
-        <w:rPr>
-          <w:sz w:val="24"/>
-          <w:szCs w:val="24"/>
-        </w:rPr>
-        <w:t>offered us</w:t>
-      </w:r>
-      <w:r>
-        <w:rPr>
-          <w:sz w:val="24"/>
-          <w:szCs w:val="24"/>
-        </w:rPr>
-        <w:t xml:space="preserve"> views of</w:t>
+        <w:t xml:space="preserve">offered </w:t>
+      </w:r>
+      <w:r>
+        <w:rPr>
+          <w:sz w:val="24"/>
+          <w:szCs w:val="24"/>
+        </w:rPr>
+        <w:t>views of</w:t>
       </w:r>
       <w:r>
         <w:rPr>
@@ -872,49 +1054,14 @@
           <w:sz w:val="24"/>
           <w:szCs w:val="24"/>
         </w:rPr>
-        <w:t xml:space="preserve"> the San Francisco Peaks.</w:t>
-      </w:r>
-      <w:r>
-        <w:rPr>
-          <w:sz w:val="24"/>
-          <w:szCs w:val="24"/>
-        </w:rPr>
-        <w:t xml:space="preserve">  Up to </w:t>
-      </w:r>
-      <w:r>
-        <w:rPr>
-          <w:sz w:val="24"/>
-          <w:szCs w:val="24"/>
-        </w:rPr>
-        <w:t>this</w:t>
-      </w:r>
-      <w:r>
-        <w:rPr>
-          <w:sz w:val="24"/>
-          <w:szCs w:val="24"/>
-        </w:rPr>
-        <w:t xml:space="preserve"> point we had cover roughly three miles, with </w:t>
-      </w:r>
-      <w:r>
-        <w:rPr>
-          <w:sz w:val="24"/>
-          <w:szCs w:val="24"/>
-        </w:rPr>
-        <w:t xml:space="preserve">one and three </w:t>
-      </w:r>
-      <w:r>
-        <w:rPr>
-          <w:sz w:val="24"/>
-          <w:szCs w:val="24"/>
-        </w:rPr>
-        <w:t>quarter’s</w:t>
-      </w:r>
-      <w:r>
-        <w:rPr>
-          <w:sz w:val="24"/>
-          <w:szCs w:val="24"/>
-        </w:rPr>
-        <w:t xml:space="preserve"> miles remaining.  </w:t>
+        <w:t xml:space="preserve"> the San Francisco Peaks</w:t>
+      </w:r>
+      <w:r>
+        <w:rPr>
+          <w:sz w:val="24"/>
+          <w:szCs w:val="24"/>
+        </w:rPr>
+        <w:t xml:space="preserve">.  </w:t>
       </w:r>
       <w:r>
         <w:rPr>
@@ -928,7 +1075,7 @@
           <w:sz w:val="24"/>
           <w:szCs w:val="24"/>
         </w:rPr>
-        <w:t xml:space="preserve">, above tree line, </w:t>
+        <w:t xml:space="preserve"> above tree line, </w:t>
       </w:r>
       <w:r>
         <w:rPr>
@@ -956,7 +1103,21 @@
           <w:sz w:val="24"/>
           <w:szCs w:val="24"/>
         </w:rPr>
-        <w:t xml:space="preserve"> as </w:t>
+        <w:t xml:space="preserve">.  Over the remaining </w:t>
+      </w:r>
+      <w:r>
+        <w:rPr>
+          <w:sz w:val="24"/>
+          <w:szCs w:val="24"/>
+        </w:rPr>
+        <w:t>one and three quarter’s miles</w:t>
+      </w:r>
+      <w:r>
+        <w:rPr>
+          <w:sz w:val="24"/>
+          <w:szCs w:val="24"/>
+        </w:rPr>
+        <w:t xml:space="preserve"> </w:t>
       </w:r>
       <w:r>
         <w:rPr>
@@ -1103,7 +1264,7 @@
           <w:sz w:val="24"/>
           <w:szCs w:val="24"/>
         </w:rPr>
-        <w:t xml:space="preserve"> A dusting of snow, here and there, </w:t>
+        <w:t xml:space="preserve"> A dusting of snow here and there </w:t>
       </w:r>
       <w:r>
         <w:rPr>
@@ -1117,7 +1278,21 @@
           <w:sz w:val="24"/>
           <w:szCs w:val="24"/>
         </w:rPr>
-        <w:t>the mountain but volcanic rocks showed through everywhere.</w:t>
+        <w:t>the mountain</w:t>
+      </w:r>
+      <w:r>
+        <w:rPr>
+          <w:sz w:val="24"/>
+          <w:szCs w:val="24"/>
+        </w:rPr>
+        <w:t>,</w:t>
+      </w:r>
+      <w:r>
+        <w:rPr>
+          <w:sz w:val="24"/>
+          <w:szCs w:val="24"/>
+        </w:rPr>
+        <w:t xml:space="preserve"> but volcanic rocks showed through everywhere.</w:t>
       </w:r>
       <w:r>
         <w:rPr>
@@ -1258,7 +1433,7 @@
           <w:sz w:val="24"/>
           <w:szCs w:val="24"/>
         </w:rPr>
-        <w:t>never end almost as though one is looking into space. Out there somewhere was</w:t>
+        <w:t>never end almost as though looking into space. Out there somewhere was</w:t>
       </w:r>
       <w:r>
         <w:rPr>
@@ -1328,15 +1503,7 @@
           <w:sz w:val="24"/>
           <w:szCs w:val="24"/>
         </w:rPr>
-        <w:t xml:space="preserve">We </w:t>
-      </w:r>
-      <w:r>
-        <w:rPr>
-          <w:sz w:val="24"/>
-          <w:szCs w:val="24"/>
-        </w:rPr>
-        <w:lastRenderedPageBreak/>
-        <w:t xml:space="preserve">had the summit to ourselves making the views that much easier to enjoy.  </w:t>
+        <w:t xml:space="preserve">We had the summit to ourselves making the views that much easier to enjoy.  </w:t>
       </w:r>
       <w:r>
         <w:rPr>
@@ -1408,6 +1575,7 @@
           <w:sz w:val="24"/>
           <w:szCs w:val="24"/>
         </w:rPr>
+        <w:lastRenderedPageBreak/>
         <w:drawing>
           <wp:anchor distT="0" distB="0" distL="114300" distR="114300" simplePos="0" relativeHeight="251656704" behindDoc="0" locked="0" layoutInCell="1" allowOverlap="1" wp14:anchorId="4A9C5E32" wp14:editId="1D7EFCD5">
             <wp:simplePos x="0" y="0"/>
@@ -1469,14 +1637,112 @@
           <w:sz w:val="24"/>
           <w:szCs w:val="24"/>
         </w:rPr>
-        <w:t>I wanted to summit Mt. Agassiz on the way down but on the ascent from the saddle we noticed a sign saying it was closed.  I have no idea why it was closed but the sign seemed seri</w:t>
-      </w:r>
-      <w:r>
-        <w:rPr>
-          <w:sz w:val="24"/>
-          <w:szCs w:val="24"/>
-        </w:rPr>
-        <w:t xml:space="preserve">ous threatening a $500 fine.  I had just </w:t>
+        <w:t xml:space="preserve">The plan had been </w:t>
+      </w:r>
+      <w:r>
+        <w:rPr>
+          <w:sz w:val="24"/>
+          <w:szCs w:val="24"/>
+        </w:rPr>
+        <w:t xml:space="preserve">to summit Mt. Agassiz on </w:t>
+      </w:r>
+      <w:r>
+        <w:rPr>
+          <w:sz w:val="24"/>
+          <w:szCs w:val="24"/>
+        </w:rPr>
+        <w:t xml:space="preserve">our </w:t>
+      </w:r>
+      <w:r>
+        <w:rPr>
+          <w:sz w:val="24"/>
+          <w:szCs w:val="24"/>
+        </w:rPr>
+        <w:t>way down</w:t>
+      </w:r>
+      <w:r>
+        <w:rPr>
+          <w:sz w:val="24"/>
+          <w:szCs w:val="24"/>
+        </w:rPr>
+        <w:t xml:space="preserve">. </w:t>
+      </w:r>
+      <w:r>
+        <w:rPr>
+          <w:sz w:val="24"/>
+          <w:szCs w:val="24"/>
+        </w:rPr>
+        <w:t>That changed when during our</w:t>
+      </w:r>
+      <w:r>
+        <w:rPr>
+          <w:sz w:val="24"/>
+          <w:szCs w:val="24"/>
+        </w:rPr>
+        <w:t xml:space="preserve"> </w:t>
+      </w:r>
+      <w:r>
+        <w:rPr>
+          <w:sz w:val="24"/>
+          <w:szCs w:val="24"/>
+        </w:rPr>
+        <w:t>ascent</w:t>
+      </w:r>
+      <w:r>
+        <w:rPr>
+          <w:sz w:val="24"/>
+          <w:szCs w:val="24"/>
+        </w:rPr>
+        <w:t xml:space="preserve"> we</w:t>
+      </w:r>
+      <w:r>
+        <w:rPr>
+          <w:sz w:val="24"/>
+          <w:szCs w:val="24"/>
+        </w:rPr>
+        <w:t xml:space="preserve"> </w:t>
+      </w:r>
+      <w:r>
+        <w:rPr>
+          <w:sz w:val="24"/>
+          <w:szCs w:val="24"/>
+        </w:rPr>
+        <w:t xml:space="preserve">noticed a sign saying it was closed.  </w:t>
+      </w:r>
+      <w:r>
+        <w:rPr>
+          <w:sz w:val="24"/>
+          <w:szCs w:val="24"/>
+        </w:rPr>
+        <w:t xml:space="preserve">The sign offered no reason why </w:t>
+      </w:r>
+      <w:r>
+        <w:rPr>
+          <w:sz w:val="24"/>
+          <w:szCs w:val="24"/>
+        </w:rPr>
+        <w:t>but seemed seri</w:t>
+      </w:r>
+      <w:r>
+        <w:rPr>
+          <w:sz w:val="24"/>
+          <w:szCs w:val="24"/>
+        </w:rPr>
+        <w:t>ous</w:t>
+      </w:r>
+      <w:r>
+        <w:rPr>
+          <w:sz w:val="24"/>
+          <w:szCs w:val="24"/>
+        </w:rPr>
+        <w:t xml:space="preserve"> </w:t>
+      </w:r>
+      <w:r>
+        <w:rPr>
+          <w:sz w:val="24"/>
+          <w:szCs w:val="24"/>
+        </w:rPr>
+        <w:t xml:space="preserve">threatening a $500 fine.  I had just </w:t>
       </w:r>
       <w:r>
         <w:rPr>
@@ -1569,6 +1835,13 @@
           <w:szCs w:val="24"/>
         </w:rPr>
         <w:t>Around 3</w:t>
+      </w:r>
+      <w:r>
+        <w:rPr>
+          <w:sz w:val="24"/>
+          <w:szCs w:val="24"/>
+        </w:rPr>
+        <w:t>:00</w:t>
       </w:r>
       <w:r>
         <w:rPr>
@@ -7156,14 +7429,30 @@
           <w:sz w:val="24"/>
           <w:szCs w:val="24"/>
         </w:rPr>
-        <w:t>Camp One</w:t>
-      </w:r>
-      <w:r>
-        <w:rPr>
-          <w:sz w:val="24"/>
-          <w:szCs w:val="24"/>
-        </w:rPr>
-        <w:t xml:space="preserve">n the dark, had been yet another test. </w:t>
+        <w:t xml:space="preserve">Camp </w:t>
+      </w:r>
+      <w:proofErr w:type="spellStart"/>
+      <w:r>
+        <w:rPr>
+          <w:sz w:val="24"/>
+          <w:szCs w:val="24"/>
+        </w:rPr>
+        <w:t>One</w:t>
+      </w:r>
+      <w:r>
+        <w:rPr>
+          <w:sz w:val="24"/>
+          <w:szCs w:val="24"/>
+        </w:rPr>
+        <w:t>n</w:t>
+      </w:r>
+      <w:proofErr w:type="spellEnd"/>
+      <w:r>
+        <w:rPr>
+          <w:sz w:val="24"/>
+          <w:szCs w:val="24"/>
+        </w:rPr>
+        <w:t xml:space="preserve"> the dark, had been yet another test. </w:t>
       </w:r>
       <w:r>
         <w:rPr>
@@ -7691,7 +7980,23 @@
           <w:sz w:val="24"/>
           <w:szCs w:val="24"/>
         </w:rPr>
-        <w:t xml:space="preserve"> south ridge of Mt. Wilse, wandering both south and east, adding at least another </w:t>
+        <w:t xml:space="preserve"> south ridge of Mt. </w:t>
+      </w:r>
+      <w:proofErr w:type="spellStart"/>
+      <w:r>
+        <w:rPr>
+          <w:sz w:val="24"/>
+          <w:szCs w:val="24"/>
+        </w:rPr>
+        <w:t>Wilse</w:t>
+      </w:r>
+      <w:proofErr w:type="spellEnd"/>
+      <w:r>
+        <w:rPr>
+          <w:sz w:val="24"/>
+          <w:szCs w:val="24"/>
+        </w:rPr>
+        <w:t xml:space="preserve">, wandering both south and east, adding at least another </w:t>
       </w:r>
       <w:r>
         <w:rPr>
@@ -12227,7 +12532,23 @@
           <w:sz w:val="24"/>
           <w:szCs w:val="24"/>
         </w:rPr>
-        <w:t>eads through Chihuahuan desert to the</w:t>
+        <w:t xml:space="preserve">eads through </w:t>
+      </w:r>
+      <w:proofErr w:type="spellStart"/>
+      <w:r>
+        <w:rPr>
+          <w:sz w:val="24"/>
+          <w:szCs w:val="24"/>
+        </w:rPr>
+        <w:t>Chihuahuan</w:t>
+      </w:r>
+      <w:proofErr w:type="spellEnd"/>
+      <w:r>
+        <w:rPr>
+          <w:sz w:val="24"/>
+          <w:szCs w:val="24"/>
+        </w:rPr>
+        <w:t xml:space="preserve"> desert to the</w:t>
       </w:r>
       <w:r>
         <w:rPr>
@@ -13951,6 +14272,7 @@
         </w:rPr>
         <w:t xml:space="preserve"> </w:t>
       </w:r>
+      <w:proofErr w:type="spellStart"/>
       <w:r>
         <w:rPr>
           <w:sz w:val="24"/>
@@ -13958,6 +14280,7 @@
         </w:rPr>
         <w:t>Harmann</w:t>
       </w:r>
+      <w:proofErr w:type="spellEnd"/>
       <w:r>
         <w:rPr>
           <w:sz w:val="24"/>
@@ -21159,7 +21482,23 @@
           <w:sz w:val="24"/>
           <w:szCs w:val="24"/>
         </w:rPr>
-        <w:t xml:space="preserve">Getting pinned down on the descent was wearisome and the Beach Boys song “Sloop John B” with its “Let me go home, I wanna go home” lyrics kept going through my mind.  </w:t>
+        <w:t xml:space="preserve">Getting pinned down on the descent was wearisome and the Beach Boys song “Sloop John B” with its “Let me go home, I </w:t>
+      </w:r>
+      <w:proofErr w:type="spellStart"/>
+      <w:r>
+        <w:rPr>
+          <w:sz w:val="24"/>
+          <w:szCs w:val="24"/>
+        </w:rPr>
+        <w:t>wanna</w:t>
+      </w:r>
+      <w:proofErr w:type="spellEnd"/>
+      <w:r>
+        <w:rPr>
+          <w:sz w:val="24"/>
+          <w:szCs w:val="24"/>
+        </w:rPr>
+        <w:t xml:space="preserve"> go home” lyrics kept going through my mind.  </w:t>
       </w:r>
     </w:p>
     <w:p>
@@ -24907,7 +25246,15 @@
         <w:t xml:space="preserve"> La</w:t>
       </w:r>
       <w:r>
-        <w:t xml:space="preserve">wrence P. Buzalsky (1935-1990) </w:t>
+        <w:t xml:space="preserve">wrence P. </w:t>
+      </w:r>
+      <w:proofErr w:type="spellStart"/>
+      <w:r>
+        <w:t>Buzalsky</w:t>
+      </w:r>
+      <w:proofErr w:type="spellEnd"/>
+      <w:r>
+        <w:t xml:space="preserve"> (1935-1990) </w:t>
       </w:r>
       <w:r>
         <w:rPr>
@@ -25803,7 +26150,6 @@
   <w:style w:type="character" w:default="1" w:styleId="DefaultParagraphFont">
     <w:name w:val="Default Paragraph Font"/>
     <w:uiPriority w:val="1"/>
-    <w:semiHidden/>
     <w:unhideWhenUsed/>
   </w:style>
   <w:style w:type="table" w:default="1" w:styleId="TableNormal">

</xml_diff>

<commit_message>
14 & 15 edited
</commit_message>
<xml_diff>
--- a/Walter/TripReports/Book_11_20.docx
+++ b/Walter/TripReports/Book_11_20.docx
@@ -5027,7 +5027,23 @@
           <w:sz w:val="24"/>
           <w:szCs w:val="24"/>
         </w:rPr>
-        <w:t xml:space="preserve">we located the Mountaineers route, and started down it. </w:t>
+        <w:t xml:space="preserve">we located the Mountaineers </w:t>
+      </w:r>
+      <w:proofErr w:type="gramStart"/>
+      <w:r>
+        <w:rPr>
+          <w:sz w:val="24"/>
+          <w:szCs w:val="24"/>
+        </w:rPr>
+        <w:t>route, and</w:t>
+      </w:r>
+      <w:proofErr w:type="gramEnd"/>
+      <w:r>
+        <w:rPr>
+          <w:sz w:val="24"/>
+          <w:szCs w:val="24"/>
+        </w:rPr>
+        <w:t xml:space="preserve"> started down it. </w:t>
       </w:r>
       <w:r>
         <w:rPr>
@@ -7187,7 +7203,7 @@
           <w:szCs w:val="24"/>
         </w:rPr>
         <w:drawing>
-          <wp:anchor distT="0" distB="0" distL="114300" distR="114300" simplePos="0" relativeHeight="251661824" behindDoc="0" locked="0" layoutInCell="1" allowOverlap="1" wp14:anchorId="3C177B83" wp14:editId="08A1DC46">
+          <wp:anchor distT="0" distB="0" distL="114300" distR="114300" simplePos="0" relativeHeight="251660800" behindDoc="0" locked="0" layoutInCell="1" allowOverlap="1" wp14:anchorId="3C177B83" wp14:editId="08A1DC46">
             <wp:simplePos x="0" y="0"/>
             <wp:positionH relativeFrom="column">
               <wp:posOffset>3422981</wp:posOffset>
@@ -7925,14 +7941,7 @@
           <w:sz w:val="24"/>
           <w:szCs w:val="24"/>
         </w:rPr>
-        <w:t>I was r</w:t>
-      </w:r>
-      <w:r>
-        <w:rPr>
-          <w:sz w:val="24"/>
-          <w:szCs w:val="24"/>
-        </w:rPr>
-        <w:t>eluctant to se</w:t>
+        <w:t>I was reluctant to se</w:t>
       </w:r>
       <w:r>
         <w:rPr>
@@ -8253,7 +8262,23 @@
           <w:sz w:val="24"/>
           <w:szCs w:val="24"/>
         </w:rPr>
-        <w:t xml:space="preserve">fter trying three different ways up I just about turned around. But then something told me to give it one more go, and up I went reaching the summit ridge by 6:25 </w:t>
+        <w:t xml:space="preserve">fter trying three different ways up I just about turned around. But then something told me to give it one more </w:t>
+      </w:r>
+      <w:proofErr w:type="gramStart"/>
+      <w:r>
+        <w:rPr>
+          <w:sz w:val="24"/>
+          <w:szCs w:val="24"/>
+        </w:rPr>
+        <w:t>go</w:t>
+      </w:r>
+      <w:proofErr w:type="gramEnd"/>
+      <w:r>
+        <w:rPr>
+          <w:sz w:val="24"/>
+          <w:szCs w:val="24"/>
+        </w:rPr>
+        <w:t xml:space="preserve">, and up I went reaching the summit ridge by 6:25 </w:t>
       </w:r>
       <w:r>
         <w:rPr>
@@ -9544,7 +9569,14 @@
           <w:sz w:val="24"/>
           <w:szCs w:val="24"/>
         </w:rPr>
-        <w:t xml:space="preserve"> New Mexico</w:t>
+        <w:t xml:space="preserve"> </w:t>
+      </w:r>
+      <w:r>
+        <w:rPr>
+          <w:sz w:val="24"/>
+          <w:szCs w:val="24"/>
+        </w:rPr>
+        <w:t>NM</w:t>
       </w:r>
       <w:r>
         <w:rPr>
@@ -9615,7 +9647,21 @@
           <w:sz w:val="24"/>
           <w:szCs w:val="24"/>
         </w:rPr>
-        <w:t xml:space="preserve"> Ten mile or so before reaching Taos I crossed over the Rio Grande River on </w:t>
+        <w:t xml:space="preserve"> Ten mile</w:t>
+      </w:r>
+      <w:r>
+        <w:rPr>
+          <w:sz w:val="24"/>
+          <w:szCs w:val="24"/>
+        </w:rPr>
+        <w:t>s</w:t>
+      </w:r>
+      <w:r>
+        <w:rPr>
+          <w:sz w:val="24"/>
+          <w:szCs w:val="24"/>
+        </w:rPr>
+        <w:t xml:space="preserve"> or so before reaching Taos I crossed over the Rio Grande River on </w:t>
       </w:r>
       <w:r>
         <w:rPr>
@@ -9686,7 +9732,7 @@
           <w:sz w:val="24"/>
           <w:szCs w:val="24"/>
         </w:rPr>
-        <w:t xml:space="preserve"> and </w:t>
+        <w:t xml:space="preserve">. </w:t>
       </w:r>
       <w:r>
         <w:rPr>
@@ -9700,21 +9746,35 @@
           <w:sz w:val="24"/>
           <w:szCs w:val="24"/>
         </w:rPr>
-        <w:t xml:space="preserve"> took advantage of </w:t>
-      </w:r>
-      <w:r>
-        <w:rPr>
-          <w:sz w:val="24"/>
-          <w:szCs w:val="24"/>
-        </w:rPr>
-        <w:t>it</w:t>
-      </w:r>
-      <w:r>
-        <w:rPr>
-          <w:sz w:val="24"/>
-          <w:szCs w:val="24"/>
-        </w:rPr>
-        <w:t xml:space="preserve"> sleeping in the back of my SUV. T</w:t>
+        <w:t xml:space="preserve"> took advantage of</w:t>
+      </w:r>
+      <w:r>
+        <w:rPr>
+          <w:sz w:val="24"/>
+          <w:szCs w:val="24"/>
+        </w:rPr>
+        <w:t xml:space="preserve"> it, </w:t>
+      </w:r>
+      <w:r>
+        <w:rPr>
+          <w:sz w:val="24"/>
+          <w:szCs w:val="24"/>
+        </w:rPr>
+        <w:t>sleeping in the back of my SUV</w:t>
+      </w:r>
+      <w:r>
+        <w:rPr>
+          <w:sz w:val="24"/>
+          <w:szCs w:val="24"/>
+        </w:rPr>
+        <w:t xml:space="preserve"> for the night</w:t>
+      </w:r>
+      <w:r>
+        <w:rPr>
+          <w:sz w:val="24"/>
+          <w:szCs w:val="24"/>
+        </w:rPr>
+        <w:t>. T</w:t>
       </w:r>
       <w:r>
         <w:rPr>
@@ -9749,14 +9809,70 @@
           <w:sz w:val="24"/>
           <w:szCs w:val="24"/>
         </w:rPr>
-        <w:t xml:space="preserve"> and by 5</w:t>
-      </w:r>
-      <w:r>
-        <w:rPr>
-          <w:sz w:val="24"/>
-          <w:szCs w:val="24"/>
-        </w:rPr>
-        <w:t>:00</w:t>
+        <w:t xml:space="preserve">  An hour later</w:t>
+      </w:r>
+      <w:r>
+        <w:rPr>
+          <w:sz w:val="24"/>
+          <w:szCs w:val="24"/>
+        </w:rPr>
+        <w:t xml:space="preserve"> I was hiking the Bull of the Woods trail </w:t>
+      </w:r>
+      <w:r>
+        <w:rPr>
+          <w:sz w:val="24"/>
+          <w:szCs w:val="24"/>
+        </w:rPr>
+        <w:t xml:space="preserve">on my way </w:t>
+      </w:r>
+      <w:r>
+        <w:rPr>
+          <w:sz w:val="24"/>
+          <w:szCs w:val="24"/>
+        </w:rPr>
+        <w:t xml:space="preserve">to </w:t>
+      </w:r>
+      <w:r>
+        <w:rPr>
+          <w:sz w:val="24"/>
+          <w:szCs w:val="24"/>
+        </w:rPr>
+        <w:t xml:space="preserve">the </w:t>
+      </w:r>
+      <w:r>
+        <w:rPr>
+          <w:sz w:val="24"/>
+          <w:szCs w:val="24"/>
+        </w:rPr>
+        <w:t xml:space="preserve">two </w:t>
+      </w:r>
+      <w:r>
+        <w:rPr>
+          <w:sz w:val="24"/>
+          <w:szCs w:val="24"/>
+        </w:rPr>
+        <w:t xml:space="preserve">highest peaks in </w:t>
+      </w:r>
+      <w:r>
+        <w:rPr>
+          <w:sz w:val="24"/>
+          <w:szCs w:val="24"/>
+        </w:rPr>
+        <w:t>New Mexico</w:t>
+      </w:r>
+      <w:r>
+        <w:rPr>
+          <w:sz w:val="24"/>
+          <w:szCs w:val="24"/>
+        </w:rPr>
+        <w:t xml:space="preserve"> - </w:t>
+      </w:r>
+      <w:r>
+        <w:rPr>
+          <w:sz w:val="24"/>
+          <w:szCs w:val="24"/>
+        </w:rPr>
+        <w:t xml:space="preserve"> 13,133-foot Mt. Walter and its taller</w:t>
       </w:r>
       <w:r>
         <w:rPr>
@@ -9770,126 +9886,28 @@
           <w:sz w:val="24"/>
           <w:szCs w:val="24"/>
         </w:rPr>
-        <w:t>a.m.</w:t>
-      </w:r>
-      <w:r>
-        <w:rPr>
-          <w:sz w:val="24"/>
-          <w:szCs w:val="24"/>
-        </w:rPr>
-        <w:t xml:space="preserve"> I was hiking the Bull of the Woods trail </w:t>
-      </w:r>
-      <w:r>
-        <w:rPr>
-          <w:sz w:val="24"/>
-          <w:szCs w:val="24"/>
-        </w:rPr>
-        <w:t xml:space="preserve">on my way </w:t>
-      </w:r>
-      <w:r>
-        <w:rPr>
-          <w:sz w:val="24"/>
-          <w:szCs w:val="24"/>
-        </w:rPr>
-        <w:t xml:space="preserve">to </w:t>
-      </w:r>
-      <w:r>
-        <w:rPr>
-          <w:sz w:val="24"/>
-          <w:szCs w:val="24"/>
-        </w:rPr>
-        <w:t xml:space="preserve">the </w:t>
-      </w:r>
-      <w:r>
-        <w:rPr>
-          <w:sz w:val="24"/>
-          <w:szCs w:val="24"/>
-        </w:rPr>
-        <w:t xml:space="preserve">two </w:t>
-      </w:r>
-      <w:r>
-        <w:rPr>
-          <w:sz w:val="24"/>
-          <w:szCs w:val="24"/>
-        </w:rPr>
-        <w:t xml:space="preserve">highest peaks in </w:t>
-      </w:r>
-      <w:r>
-        <w:rPr>
-          <w:sz w:val="24"/>
-          <w:szCs w:val="24"/>
-        </w:rPr>
-        <w:t xml:space="preserve">New Mexico; </w:t>
-      </w:r>
-      <w:r>
-        <w:rPr>
-          <w:sz w:val="24"/>
-          <w:szCs w:val="24"/>
-        </w:rPr>
-        <w:t>13</w:t>
-      </w:r>
-      <w:r>
-        <w:rPr>
-          <w:sz w:val="24"/>
-          <w:szCs w:val="24"/>
-        </w:rPr>
-        <w:t>,</w:t>
-      </w:r>
-      <w:r>
-        <w:rPr>
-          <w:sz w:val="24"/>
-          <w:szCs w:val="24"/>
-        </w:rPr>
-        <w:t>133-foot</w:t>
-      </w:r>
-      <w:r>
-        <w:rPr>
-          <w:sz w:val="24"/>
-          <w:szCs w:val="24"/>
-        </w:rPr>
-        <w:t xml:space="preserve"> </w:t>
-      </w:r>
-      <w:r>
-        <w:rPr>
-          <w:sz w:val="24"/>
-          <w:szCs w:val="24"/>
-        </w:rPr>
-        <w:t>Mt. Walter and</w:t>
-      </w:r>
-      <w:r>
-        <w:rPr>
-          <w:sz w:val="24"/>
-          <w:szCs w:val="24"/>
-        </w:rPr>
-        <w:t xml:space="preserve"> its neighbor</w:t>
-      </w:r>
-      <w:r>
-        <w:rPr>
-          <w:sz w:val="24"/>
-          <w:szCs w:val="24"/>
-        </w:rPr>
-        <w:t xml:space="preserve">, </w:t>
-      </w:r>
-      <w:r>
-        <w:rPr>
-          <w:sz w:val="24"/>
-          <w:szCs w:val="24"/>
-        </w:rPr>
-        <w:t xml:space="preserve">Wheeler Peak </w:t>
-      </w:r>
-      <w:r>
-        <w:rPr>
-          <w:sz w:val="24"/>
-          <w:szCs w:val="24"/>
-        </w:rPr>
-        <w:t>28 feet taller</w:t>
-      </w:r>
-      <w:r>
-        <w:rPr>
-          <w:sz w:val="24"/>
-          <w:szCs w:val="24"/>
-        </w:rPr>
-        <w:t xml:space="preserve"> making it the tallest in the state</w:t>
+        <w:t>neighbor</w:t>
+      </w:r>
+      <w:r>
+        <w:rPr>
+          <w:sz w:val="24"/>
+          <w:szCs w:val="24"/>
+        </w:rPr>
+        <w:t>, by 28-feet,</w:t>
+      </w:r>
+      <w:r>
+        <w:rPr>
+          <w:sz w:val="24"/>
+          <w:szCs w:val="24"/>
+        </w:rPr>
+        <w:t xml:space="preserve"> Wheeler Peak</w:t>
+      </w:r>
+      <w:r>
+        <w:rPr>
+          <w:sz w:val="24"/>
+          <w:szCs w:val="24"/>
+        </w:rPr>
+        <w:t xml:space="preserve"> the tallest of the state</w:t>
       </w:r>
       <w:r>
         <w:rPr>
@@ -10009,7 +10027,7 @@
           <w:sz w:val="24"/>
           <w:szCs w:val="24"/>
         </w:rPr>
-        <w:t>Near the first summit</w:t>
+        <w:t>Near the summit</w:t>
       </w:r>
       <w:r>
         <w:rPr>
@@ -10255,7 +10273,14 @@
           <w:sz w:val="24"/>
           <w:szCs w:val="24"/>
         </w:rPr>
-        <w:t xml:space="preserve"> and I arrived at a few minutes after 10 o’clock </w:t>
+        <w:t xml:space="preserve"> and I arrived at a few minutes after 10 </w:t>
+      </w:r>
+      <w:r>
+        <w:rPr>
+          <w:sz w:val="24"/>
+          <w:szCs w:val="24"/>
+        </w:rPr>
+        <w:t>a.m</w:t>
       </w:r>
       <w:r>
         <w:rPr>
@@ -10276,14 +10301,21 @@
           <w:sz w:val="24"/>
           <w:szCs w:val="24"/>
         </w:rPr>
-        <w:t xml:space="preserve">Wheeler Peak, </w:t>
-      </w:r>
-      <w:r>
-        <w:rPr>
-          <w:sz w:val="24"/>
-          <w:szCs w:val="24"/>
-        </w:rPr>
-        <w:t xml:space="preserve"> used t</w:t>
+        <w:t>Wheeler Peak</w:t>
+      </w:r>
+      <w:r>
+        <w:rPr>
+          <w:sz w:val="24"/>
+          <w:szCs w:val="24"/>
+        </w:rPr>
+        <w:t xml:space="preserve"> </w:t>
+      </w:r>
+      <w:r>
+        <w:rPr>
+          <w:sz w:val="24"/>
+          <w:szCs w:val="24"/>
+        </w:rPr>
+        <w:t>used t</w:t>
       </w:r>
       <w:r>
         <w:rPr>
@@ -10304,14 +10336,63 @@
           <w:sz w:val="24"/>
           <w:szCs w:val="24"/>
         </w:rPr>
-        <w:t>place of red willows”</w:t>
-      </w:r>
-      <w:r>
-        <w:rPr>
-          <w:sz w:val="24"/>
-          <w:szCs w:val="24"/>
-        </w:rPr>
-        <w:t xml:space="preserve"> but in 1950 it was changed to its current name in honor of the leader of the Wheeler Survey.  There is a plaque on top</w:t>
+        <w:t>place of red willows</w:t>
+      </w:r>
+      <w:r>
+        <w:rPr>
+          <w:sz w:val="24"/>
+          <w:szCs w:val="24"/>
+        </w:rPr>
+        <w:t>.</w:t>
+      </w:r>
+      <w:r>
+        <w:rPr>
+          <w:sz w:val="24"/>
+          <w:szCs w:val="24"/>
+        </w:rPr>
+        <w:t>”</w:t>
+      </w:r>
+      <w:r>
+        <w:rPr>
+          <w:sz w:val="24"/>
+          <w:szCs w:val="24"/>
+        </w:rPr>
+        <w:t xml:space="preserve"> </w:t>
+      </w:r>
+      <w:r>
+        <w:rPr>
+          <w:sz w:val="24"/>
+          <w:szCs w:val="24"/>
+        </w:rPr>
+        <w:t xml:space="preserve"> In </w:t>
+      </w:r>
+      <w:r>
+        <w:rPr>
+          <w:sz w:val="24"/>
+          <w:szCs w:val="24"/>
+        </w:rPr>
+        <w:t xml:space="preserve">1950 it was </w:t>
+      </w:r>
+      <w:r>
+        <w:rPr>
+          <w:sz w:val="24"/>
+          <w:szCs w:val="24"/>
+        </w:rPr>
+        <w:t>renamed i</w:t>
+      </w:r>
+      <w:r>
+        <w:rPr>
+          <w:sz w:val="24"/>
+          <w:szCs w:val="24"/>
+        </w:rPr>
+        <w:t xml:space="preserve">n honor of the leader of the Wheeler Survey.  There is a plaque on </w:t>
+      </w:r>
+      <w:r>
+        <w:rPr>
+          <w:sz w:val="24"/>
+          <w:szCs w:val="24"/>
+        </w:rPr>
+        <w:t>the summit</w:t>
       </w:r>
       <w:r>
         <w:rPr>
@@ -10404,7 +10485,21 @@
           <w:sz w:val="24"/>
           <w:szCs w:val="24"/>
         </w:rPr>
-        <w:t xml:space="preserve"> turning left (west) between the two peak. W</w:t>
+        <w:t xml:space="preserve"> turning left (west) between the two peak</w:t>
+      </w:r>
+      <w:r>
+        <w:rPr>
+          <w:sz w:val="24"/>
+          <w:szCs w:val="24"/>
+        </w:rPr>
+        <w:t>s</w:t>
+      </w:r>
+      <w:r>
+        <w:rPr>
+          <w:sz w:val="24"/>
+          <w:szCs w:val="24"/>
+        </w:rPr>
+        <w:t>. W</w:t>
       </w:r>
       <w:r>
         <w:rPr>
@@ -10644,6 +10739,13 @@
           <w:sz w:val="24"/>
           <w:szCs w:val="24"/>
         </w:rPr>
+        <w:t>’</w:t>
+      </w:r>
+      <w:r>
+        <w:rPr>
+          <w:sz w:val="24"/>
+          <w:szCs w:val="24"/>
+        </w:rPr>
         <w:t>s</w:t>
       </w:r>
       <w:r>
@@ -10651,14 +10753,35 @@
           <w:sz w:val="24"/>
           <w:szCs w:val="24"/>
         </w:rPr>
-        <w:t xml:space="preserve"> walk on the </w:t>
-      </w:r>
-      <w:r>
-        <w:rPr>
-          <w:sz w:val="24"/>
-          <w:szCs w:val="24"/>
-        </w:rPr>
-        <w:t>Twinning road</w:t>
+        <w:t xml:space="preserve"> walk </w:t>
+      </w:r>
+      <w:r>
+        <w:rPr>
+          <w:sz w:val="24"/>
+          <w:szCs w:val="24"/>
+        </w:rPr>
+        <w:t xml:space="preserve">down </w:t>
+      </w:r>
+      <w:r>
+        <w:rPr>
+          <w:sz w:val="24"/>
+          <w:szCs w:val="24"/>
+        </w:rPr>
+        <w:t xml:space="preserve">Twinning </w:t>
+      </w:r>
+      <w:r>
+        <w:rPr>
+          <w:sz w:val="24"/>
+          <w:szCs w:val="24"/>
+        </w:rPr>
+        <w:t>R</w:t>
+      </w:r>
+      <w:r>
+        <w:rPr>
+          <w:sz w:val="24"/>
+          <w:szCs w:val="24"/>
+        </w:rPr>
+        <w:t>oad</w:t>
       </w:r>
       <w:r>
         <w:rPr>
@@ -10886,7 +11009,49 @@
           <w:sz w:val="24"/>
           <w:szCs w:val="24"/>
         </w:rPr>
-        <w:t xml:space="preserve">Next day I arrived in Moab and road the slick rock trail on my mountain </w:t>
+        <w:t>The n</w:t>
+      </w:r>
+      <w:r>
+        <w:rPr>
+          <w:sz w:val="24"/>
+          <w:szCs w:val="24"/>
+        </w:rPr>
+        <w:t xml:space="preserve">ext </w:t>
+      </w:r>
+      <w:r>
+        <w:rPr>
+          <w:sz w:val="24"/>
+          <w:szCs w:val="24"/>
+        </w:rPr>
+        <w:t>morning,</w:t>
+      </w:r>
+      <w:r>
+        <w:rPr>
+          <w:sz w:val="24"/>
+          <w:szCs w:val="24"/>
+        </w:rPr>
+        <w:t xml:space="preserve"> I arrived in Moab</w:t>
+      </w:r>
+      <w:r>
+        <w:rPr>
+          <w:sz w:val="24"/>
+          <w:szCs w:val="24"/>
+        </w:rPr>
+        <w:t xml:space="preserve"> and </w:t>
+      </w:r>
+      <w:r>
+        <w:rPr>
+          <w:sz w:val="24"/>
+          <w:szCs w:val="24"/>
+        </w:rPr>
+        <w:t>rode</w:t>
+      </w:r>
+      <w:r>
+        <w:rPr>
+          <w:sz w:val="24"/>
+          <w:szCs w:val="24"/>
+        </w:rPr>
+        <w:t xml:space="preserve"> the slick rock trail on my mountain </w:t>
       </w:r>
       <w:r>
         <w:rPr>
@@ -10900,7 +11065,14 @@
           <w:sz w:val="24"/>
           <w:szCs w:val="24"/>
         </w:rPr>
-        <w:t xml:space="preserve"> and drove my SUV over Baby Lions Back</w:t>
+        <w:t>.  Afterward, I</w:t>
+      </w:r>
+      <w:r>
+        <w:rPr>
+          <w:sz w:val="24"/>
+          <w:szCs w:val="24"/>
+        </w:rPr>
+        <w:t xml:space="preserve"> drove my SUV over Baby Lions Back</w:t>
       </w:r>
       <w:r>
         <w:rPr>
@@ -11175,7 +11347,7 @@
           <w:sz w:val="24"/>
           <w:szCs w:val="24"/>
         </w:rPr>
-        <w:t xml:space="preserve"> nine hours at work, I drove from Springville, Utah to the </w:t>
+        <w:t xml:space="preserve"> nine hours at work, I drove from Springville Utah to the </w:t>
       </w:r>
       <w:r>
         <w:rPr>
@@ -11499,7 +11671,23 @@
           <w:sz w:val="24"/>
           <w:szCs w:val="24"/>
         </w:rPr>
-        <w:t xml:space="preserve"> I assumed it was a weigh station, but as I entered I had </w:t>
+        <w:t xml:space="preserve"> I assumed it was a weigh station, but as I </w:t>
+      </w:r>
+      <w:proofErr w:type="gramStart"/>
+      <w:r>
+        <w:rPr>
+          <w:sz w:val="24"/>
+          <w:szCs w:val="24"/>
+        </w:rPr>
+        <w:t>entered</w:t>
+      </w:r>
+      <w:proofErr w:type="gramEnd"/>
+      <w:r>
+        <w:rPr>
+          <w:sz w:val="24"/>
+          <w:szCs w:val="24"/>
+        </w:rPr>
+        <w:t xml:space="preserve"> I had </w:t>
       </w:r>
       <w:r>
         <w:rPr>
@@ -11943,6 +12131,7 @@
         </w:rPr>
         <w:t xml:space="preserve"> pending hike to the highpoint of Texas.  The hike rises just over 3,000 vertical feet in 4.25 miles.  I figured I could </w:t>
       </w:r>
+      <w:proofErr w:type="gramStart"/>
       <w:r>
         <w:rPr>
           <w:sz w:val="24"/>
@@ -11962,7 +12151,15 @@
           <w:sz w:val="24"/>
           <w:szCs w:val="24"/>
         </w:rPr>
-        <w:t>cover that in three hours up and two and a half hours down</w:t>
+        <w:t>cover</w:t>
+      </w:r>
+      <w:proofErr w:type="gramEnd"/>
+      <w:r>
+        <w:rPr>
+          <w:sz w:val="24"/>
+          <w:szCs w:val="24"/>
+        </w:rPr>
+        <w:t xml:space="preserve"> that in three hours up and two and a half hours down</w:t>
       </w:r>
       <w:r>
         <w:rPr>
@@ -12138,7 +12335,21 @@
           <w:sz w:val="24"/>
           <w:szCs w:val="24"/>
         </w:rPr>
-        <w:t>nticipating dawns imminent arrival</w:t>
+        <w:t>nticipating dawn</w:t>
+      </w:r>
+      <w:r>
+        <w:rPr>
+          <w:sz w:val="24"/>
+          <w:szCs w:val="24"/>
+        </w:rPr>
+        <w:t>’</w:t>
+      </w:r>
+      <w:r>
+        <w:rPr>
+          <w:sz w:val="24"/>
+          <w:szCs w:val="24"/>
+        </w:rPr>
+        <w:t>s imminent arrival</w:t>
       </w:r>
       <w:r>
         <w:rPr>
@@ -12243,7 +12454,21 @@
           <w:sz w:val="24"/>
           <w:szCs w:val="24"/>
         </w:rPr>
-        <w:t xml:space="preserve">to be </w:t>
+        <w:t xml:space="preserve">to </w:t>
+      </w:r>
+      <w:r>
+        <w:rPr>
+          <w:sz w:val="24"/>
+          <w:szCs w:val="24"/>
+        </w:rPr>
+        <w:t>feel</w:t>
+      </w:r>
+      <w:r>
+        <w:rPr>
+          <w:sz w:val="24"/>
+          <w:szCs w:val="24"/>
+        </w:rPr>
+        <w:t xml:space="preserve"> </w:t>
       </w:r>
       <w:r>
         <w:rPr>
@@ -12384,7 +12609,23 @@
           <w:sz w:val="24"/>
           <w:szCs w:val="24"/>
         </w:rPr>
-        <w:t xml:space="preserve">  I notice a purple sleeping bag in the campground but</w:t>
+        <w:t xml:space="preserve">  I notice a purple sleeping bag in the </w:t>
+      </w:r>
+      <w:proofErr w:type="gramStart"/>
+      <w:r>
+        <w:rPr>
+          <w:sz w:val="24"/>
+          <w:szCs w:val="24"/>
+        </w:rPr>
+        <w:t>campground</w:t>
+      </w:r>
+      <w:proofErr w:type="gramEnd"/>
+      <w:r>
+        <w:rPr>
+          <w:sz w:val="24"/>
+          <w:szCs w:val="24"/>
+        </w:rPr>
+        <w:t xml:space="preserve"> but</w:t>
       </w:r>
       <w:r>
         <w:rPr>
@@ -12420,7 +12661,21 @@
           <w:sz w:val="24"/>
           <w:szCs w:val="24"/>
         </w:rPr>
-        <w:t>Next, I came to a bridge as the trail turned abruptly to the southwest.  The bridge does not span a gap but instead widens the path along a cliffed-out section allowing the passage of horses</w:t>
+        <w:t>Next, I came to a bridge as the trail turned abruptly to the southwest.  The bridge does not span a gap but instead widens the path along a cliffed-out section allowing</w:t>
+      </w:r>
+      <w:r>
+        <w:rPr>
+          <w:sz w:val="24"/>
+          <w:szCs w:val="24"/>
+        </w:rPr>
+        <w:t xml:space="preserve"> for</w:t>
+      </w:r>
+      <w:r>
+        <w:rPr>
+          <w:sz w:val="24"/>
+          <w:szCs w:val="24"/>
+        </w:rPr>
+        <w:t xml:space="preserve"> the passage of horses</w:t>
       </w:r>
       <w:r>
         <w:rPr>
@@ -12436,19 +12691,49 @@
         </w:rPr>
         <w:t xml:space="preserve">Once </w:t>
       </w:r>
-      <w:r>
-        <w:rPr>
-          <w:sz w:val="24"/>
-          <w:szCs w:val="24"/>
-        </w:rPr>
-        <w:t>again,</w:t>
-      </w:r>
-      <w:r>
-        <w:rPr>
-          <w:sz w:val="24"/>
-          <w:szCs w:val="24"/>
-        </w:rPr>
-        <w:t xml:space="preserve"> the trail began another section of switchbacks becoming steeper while opening up </w:t>
+      <w:proofErr w:type="gramStart"/>
+      <w:r>
+        <w:rPr>
+          <w:sz w:val="24"/>
+          <w:szCs w:val="24"/>
+        </w:rPr>
+        <w:t>again</w:t>
+      </w:r>
+      <w:proofErr w:type="gramEnd"/>
+      <w:r>
+        <w:rPr>
+          <w:sz w:val="24"/>
+          <w:szCs w:val="24"/>
+        </w:rPr>
+        <w:t xml:space="preserve"> the trail began another section of switchbacks</w:t>
+      </w:r>
+      <w:r>
+        <w:rPr>
+          <w:sz w:val="24"/>
+          <w:szCs w:val="24"/>
+        </w:rPr>
+        <w:t>,</w:t>
+      </w:r>
+      <w:r>
+        <w:rPr>
+          <w:sz w:val="24"/>
+          <w:szCs w:val="24"/>
+        </w:rPr>
+        <w:t xml:space="preserve"> becoming steeper while </w:t>
+      </w:r>
+      <w:r>
+        <w:rPr>
+          <w:sz w:val="24"/>
+          <w:szCs w:val="24"/>
+        </w:rPr>
+        <w:t>awarding</w:t>
+      </w:r>
+      <w:r>
+        <w:rPr>
+          <w:sz w:val="24"/>
+          <w:szCs w:val="24"/>
+        </w:rPr>
+        <w:t xml:space="preserve"> </w:t>
       </w:r>
       <w:r>
         <w:rPr>
@@ -12882,7 +13167,21 @@
           <w:sz w:val="24"/>
           <w:szCs w:val="24"/>
         </w:rPr>
-        <w:t>, was a green ammunition box.  Inside I found a summit registry</w:t>
+        <w:t xml:space="preserve"> </w:t>
+      </w:r>
+      <w:r>
+        <w:rPr>
+          <w:sz w:val="24"/>
+          <w:szCs w:val="24"/>
+        </w:rPr>
+        <w:t>sat</w:t>
+      </w:r>
+      <w:r>
+        <w:rPr>
+          <w:sz w:val="24"/>
+          <w:szCs w:val="24"/>
+        </w:rPr>
+        <w:t xml:space="preserve"> a green ammunition box.  Inside I found a summit registry</w:t>
       </w:r>
       <w:r>
         <w:rPr>
@@ -13373,7 +13672,15 @@
           <w:sz w:val="24"/>
           <w:szCs w:val="24"/>
         </w:rPr>
-        <w:t>instead of this location along the west face. L</w:t>
+        <w:t xml:space="preserve">instead of this location along the west face. </w:t>
+      </w:r>
+      <w:proofErr w:type="gramStart"/>
+      <w:r>
+        <w:rPr>
+          <w:sz w:val="24"/>
+          <w:szCs w:val="24"/>
+        </w:rPr>
+        <w:t>L</w:t>
       </w:r>
       <w:r>
         <w:rPr>
@@ -13415,7 +13722,15 @@
           <w:sz w:val="24"/>
           <w:szCs w:val="24"/>
         </w:rPr>
-        <w:t>the terrain did not</w:t>
+        <w:t>the terrain</w:t>
+      </w:r>
+      <w:proofErr w:type="gramEnd"/>
+      <w:r>
+        <w:rPr>
+          <w:sz w:val="24"/>
+          <w:szCs w:val="24"/>
+        </w:rPr>
+        <w:t xml:space="preserve"> did not</w:t>
       </w:r>
       <w:r>
         <w:rPr>
@@ -13831,21 +14146,21 @@
           <w:sz w:val="24"/>
           <w:szCs w:val="24"/>
         </w:rPr>
-        <w:t xml:space="preserve"> five groups heading up, </w:t>
-      </w:r>
-      <w:r>
-        <w:rPr>
-          <w:sz w:val="24"/>
-          <w:szCs w:val="24"/>
-        </w:rPr>
-        <w:t>that</w:t>
-      </w:r>
-      <w:r>
-        <w:rPr>
-          <w:sz w:val="24"/>
-          <w:szCs w:val="24"/>
-        </w:rPr>
-        <w:t xml:space="preserve"> I </w:t>
+        <w:t xml:space="preserve"> five groups heading up</w:t>
+      </w:r>
+      <w:r>
+        <w:rPr>
+          <w:sz w:val="24"/>
+          <w:szCs w:val="24"/>
+        </w:rPr>
+        <w:t xml:space="preserve"> whom </w:t>
+      </w:r>
+      <w:r>
+        <w:rPr>
+          <w:sz w:val="24"/>
+          <w:szCs w:val="24"/>
+        </w:rPr>
+        <w:t xml:space="preserve">I </w:t>
       </w:r>
       <w:r>
         <w:rPr>
@@ -13853,13 +14168,6 @@
           <w:szCs w:val="24"/>
         </w:rPr>
         <w:t>crossed paths with</w:t>
-      </w:r>
-      <w:r>
-        <w:rPr>
-          <w:sz w:val="24"/>
-          <w:szCs w:val="24"/>
-        </w:rPr>
-        <w:t>,</w:t>
       </w:r>
       <w:r>
         <w:rPr>
@@ -14021,7 +14329,7 @@
           <w:sz w:val="24"/>
           <w:szCs w:val="24"/>
         </w:rPr>
-        <w:t xml:space="preserve">I decided to head back to El Paso, where I could get some </w:t>
+        <w:t xml:space="preserve">I decided to head back to El Paso where I could get some </w:t>
       </w:r>
       <w:r>
         <w:rPr>
@@ -14049,7 +14357,21 @@
           <w:sz w:val="24"/>
           <w:szCs w:val="24"/>
         </w:rPr>
-        <w:t xml:space="preserve"> flight.  As I headed west on highway </w:t>
+        <w:t xml:space="preserve"> flight.  As I headed west on </w:t>
+      </w:r>
+      <w:r>
+        <w:rPr>
+          <w:sz w:val="24"/>
+          <w:szCs w:val="24"/>
+        </w:rPr>
+        <w:t>H</w:t>
+      </w:r>
+      <w:r>
+        <w:rPr>
+          <w:sz w:val="24"/>
+          <w:szCs w:val="24"/>
+        </w:rPr>
+        <w:t xml:space="preserve">ighway </w:t>
       </w:r>
       <w:r>
         <w:rPr>
@@ -14063,7 +14385,35 @@
           <w:sz w:val="24"/>
           <w:szCs w:val="24"/>
         </w:rPr>
-        <w:t xml:space="preserve"> I looked back at the peaks, and noticed the sky </w:t>
+        <w:t xml:space="preserve"> I looked back at the peaks</w:t>
+      </w:r>
+      <w:r>
+        <w:rPr>
+          <w:sz w:val="24"/>
+          <w:szCs w:val="24"/>
+        </w:rPr>
+        <w:t xml:space="preserve"> </w:t>
+      </w:r>
+      <w:r>
+        <w:rPr>
+          <w:sz w:val="24"/>
+          <w:szCs w:val="24"/>
+        </w:rPr>
+        <w:t>notic</w:t>
+      </w:r>
+      <w:r>
+        <w:rPr>
+          <w:sz w:val="24"/>
+          <w:szCs w:val="24"/>
+        </w:rPr>
+        <w:t>ing</w:t>
+      </w:r>
+      <w:r>
+        <w:rPr>
+          <w:sz w:val="24"/>
+          <w:szCs w:val="24"/>
+        </w:rPr>
+        <w:t xml:space="preserve"> the sky </w:t>
       </w:r>
       <w:r>
         <w:rPr>
@@ -14091,7 +14441,21 @@
           <w:sz w:val="24"/>
           <w:szCs w:val="24"/>
         </w:rPr>
-        <w:t xml:space="preserve"> with dust, gone were the clear views I had enjoyed </w:t>
+        <w:t xml:space="preserve"> with dust</w:t>
+      </w:r>
+      <w:r>
+        <w:rPr>
+          <w:sz w:val="24"/>
+          <w:szCs w:val="24"/>
+        </w:rPr>
+        <w:t>;</w:t>
+      </w:r>
+      <w:r>
+        <w:rPr>
+          <w:sz w:val="24"/>
+          <w:szCs w:val="24"/>
+        </w:rPr>
+        <w:t xml:space="preserve"> gone were the clear views I had enjoyed </w:t>
       </w:r>
       <w:r>
         <w:rPr>
@@ -14527,7 +14891,37 @@
           <w:sz w:val="24"/>
           <w:szCs w:val="24"/>
         </w:rPr>
-        <w:t xml:space="preserve">. After 41.5 hours of no real sleep, I was exhausted, and </w:t>
+        <w:t xml:space="preserve">. After 41.5 hours of no real </w:t>
+      </w:r>
+      <w:proofErr w:type="gramStart"/>
+      <w:r>
+        <w:rPr>
+          <w:sz w:val="24"/>
+          <w:szCs w:val="24"/>
+        </w:rPr>
+        <w:t>sleep</w:t>
+      </w:r>
+      <w:proofErr w:type="gramEnd"/>
+      <w:r>
+        <w:rPr>
+          <w:sz w:val="24"/>
+          <w:szCs w:val="24"/>
+        </w:rPr>
+        <w:t xml:space="preserve"> I was </w:t>
+      </w:r>
+      <w:r>
+        <w:rPr>
+          <w:sz w:val="24"/>
+          <w:szCs w:val="24"/>
+        </w:rPr>
+        <w:t>exhausted,</w:t>
+      </w:r>
+      <w:r>
+        <w:rPr>
+          <w:sz w:val="24"/>
+          <w:szCs w:val="24"/>
+        </w:rPr>
+        <w:t xml:space="preserve"> and </w:t>
       </w:r>
       <w:r>
         <w:rPr>
@@ -14548,7 +14942,14 @@
           <w:sz w:val="24"/>
           <w:szCs w:val="24"/>
         </w:rPr>
-        <w:t xml:space="preserve"> was a welcome site</w:t>
+        <w:t xml:space="preserve"> was a welcome </w:t>
+      </w:r>
+      <w:r>
+        <w:rPr>
+          <w:sz w:val="24"/>
+          <w:szCs w:val="24"/>
+        </w:rPr>
+        <w:t>sight</w:t>
       </w:r>
       <w:r>
         <w:rPr>
@@ -15414,6 +15815,7 @@
         </w:rPr>
         <w:t xml:space="preserve"> </w:t>
       </w:r>
+      <w:proofErr w:type="spellStart"/>
       <w:r>
         <w:rPr>
           <w:sz w:val="24"/>
@@ -15421,6 +15823,7 @@
         </w:rPr>
         <w:t>Harmann</w:t>
       </w:r>
+      <w:proofErr w:type="spellEnd"/>
       <w:r>
         <w:rPr>
           <w:sz w:val="24"/>
@@ -15462,8 +15865,17 @@
           <w:sz w:val="24"/>
           <w:szCs w:val="24"/>
         </w:rPr>
-        <w:t>May 24 being the day</w:t>
-      </w:r>
+        <w:t xml:space="preserve">May 24 being </w:t>
+      </w:r>
+      <w:proofErr w:type="gramStart"/>
+      <w:r>
+        <w:rPr>
+          <w:sz w:val="24"/>
+          <w:szCs w:val="24"/>
+        </w:rPr>
+        <w:t>the day</w:t>
+      </w:r>
+      <w:proofErr w:type="gramEnd"/>
       <w:r>
         <w:rPr>
           <w:sz w:val="24"/>
@@ -17371,6 +17783,7 @@
         </w:rPr>
         <w:t xml:space="preserve">.  </w:t>
       </w:r>
+      <w:proofErr w:type="gramStart"/>
       <w:r>
         <w:rPr>
           <w:sz w:val="24"/>
@@ -17383,7 +17796,15 @@
           <w:sz w:val="24"/>
           <w:szCs w:val="24"/>
         </w:rPr>
-        <w:t xml:space="preserve">n spite of being pinned down I wrote in my journal “I love this experience”.  </w:t>
+        <w:t>n spite of</w:t>
+      </w:r>
+      <w:proofErr w:type="gramEnd"/>
+      <w:r>
+        <w:rPr>
+          <w:sz w:val="24"/>
+          <w:szCs w:val="24"/>
+        </w:rPr>
+        <w:t xml:space="preserve"> being pinned down I wrote in my journal “I love this experience”.  </w:t>
       </w:r>
     </w:p>
     <w:p>
@@ -19580,16 +20001,28 @@
           <w:szCs w:val="24"/>
           <w:highlight w:val="yellow"/>
         </w:rPr>
-        <w:t>???What is the horizontal distance???</w:t>
-      </w:r>
-      <w:r>
-        <w:rPr>
+        <w:t xml:space="preserve">???What is the horizontal </w:t>
+      </w:r>
+      <w:proofErr w:type="gramStart"/>
+      <w:r>
+        <w:rPr>
+          <w:i/>
+          <w:iCs/>
           <w:sz w:val="24"/>
           <w:szCs w:val="24"/>
           <w:highlight w:val="yellow"/>
         </w:rPr>
+        <w:t>distance???</w:t>
+      </w:r>
+      <w:r>
+        <w:rPr>
+          <w:sz w:val="24"/>
+          <w:szCs w:val="24"/>
+          <w:highlight w:val="yellow"/>
+        </w:rPr>
         <w:t>.</w:t>
       </w:r>
+      <w:proofErr w:type="gramEnd"/>
       <w:r>
         <w:rPr>
           <w:sz w:val="24"/>
@@ -22251,14 +22684,32 @@
           <w:szCs w:val="24"/>
           <w:highlight w:val="yellow"/>
         </w:rPr>
-        <w:t xml:space="preserve">.  Luckily there were wands in place and we </w:t>
-      </w:r>
+        <w:t xml:space="preserve">.  Luckily there were wands in </w:t>
+      </w:r>
+      <w:proofErr w:type="gramStart"/>
       <w:r>
         <w:rPr>
           <w:sz w:val="24"/>
           <w:szCs w:val="24"/>
           <w:highlight w:val="yellow"/>
         </w:rPr>
+        <w:t>place</w:t>
+      </w:r>
+      <w:proofErr w:type="gramEnd"/>
+      <w:r>
+        <w:rPr>
+          <w:sz w:val="24"/>
+          <w:szCs w:val="24"/>
+          <w:highlight w:val="yellow"/>
+        </w:rPr>
+        <w:t xml:space="preserve"> and we </w:t>
+      </w:r>
+      <w:r>
+        <w:rPr>
+          <w:sz w:val="24"/>
+          <w:szCs w:val="24"/>
+          <w:highlight w:val="yellow"/>
+        </w:rPr>
         <w:t>relied on them to find our way down</w:t>
       </w:r>
       <w:r>
@@ -22267,7 +22718,25 @@
           <w:szCs w:val="24"/>
           <w:highlight w:val="yellow"/>
         </w:rPr>
-        <w:t xml:space="preserve">.  I had the side zippers of my pants unzipped to the knees for ventilation and without stopping and using both hands it’s not possible to zip them up so I was getting a lot of cold air circulating around my </w:t>
+        <w:t xml:space="preserve">.  I had the side zippers of my pants unzipped to the knees for ventilation and without stopping and using both hands it’s not possible to zip them </w:t>
+      </w:r>
+      <w:proofErr w:type="gramStart"/>
+      <w:r>
+        <w:rPr>
+          <w:sz w:val="24"/>
+          <w:szCs w:val="24"/>
+          <w:highlight w:val="yellow"/>
+        </w:rPr>
+        <w:t>up</w:t>
+      </w:r>
+      <w:proofErr w:type="gramEnd"/>
+      <w:r>
+        <w:rPr>
+          <w:sz w:val="24"/>
+          <w:szCs w:val="24"/>
+          <w:highlight w:val="yellow"/>
+        </w:rPr>
+        <w:t xml:space="preserve"> so I was getting a lot of cold air circulating around my </w:t>
       </w:r>
       <w:r>
         <w:rPr>
@@ -22437,7 +22906,23 @@
           <w:sz w:val="24"/>
           <w:szCs w:val="24"/>
         </w:rPr>
-        <w:t xml:space="preserve">Before arriving at Motorcycle Hill I was worried that it would be loaded with snow and as such a major avalanche concern (it has slidden in the past and caught and killed climbers in 2011), but luckily the hill was on the windward side and the new snow was blown off it.  It took us 3 hours to travel from </w:t>
+        <w:t xml:space="preserve">Before arriving at Motorcycle </w:t>
+      </w:r>
+      <w:proofErr w:type="gramStart"/>
+      <w:r>
+        <w:rPr>
+          <w:sz w:val="24"/>
+          <w:szCs w:val="24"/>
+        </w:rPr>
+        <w:t>Hill</w:t>
+      </w:r>
+      <w:proofErr w:type="gramEnd"/>
+      <w:r>
+        <w:rPr>
+          <w:sz w:val="24"/>
+          <w:szCs w:val="24"/>
+        </w:rPr>
+        <w:t xml:space="preserve"> I was worried that it would be loaded with snow and as such a major avalanche concern (it has slidden in the past and caught and killed climbers in 2011), but luckily the hill was on the windward side and the new snow was blown off it.  It took us 3 hours to travel from </w:t>
       </w:r>
       <w:r>
         <w:rPr>
@@ -22472,7 +22957,23 @@
           <w:sz w:val="24"/>
           <w:szCs w:val="24"/>
         </w:rPr>
-        <w:t xml:space="preserve"> a distance of 2.75 miles.  Once again </w:t>
+        <w:t xml:space="preserve"> </w:t>
+      </w:r>
+      <w:proofErr w:type="gramStart"/>
+      <w:r>
+        <w:rPr>
+          <w:sz w:val="24"/>
+          <w:szCs w:val="24"/>
+        </w:rPr>
+        <w:t>a distance of 2.75</w:t>
+      </w:r>
+      <w:proofErr w:type="gramEnd"/>
+      <w:r>
+        <w:rPr>
+          <w:sz w:val="24"/>
+          <w:szCs w:val="24"/>
+        </w:rPr>
+        <w:t xml:space="preserve"> miles.  Once again </w:t>
       </w:r>
       <w:r>
         <w:rPr>
@@ -22522,7 +23023,23 @@
           <w:sz w:val="24"/>
           <w:szCs w:val="24"/>
         </w:rPr>
-        <w:t xml:space="preserve">.  The next morning </w:t>
+        <w:t xml:space="preserve">.  The next </w:t>
+      </w:r>
+      <w:proofErr w:type="gramStart"/>
+      <w:r>
+        <w:rPr>
+          <w:sz w:val="24"/>
+          <w:szCs w:val="24"/>
+        </w:rPr>
+        <w:t>morning</w:t>
+      </w:r>
+      <w:proofErr w:type="gramEnd"/>
+      <w:r>
+        <w:rPr>
+          <w:sz w:val="24"/>
+          <w:szCs w:val="24"/>
+        </w:rPr>
+        <w:t xml:space="preserve"> </w:t>
       </w:r>
       <w:r>
         <w:rPr>
@@ -22543,7 +23060,23 @@
           <w:sz w:val="24"/>
           <w:szCs w:val="24"/>
         </w:rPr>
-        <w:t xml:space="preserve">.  In the afternoon some Russians came down from </w:t>
+        <w:t xml:space="preserve">.  In the </w:t>
+      </w:r>
+      <w:proofErr w:type="gramStart"/>
+      <w:r>
+        <w:rPr>
+          <w:sz w:val="24"/>
+          <w:szCs w:val="24"/>
+        </w:rPr>
+        <w:t>afternoon</w:t>
+      </w:r>
+      <w:proofErr w:type="gramEnd"/>
+      <w:r>
+        <w:rPr>
+          <w:sz w:val="24"/>
+          <w:szCs w:val="24"/>
+        </w:rPr>
+        <w:t xml:space="preserve"> some Russians came down from </w:t>
       </w:r>
       <w:r>
         <w:rPr>
@@ -22572,7 +23105,39 @@
           <w:szCs w:val="24"/>
         </w:rPr>
         <w:lastRenderedPageBreak/>
-        <w:t>come down to get their food cache as they had run out of food at the higher camp.  We still had a lot of extra food so we let them take what they wanted of ours. In the early evening the Russian</w:t>
+        <w:t xml:space="preserve">come down to get their food cache as they had run out of food at the higher camp.  We still had a lot of extra </w:t>
+      </w:r>
+      <w:proofErr w:type="gramStart"/>
+      <w:r>
+        <w:rPr>
+          <w:sz w:val="24"/>
+          <w:szCs w:val="24"/>
+        </w:rPr>
+        <w:t>food</w:t>
+      </w:r>
+      <w:proofErr w:type="gramEnd"/>
+      <w:r>
+        <w:rPr>
+          <w:sz w:val="24"/>
+          <w:szCs w:val="24"/>
+        </w:rPr>
+        <w:t xml:space="preserve"> so we let them take what they wanted of ours. In the early </w:t>
+      </w:r>
+      <w:proofErr w:type="gramStart"/>
+      <w:r>
+        <w:rPr>
+          <w:sz w:val="24"/>
+          <w:szCs w:val="24"/>
+        </w:rPr>
+        <w:t>evening</w:t>
+      </w:r>
+      <w:proofErr w:type="gramEnd"/>
+      <w:r>
+        <w:rPr>
+          <w:sz w:val="24"/>
+          <w:szCs w:val="24"/>
+        </w:rPr>
+        <w:t xml:space="preserve"> the Russian</w:t>
       </w:r>
       <w:r>
         <w:rPr>
@@ -22622,7 +23187,23 @@
           <w:sz w:val="24"/>
           <w:szCs w:val="24"/>
         </w:rPr>
-        <w:t xml:space="preserve">Getting pinned down on the descent was wearisome and the Beach Boys song “Sloop John B” with its “Let me go home, I wanna go home” lyrics kept going through my mind.  </w:t>
+        <w:t xml:space="preserve">Getting pinned down on the descent was wearisome and the Beach Boys song “Sloop John B” with its “Let me go home, I </w:t>
+      </w:r>
+      <w:proofErr w:type="spellStart"/>
+      <w:r>
+        <w:rPr>
+          <w:sz w:val="24"/>
+          <w:szCs w:val="24"/>
+        </w:rPr>
+        <w:t>wanna</w:t>
+      </w:r>
+      <w:proofErr w:type="spellEnd"/>
+      <w:r>
+        <w:rPr>
+          <w:sz w:val="24"/>
+          <w:szCs w:val="24"/>
+        </w:rPr>
+        <w:t xml:space="preserve"> go home” lyrics kept going through my mind.  </w:t>
       </w:r>
     </w:p>
     <w:p>
@@ -22709,12 +23290,21 @@
         </w:rPr>
         <w:t xml:space="preserve"> the weather and head down too.  </w:t>
       </w:r>
-      <w:r>
-        <w:rPr>
-          <w:sz w:val="24"/>
-          <w:szCs w:val="24"/>
-        </w:rPr>
-        <w:t>However our team decided it might be easier</w:t>
+      <w:proofErr w:type="gramStart"/>
+      <w:r>
+        <w:rPr>
+          <w:sz w:val="24"/>
+          <w:szCs w:val="24"/>
+        </w:rPr>
+        <w:t>However</w:t>
+      </w:r>
+      <w:proofErr w:type="gramEnd"/>
+      <w:r>
+        <w:rPr>
+          <w:sz w:val="24"/>
+          <w:szCs w:val="24"/>
+        </w:rPr>
+        <w:t xml:space="preserve"> our team decided it might be easier</w:t>
       </w:r>
       <w:r>
         <w:rPr>
@@ -22735,7 +23325,23 @@
           <w:sz w:val="24"/>
           <w:szCs w:val="24"/>
         </w:rPr>
-        <w:t xml:space="preserve">.  A reasonable idea but I felt it was shrewder to travel while we knew the weather was good and also during the day when the temperature is warmer.  </w:t>
+        <w:t xml:space="preserve">.  A reasonable idea but I felt it was shrewder to travel while we knew the weather was good </w:t>
+      </w:r>
+      <w:proofErr w:type="gramStart"/>
+      <w:r>
+        <w:rPr>
+          <w:sz w:val="24"/>
+          <w:szCs w:val="24"/>
+        </w:rPr>
+        <w:t>and also</w:t>
+      </w:r>
+      <w:proofErr w:type="gramEnd"/>
+      <w:r>
+        <w:rPr>
+          <w:sz w:val="24"/>
+          <w:szCs w:val="24"/>
+        </w:rPr>
+        <w:t xml:space="preserve"> during the day when the temperature is warmer.  </w:t>
       </w:r>
     </w:p>
     <w:p>
@@ -22814,7 +23420,23 @@
           <w:sz w:val="24"/>
           <w:szCs w:val="24"/>
         </w:rPr>
-        <w:t xml:space="preserve">e didn’t make it out of camp until 1:45 a.m. in </w:t>
+        <w:t xml:space="preserve">e </w:t>
+      </w:r>
+      <w:proofErr w:type="gramStart"/>
+      <w:r>
+        <w:rPr>
+          <w:sz w:val="24"/>
+          <w:szCs w:val="24"/>
+        </w:rPr>
+        <w:t>didn’t</w:t>
+      </w:r>
+      <w:proofErr w:type="gramEnd"/>
+      <w:r>
+        <w:rPr>
+          <w:sz w:val="24"/>
+          <w:szCs w:val="24"/>
+        </w:rPr>
+        <w:t xml:space="preserve"> make it out of camp until 1:45 a.m. in </w:t>
       </w:r>
       <w:r>
         <w:rPr>
@@ -23132,7 +23754,23 @@
           <w:sz w:val="24"/>
           <w:szCs w:val="24"/>
         </w:rPr>
-        <w:t>we stopped to repack the problem sled and from then on the</w:t>
+        <w:t xml:space="preserve">we stopped to repack the problem sled and from then </w:t>
+      </w:r>
+      <w:proofErr w:type="gramStart"/>
+      <w:r>
+        <w:rPr>
+          <w:sz w:val="24"/>
+          <w:szCs w:val="24"/>
+        </w:rPr>
+        <w:t>on</w:t>
+      </w:r>
+      <w:proofErr w:type="gramEnd"/>
+      <w:r>
+        <w:rPr>
+          <w:sz w:val="24"/>
+          <w:szCs w:val="24"/>
+        </w:rPr>
+        <w:t xml:space="preserve"> the</w:t>
       </w:r>
       <w:r>
         <w:rPr>
@@ -23224,7 +23862,23 @@
           <w:sz w:val="24"/>
           <w:szCs w:val="24"/>
         </w:rPr>
-        <w:t xml:space="preserve"> I wondered if that can happen at lower altitudes where the sun actually s</w:t>
+        <w:t xml:space="preserve"> I wondered if that </w:t>
+      </w:r>
+      <w:proofErr w:type="gramStart"/>
+      <w:r>
+        <w:rPr>
+          <w:sz w:val="24"/>
+          <w:szCs w:val="24"/>
+        </w:rPr>
+        <w:t>can</w:t>
+      </w:r>
+      <w:proofErr w:type="gramEnd"/>
+      <w:r>
+        <w:rPr>
+          <w:sz w:val="24"/>
+          <w:szCs w:val="24"/>
+        </w:rPr>
+        <w:t xml:space="preserve"> happen at lower altitudes where the sun actually s</w:t>
       </w:r>
       <w:r>
         <w:rPr>
@@ -23332,7 +23986,39 @@
           <w:sz w:val="24"/>
           <w:szCs w:val="24"/>
         </w:rPr>
-        <w:t xml:space="preserve">Once I got my snowshoes and harness off and my sled unpacked I grabbed my shovel and went to work digging up our cache.  The cache was deep plus there was a lot more snow over it then when we buried it so it was a lot of work.  With all the </w:t>
+        <w:t xml:space="preserve">Once I got my snowshoes and harness off and my sled </w:t>
+      </w:r>
+      <w:proofErr w:type="gramStart"/>
+      <w:r>
+        <w:rPr>
+          <w:sz w:val="24"/>
+          <w:szCs w:val="24"/>
+        </w:rPr>
+        <w:t>unpacked</w:t>
+      </w:r>
+      <w:proofErr w:type="gramEnd"/>
+      <w:r>
+        <w:rPr>
+          <w:sz w:val="24"/>
+          <w:szCs w:val="24"/>
+        </w:rPr>
+        <w:t xml:space="preserve"> I grabbed my shovel and went to work digging up our cache.  The cache was deep plus there was a lot more snow over it then when we buried </w:t>
+      </w:r>
+      <w:proofErr w:type="gramStart"/>
+      <w:r>
+        <w:rPr>
+          <w:sz w:val="24"/>
+          <w:szCs w:val="24"/>
+        </w:rPr>
+        <w:t>it</w:t>
+      </w:r>
+      <w:proofErr w:type="gramEnd"/>
+      <w:r>
+        <w:rPr>
+          <w:sz w:val="24"/>
+          <w:szCs w:val="24"/>
+        </w:rPr>
+        <w:t xml:space="preserve"> so it was a lot of work.  With all the </w:t>
       </w:r>
       <w:r>
         <w:rPr>
@@ -23388,7 +24074,23 @@
           <w:sz w:val="24"/>
           <w:szCs w:val="24"/>
         </w:rPr>
-        <w:t xml:space="preserve"> arrived to help and they finished off the removal.</w:t>
+        <w:t xml:space="preserve"> arrived to </w:t>
+      </w:r>
+      <w:proofErr w:type="gramStart"/>
+      <w:r>
+        <w:rPr>
+          <w:sz w:val="24"/>
+          <w:szCs w:val="24"/>
+        </w:rPr>
+        <w:t>help</w:t>
+      </w:r>
+      <w:proofErr w:type="gramEnd"/>
+      <w:r>
+        <w:rPr>
+          <w:sz w:val="24"/>
+          <w:szCs w:val="24"/>
+        </w:rPr>
+        <w:t xml:space="preserve"> and they finished off the removal.</w:t>
       </w:r>
     </w:p>
     <w:p>
@@ -23672,7 +24374,23 @@
           <w:sz w:val="24"/>
           <w:szCs w:val="24"/>
         </w:rPr>
-        <w:t xml:space="preserve"> rewards are amazing, and looking back it seems we got to experience a lot of what Denali has to throw at climbers.  We had sunny days, multi-day storms, white-outs, alpenglow, views, wind, </w:t>
+        <w:t xml:space="preserve"> rewards are amazing, and looking back it seems we got to experience a lot of what Denali </w:t>
+      </w:r>
+      <w:proofErr w:type="gramStart"/>
+      <w:r>
+        <w:rPr>
+          <w:sz w:val="24"/>
+          <w:szCs w:val="24"/>
+        </w:rPr>
+        <w:t>has to</w:t>
+      </w:r>
+      <w:proofErr w:type="gramEnd"/>
+      <w:r>
+        <w:rPr>
+          <w:sz w:val="24"/>
+          <w:szCs w:val="24"/>
+        </w:rPr>
+        <w:t xml:space="preserve"> throw at climbers.  We had sunny days, multi-day storms, white-outs, alpenglow, views, wind, </w:t>
       </w:r>
       <w:r>
         <w:rPr>
@@ -24021,12 +24739,21 @@
           <w:szCs w:val="24"/>
         </w:rPr>
       </w:pPr>
-      <w:r>
-        <w:rPr>
-          <w:sz w:val="24"/>
-          <w:szCs w:val="24"/>
-        </w:rPr>
-        <w:t xml:space="preserve">October 5th I left Provo at </w:t>
+      <w:proofErr w:type="gramStart"/>
+      <w:r>
+        <w:rPr>
+          <w:sz w:val="24"/>
+          <w:szCs w:val="24"/>
+        </w:rPr>
+        <w:t>October 5th</w:t>
+      </w:r>
+      <w:proofErr w:type="gramEnd"/>
+      <w:r>
+        <w:rPr>
+          <w:sz w:val="24"/>
+          <w:szCs w:val="24"/>
+        </w:rPr>
+        <w:t xml:space="preserve"> I left Provo at </w:t>
       </w:r>
       <w:r>
         <w:rPr>
@@ -24075,7 +24802,23 @@
           <w:sz w:val="24"/>
           <w:szCs w:val="24"/>
         </w:rPr>
-        <w:t xml:space="preserve">since my plan was to climb the peak the next day </w:t>
+        <w:t xml:space="preserve">since my plan was to climb the peak the next </w:t>
+      </w:r>
+      <w:proofErr w:type="gramStart"/>
+      <w:r>
+        <w:rPr>
+          <w:sz w:val="24"/>
+          <w:szCs w:val="24"/>
+        </w:rPr>
+        <w:t>day</w:t>
+      </w:r>
+      <w:proofErr w:type="gramEnd"/>
+      <w:r>
+        <w:rPr>
+          <w:sz w:val="24"/>
+          <w:szCs w:val="24"/>
+        </w:rPr>
+        <w:t xml:space="preserve"> </w:t>
       </w:r>
       <w:r>
         <w:rPr>
@@ -24103,7 +24846,23 @@
           <w:sz w:val="24"/>
           <w:szCs w:val="24"/>
         </w:rPr>
-        <w:t xml:space="preserve">fter sitting for 9 hours my back was sore and I needed a walk so I wandered up the trail for about 50 minutes to just shy of where the Trail Canyon route joins the Queens Mine route, and in so doing I got a good feel for what I would be up against the next morning.  I didn’t see anyone else on the trail, but I thought I might as there was a van parked one switch back down from the trailhead.  </w:t>
+        <w:t xml:space="preserve">fter sitting for 9 hours my back was sore and I needed a walk so I wandered up the trail for about 50 minutes to just shy of where the Trail Canyon route joins the Queens Mine route, and in so doing I got a good feel for what I would be up against the next morning.  I </w:t>
+      </w:r>
+      <w:proofErr w:type="gramStart"/>
+      <w:r>
+        <w:rPr>
+          <w:sz w:val="24"/>
+          <w:szCs w:val="24"/>
+        </w:rPr>
+        <w:t>didn’t</w:t>
+      </w:r>
+      <w:proofErr w:type="gramEnd"/>
+      <w:r>
+        <w:rPr>
+          <w:sz w:val="24"/>
+          <w:szCs w:val="24"/>
+        </w:rPr>
+        <w:t xml:space="preserve"> see anyone else on the trail, but I thought I might as there was a van parked one switch back down from the trailhead.  </w:t>
       </w:r>
     </w:p>
     <w:p>
@@ -24261,6 +25020,7 @@
         </w:rPr>
         <w:t xml:space="preserve"> planning to start hiking by 6:15 the next morning, and it was then I realized I was no longer in the Mountain Time Zone and that it was really only 7:30 </w:t>
       </w:r>
+      <w:proofErr w:type="gramStart"/>
       <w:r>
         <w:rPr>
           <w:sz w:val="24"/>
@@ -24273,7 +25033,15 @@
           <w:sz w:val="24"/>
           <w:szCs w:val="24"/>
         </w:rPr>
-        <w:t xml:space="preserve">.  Nonetheless I was soon asleep, but I woke up at 10 </w:t>
+        <w:t>.</w:t>
+      </w:r>
+      <w:proofErr w:type="gramEnd"/>
+      <w:r>
+        <w:rPr>
+          <w:sz w:val="24"/>
+          <w:szCs w:val="24"/>
+        </w:rPr>
+        <w:t xml:space="preserve">  Nonetheless I was soon asleep, but I woke up at 10 </w:t>
       </w:r>
       <w:r>
         <w:rPr>
@@ -24331,6 +25099,7 @@
         </w:rPr>
         <w:t xml:space="preserve">, and 5 </w:t>
       </w:r>
+      <w:proofErr w:type="gramStart"/>
       <w:r>
         <w:rPr>
           <w:sz w:val="24"/>
@@ -24345,6 +25114,7 @@
         </w:rPr>
         <w:t>.</w:t>
       </w:r>
+      <w:proofErr w:type="gramEnd"/>
     </w:p>
     <w:p>
       <w:pPr>
@@ -24430,7 +25200,23 @@
           <w:sz w:val="24"/>
           <w:szCs w:val="24"/>
         </w:rPr>
-        <w:t xml:space="preserve">Off to the south about a mile away and 300 feet higher is Montgomery Peak in California.  The ridge between the two peaks didn’t look bad, and I was doing great on time so I decided to wander over to Montgomery.  It turned out to be no easy ridgeline with a lot of loose rock and </w:t>
+        <w:t xml:space="preserve">Off to the south about a mile away and 300 feet higher is Montgomery Peak in California.  The ridge between the two peaks didn’t look bad, and I was doing great on </w:t>
+      </w:r>
+      <w:proofErr w:type="gramStart"/>
+      <w:r>
+        <w:rPr>
+          <w:sz w:val="24"/>
+          <w:szCs w:val="24"/>
+        </w:rPr>
+        <w:t>time</w:t>
+      </w:r>
+      <w:proofErr w:type="gramEnd"/>
+      <w:r>
+        <w:rPr>
+          <w:sz w:val="24"/>
+          <w:szCs w:val="24"/>
+        </w:rPr>
+        <w:t xml:space="preserve"> so I decided to wander over to Montgomery.  It turned out to be no easy ridgeline with a lot of loose rock and </w:t>
       </w:r>
       <w:r>
         <w:rPr>
@@ -24452,7 +25238,39 @@
           <w:szCs w:val="24"/>
         </w:rPr>
         <w:lastRenderedPageBreak/>
-        <w:t xml:space="preserve">feet to reach the 13441 foot peak, and it took about one hour to arrive from Boundary Peak.  I wasn’t happy about how tough it was.  On Montgomery I managed to get a text off to </w:t>
+        <w:t xml:space="preserve">feet to reach the </w:t>
+      </w:r>
+      <w:proofErr w:type="gramStart"/>
+      <w:r>
+        <w:rPr>
+          <w:sz w:val="24"/>
+          <w:szCs w:val="24"/>
+        </w:rPr>
+        <w:t>13441 foot</w:t>
+      </w:r>
+      <w:proofErr w:type="gramEnd"/>
+      <w:r>
+        <w:rPr>
+          <w:sz w:val="24"/>
+          <w:szCs w:val="24"/>
+        </w:rPr>
+        <w:t xml:space="preserve"> peak, and it took about one hour to arrive from Boundary Peak.  I </w:t>
+      </w:r>
+      <w:proofErr w:type="gramStart"/>
+      <w:r>
+        <w:rPr>
+          <w:sz w:val="24"/>
+          <w:szCs w:val="24"/>
+        </w:rPr>
+        <w:t>wasn’t</w:t>
+      </w:r>
+      <w:proofErr w:type="gramEnd"/>
+      <w:r>
+        <w:rPr>
+          <w:sz w:val="24"/>
+          <w:szCs w:val="24"/>
+        </w:rPr>
+        <w:t xml:space="preserve"> happy about how tough it was.  On Montgomery I managed to get a text off to </w:t>
       </w:r>
       <w:r>
         <w:rPr>
@@ -24481,7 +25299,55 @@
           <w:sz w:val="24"/>
           <w:szCs w:val="24"/>
         </w:rPr>
-        <w:t xml:space="preserve">On the return trip to Boundary I tried to by-pass its peak and in so doing I down climbed to far and had to regain the lost elevation which added a half hour to my return time.  Between the true summit of Boundary and its lower false summit I noticed another hiker, an older lady, alone, who wasn’t following my tracks so we didn’t cross paths.  It got really warm on the descent and I ended up down to just my </w:t>
+        <w:t xml:space="preserve">On the return trip to </w:t>
+      </w:r>
+      <w:proofErr w:type="gramStart"/>
+      <w:r>
+        <w:rPr>
+          <w:sz w:val="24"/>
+          <w:szCs w:val="24"/>
+        </w:rPr>
+        <w:t>Boundary</w:t>
+      </w:r>
+      <w:proofErr w:type="gramEnd"/>
+      <w:r>
+        <w:rPr>
+          <w:sz w:val="24"/>
+          <w:szCs w:val="24"/>
+        </w:rPr>
+        <w:t xml:space="preserve"> I tried to by-pass its peak and in so doing I down climbed to far and had to regain the lost elevation which added a half hour to my return time.  Between the true summit of Boundary and its lower false summit I noticed another hiker, an older lady, alone, who wasn’t following my </w:t>
+      </w:r>
+      <w:proofErr w:type="gramStart"/>
+      <w:r>
+        <w:rPr>
+          <w:sz w:val="24"/>
+          <w:szCs w:val="24"/>
+        </w:rPr>
+        <w:t>tracks</w:t>
+      </w:r>
+      <w:proofErr w:type="gramEnd"/>
+      <w:r>
+        <w:rPr>
+          <w:sz w:val="24"/>
+          <w:szCs w:val="24"/>
+        </w:rPr>
+        <w:t xml:space="preserve"> so we didn’t cross paths.  It got </w:t>
+      </w:r>
+      <w:proofErr w:type="gramStart"/>
+      <w:r>
+        <w:rPr>
+          <w:sz w:val="24"/>
+          <w:szCs w:val="24"/>
+        </w:rPr>
+        <w:t>really warm</w:t>
+      </w:r>
+      <w:proofErr w:type="gramEnd"/>
+      <w:r>
+        <w:rPr>
+          <w:sz w:val="24"/>
+          <w:szCs w:val="24"/>
+        </w:rPr>
+        <w:t xml:space="preserve"> on the descent and I ended up down to just my </w:t>
       </w:r>
       <w:r>
         <w:rPr>
@@ -24538,7 +25404,31 @@
           <w:sz w:val="24"/>
           <w:szCs w:val="24"/>
         </w:rPr>
-        <w:t xml:space="preserve"> but couldn’t get a message to send, and as I drove out I attempted several more times finally succeeding when I reached highway 6.  I arrived in Lee Vining before 7 </w:t>
+        <w:t xml:space="preserve"> but couldn’t get a message to send, and as I drove </w:t>
+      </w:r>
+      <w:proofErr w:type="gramStart"/>
+      <w:r>
+        <w:rPr>
+          <w:sz w:val="24"/>
+          <w:szCs w:val="24"/>
+        </w:rPr>
+        <w:t>out</w:t>
+      </w:r>
+      <w:proofErr w:type="gramEnd"/>
+      <w:r>
+        <w:rPr>
+          <w:sz w:val="24"/>
+          <w:szCs w:val="24"/>
+        </w:rPr>
+        <w:t xml:space="preserve"> I attempted several more times finally succeeding when I reached highway 6.  I arrived in Lee Vining before </w:t>
+      </w:r>
+      <w:proofErr w:type="gramStart"/>
+      <w:r>
+        <w:rPr>
+          <w:sz w:val="24"/>
+          <w:szCs w:val="24"/>
+        </w:rPr>
+        <w:t xml:space="preserve">7 </w:t>
       </w:r>
       <w:r>
         <w:rPr>
@@ -24552,7 +25442,15 @@
           <w:sz w:val="24"/>
           <w:szCs w:val="24"/>
         </w:rPr>
-        <w:t xml:space="preserve">, and looked around a bit before I let </w:t>
+        <w:t>, and</w:t>
+      </w:r>
+      <w:proofErr w:type="gramEnd"/>
+      <w:r>
+        <w:rPr>
+          <w:sz w:val="24"/>
+          <w:szCs w:val="24"/>
+        </w:rPr>
+        <w:t xml:space="preserve"> looked around a bit before I let </w:t>
       </w:r>
       <w:r>
         <w:rPr>
@@ -24582,6 +25480,7 @@
         </w:rPr>
         <w:t xml:space="preserve">.  I was having a Burger at Mono Cone when he arrived at perhaps about 7:30 </w:t>
       </w:r>
+      <w:proofErr w:type="gramStart"/>
       <w:r>
         <w:rPr>
           <w:sz w:val="24"/>
@@ -24594,7 +25493,15 @@
           <w:sz w:val="24"/>
           <w:szCs w:val="24"/>
         </w:rPr>
-        <w:t xml:space="preserve">.  We chatted a bit, having not seen each other for about a year, and then I followed him into the National Forrest and a camp spot he had in mind.  At the </w:t>
+        <w:t>.</w:t>
+      </w:r>
+      <w:proofErr w:type="gramEnd"/>
+      <w:r>
+        <w:rPr>
+          <w:sz w:val="24"/>
+          <w:szCs w:val="24"/>
+        </w:rPr>
+        <w:t xml:space="preserve">  We chatted a bit, having not seen each other for about a year, and then I followed him into the National Forrest and a camp spot he had in mind.  At the </w:t>
       </w:r>
       <w:r>
         <w:rPr>
@@ -24608,7 +25515,23 @@
           <w:sz w:val="24"/>
           <w:szCs w:val="24"/>
         </w:rPr>
-        <w:t xml:space="preserve"> was flossing my teeth when one of my crowns popped off.  I was tired from the long hike, and it was dark so I was in bed by 9 </w:t>
+        <w:t xml:space="preserve"> was flossing my teeth when one of my crowns popped off.  I was tired from the long hike, and it was </w:t>
+      </w:r>
+      <w:proofErr w:type="gramStart"/>
+      <w:r>
+        <w:rPr>
+          <w:sz w:val="24"/>
+          <w:szCs w:val="24"/>
+        </w:rPr>
+        <w:t>dark</w:t>
+      </w:r>
+      <w:proofErr w:type="gramEnd"/>
+      <w:r>
+        <w:rPr>
+          <w:sz w:val="24"/>
+          <w:szCs w:val="24"/>
+        </w:rPr>
+        <w:t xml:space="preserve"> so I was in bed by 9 </w:t>
       </w:r>
       <w:r>
         <w:rPr>
@@ -24822,7 +25745,23 @@
           <w:sz w:val="24"/>
           <w:szCs w:val="24"/>
         </w:rPr>
-        <w:t xml:space="preserve"> to Nebraska, and the Dakotas.  May 29 we drove the 500 plus miles to the south west corner of the Nebraska panhandle. Our first stop was the so-called, and incorrectly named, tristate corner of Colorado, Nebraska and Wyoming.</w:t>
+        <w:t xml:space="preserve"> to Nebraska, and the Dakotas.  May 29 we drove the 500 plus miles to the south west corner of the Nebraska panhandle. Our first stop was the so-called, and incorrectly named, tristate corner of Colorado, </w:t>
+      </w:r>
+      <w:proofErr w:type="gramStart"/>
+      <w:r>
+        <w:rPr>
+          <w:sz w:val="24"/>
+          <w:szCs w:val="24"/>
+        </w:rPr>
+        <w:t>Nebraska</w:t>
+      </w:r>
+      <w:proofErr w:type="gramEnd"/>
+      <w:r>
+        <w:rPr>
+          <w:sz w:val="24"/>
+          <w:szCs w:val="24"/>
+        </w:rPr>
+        <w:t xml:space="preserve"> and Wyoming.</w:t>
       </w:r>
       <w:r>
         <w:rPr>
@@ -24864,7 +25803,23 @@
           <w:sz w:val="24"/>
           <w:szCs w:val="24"/>
         </w:rPr>
-        <w:t xml:space="preserve">For the record </w:t>
+        <w:t xml:space="preserve">For the </w:t>
+      </w:r>
+      <w:proofErr w:type="gramStart"/>
+      <w:r>
+        <w:rPr>
+          <w:sz w:val="24"/>
+          <w:szCs w:val="24"/>
+        </w:rPr>
+        <w:t>record</w:t>
+      </w:r>
+      <w:proofErr w:type="gramEnd"/>
+      <w:r>
+        <w:rPr>
+          <w:sz w:val="24"/>
+          <w:szCs w:val="24"/>
+        </w:rPr>
+        <w:t xml:space="preserve"> </w:t>
       </w:r>
       <w:r>
         <w:t xml:space="preserve">many US surveys of the 1800s were based on the </w:t>
@@ -24959,7 +25914,23 @@
           <w:sz w:val="24"/>
           <w:szCs w:val="24"/>
         </w:rPr>
-        <w:t xml:space="preserve"> it’s intriguing to be able to be in three US states simultaneously.</w:t>
+        <w:t xml:space="preserve"> </w:t>
+      </w:r>
+      <w:proofErr w:type="gramStart"/>
+      <w:r>
+        <w:rPr>
+          <w:sz w:val="24"/>
+          <w:szCs w:val="24"/>
+        </w:rPr>
+        <w:t>it’s</w:t>
+      </w:r>
+      <w:proofErr w:type="gramEnd"/>
+      <w:r>
+        <w:rPr>
+          <w:sz w:val="24"/>
+          <w:szCs w:val="24"/>
+        </w:rPr>
+        <w:t xml:space="preserve"> intriguing to be able to be in three US states simultaneously.</w:t>
       </w:r>
     </w:p>
     <w:p>
@@ -24974,7 +25945,23 @@
           <w:sz w:val="24"/>
           <w:szCs w:val="24"/>
         </w:rPr>
-        <w:t>From the tristate marker it is only a few miles to the highest point in Nebraska. This is farm and ranching land with few people and so the roads are gravel and require paying attention to find your destination. The highpoint is privately owned and is located on a Bison Ranch.  A large sign at the ranch states “Welcome to High Point Bison”</w:t>
+        <w:t xml:space="preserve">From the tristate marker it is only a few miles to the highest point in Nebraska. This is farm and ranching land with few people and so the roads are gravel and require paying attention to find your destination. The highpoint is privately owned and is located on a Bison Ranch.  A large sign at the ranch </w:t>
+      </w:r>
+      <w:proofErr w:type="gramStart"/>
+      <w:r>
+        <w:rPr>
+          <w:sz w:val="24"/>
+          <w:szCs w:val="24"/>
+        </w:rPr>
+        <w:t>states</w:t>
+      </w:r>
+      <w:proofErr w:type="gramEnd"/>
+      <w:r>
+        <w:rPr>
+          <w:sz w:val="24"/>
+          <w:szCs w:val="24"/>
+        </w:rPr>
+        <w:t xml:space="preserve"> “Welcome to High Point Bison”</w:t>
       </w:r>
       <w:r>
         <w:rPr>
@@ -25023,7 +26010,23 @@
           <w:sz w:val="24"/>
           <w:szCs w:val="24"/>
         </w:rPr>
-        <w:t xml:space="preserve">elcome sign to the over one mile high top of Nebraska is around a mile on another gravel/dirt road.  Upon arrival one would never think they were at a high point as the point is </w:t>
+        <w:t xml:space="preserve">elcome sign to the over </w:t>
+      </w:r>
+      <w:proofErr w:type="gramStart"/>
+      <w:r>
+        <w:rPr>
+          <w:sz w:val="24"/>
+          <w:szCs w:val="24"/>
+        </w:rPr>
+        <w:t>one mile high</w:t>
+      </w:r>
+      <w:proofErr w:type="gramEnd"/>
+      <w:r>
+        <w:rPr>
+          <w:sz w:val="24"/>
+          <w:szCs w:val="24"/>
+        </w:rPr>
+        <w:t xml:space="preserve"> top of Nebraska is around a mile on another gravel/dirt road.  Upon arrival one would never think they were at a high point as the point is </w:t>
       </w:r>
       <w:r>
         <w:rPr>
@@ -25129,7 +26132,23 @@
           <w:sz w:val="24"/>
           <w:szCs w:val="24"/>
         </w:rPr>
-        <w:t xml:space="preserve">extraordinary; in fact it is simply </w:t>
+        <w:t xml:space="preserve">extraordinary; in </w:t>
+      </w:r>
+      <w:proofErr w:type="gramStart"/>
+      <w:r>
+        <w:rPr>
+          <w:sz w:val="24"/>
+          <w:szCs w:val="24"/>
+        </w:rPr>
+        <w:t>fact</w:t>
+      </w:r>
+      <w:proofErr w:type="gramEnd"/>
+      <w:r>
+        <w:rPr>
+          <w:sz w:val="24"/>
+          <w:szCs w:val="24"/>
+        </w:rPr>
+        <w:t xml:space="preserve"> it is simply </w:t>
       </w:r>
       <w:r>
         <w:rPr>
@@ -25150,7 +26169,23 @@
           <w:sz w:val="24"/>
           <w:szCs w:val="24"/>
         </w:rPr>
-        <w:t xml:space="preserve"> an out of the way place one would likely never otherwise visit if it wasn’t for a highpointing goal.  Nevertheless the feeling of reaching a destination and the knowledge of being on the highest natural point of a state felt good. </w:t>
+        <w:t xml:space="preserve"> an out of the way place one would likely never otherwise visit if it wasn’t for a highpointing goal.  </w:t>
+      </w:r>
+      <w:proofErr w:type="gramStart"/>
+      <w:r>
+        <w:rPr>
+          <w:sz w:val="24"/>
+          <w:szCs w:val="24"/>
+        </w:rPr>
+        <w:t>Nevertheless</w:t>
+      </w:r>
+      <w:proofErr w:type="gramEnd"/>
+      <w:r>
+        <w:rPr>
+          <w:sz w:val="24"/>
+          <w:szCs w:val="24"/>
+        </w:rPr>
+        <w:t xml:space="preserve"> the feeling of reaching a destination and the knowledge of being on the highest natural point of a state felt good. </w:t>
       </w:r>
     </w:p>
     <w:p>
@@ -25186,7 +26221,23 @@
           <w:sz w:val="24"/>
           <w:szCs w:val="24"/>
         </w:rPr>
-        <w:t xml:space="preserve">, seems out of place. However it’s more at home then the black painted piano like metal </w:t>
+        <w:t xml:space="preserve">, seems out of place. </w:t>
+      </w:r>
+      <w:proofErr w:type="gramStart"/>
+      <w:r>
+        <w:rPr>
+          <w:sz w:val="24"/>
+          <w:szCs w:val="24"/>
+        </w:rPr>
+        <w:t>However</w:t>
+      </w:r>
+      <w:proofErr w:type="gramEnd"/>
+      <w:r>
+        <w:rPr>
+          <w:sz w:val="24"/>
+          <w:szCs w:val="24"/>
+        </w:rPr>
+        <w:t xml:space="preserve"> it’s more at home then the black painted piano like metal </w:t>
       </w:r>
       <w:r>
         <w:rPr>
@@ -25228,7 +26279,23 @@
           <w:sz w:val="24"/>
           <w:szCs w:val="24"/>
         </w:rPr>
-        <w:t xml:space="preserve"> contained the summit log book which we signed.  To prevent the buffalo from rubbing up against the monument it is enclosed behind a</w:t>
+        <w:t xml:space="preserve"> contained the summit </w:t>
+      </w:r>
+      <w:proofErr w:type="gramStart"/>
+      <w:r>
+        <w:rPr>
+          <w:sz w:val="24"/>
+          <w:szCs w:val="24"/>
+        </w:rPr>
+        <w:t>log book</w:t>
+      </w:r>
+      <w:proofErr w:type="gramEnd"/>
+      <w:r>
+        <w:rPr>
+          <w:sz w:val="24"/>
+          <w:szCs w:val="24"/>
+        </w:rPr>
+        <w:t xml:space="preserve"> which we signed.  To prevent the buffalo from rubbing up against the monument it is enclosed behind a</w:t>
       </w:r>
       <w:r>
         <w:rPr>
@@ -25413,7 +26480,25 @@
           <w:sz w:val="24"/>
           <w:szCs w:val="24"/>
         </w:rPr>
-        <w:t xml:space="preserve">From the top of the tower we spotted mountain goats likely there to drink from the </w:t>
+        <w:t xml:space="preserve">From the top of the </w:t>
+      </w:r>
+      <w:proofErr w:type="gramStart"/>
+      <w:r>
+        <w:rPr>
+          <w:b/>
+          <w:sz w:val="24"/>
+          <w:szCs w:val="24"/>
+        </w:rPr>
+        <w:t>tower</w:t>
+      </w:r>
+      <w:proofErr w:type="gramEnd"/>
+      <w:r>
+        <w:rPr>
+          <w:b/>
+          <w:sz w:val="24"/>
+          <w:szCs w:val="24"/>
+        </w:rPr>
+        <w:t xml:space="preserve"> we spotted mountain goats likely there to drink from the </w:t>
       </w:r>
       <w:r>
         <w:rPr>
@@ -25578,7 +26663,23 @@
           <w:sz w:val="24"/>
           <w:szCs w:val="24"/>
         </w:rPr>
-        <w:t>, and pretty close to the geographical center of the United States</w:t>
+        <w:t xml:space="preserve">, and </w:t>
+      </w:r>
+      <w:proofErr w:type="gramStart"/>
+      <w:r>
+        <w:rPr>
+          <w:sz w:val="24"/>
+          <w:szCs w:val="24"/>
+        </w:rPr>
+        <w:t>pretty close</w:t>
+      </w:r>
+      <w:proofErr w:type="gramEnd"/>
+      <w:r>
+        <w:rPr>
+          <w:sz w:val="24"/>
+          <w:szCs w:val="24"/>
+        </w:rPr>
+        <w:t xml:space="preserve"> to the geographical center of the United States</w:t>
       </w:r>
       <w:r>
         <w:rPr>
@@ -25712,7 +26813,15 @@
           <w:sz w:val="24"/>
           <w:szCs w:val="24"/>
         </w:rPr>
-        <w:t xml:space="preserve"> Today the outlook is on the register of historic places, </w:t>
+        <w:t xml:space="preserve"> Today the outlook is on the register of historic </w:t>
+      </w:r>
+      <w:proofErr w:type="gramStart"/>
+      <w:r>
+        <w:rPr>
+          <w:sz w:val="24"/>
+          <w:szCs w:val="24"/>
+        </w:rPr>
+        <w:t xml:space="preserve">places, </w:t>
       </w:r>
       <w:r>
         <w:rPr>
@@ -25721,6 +26830,7 @@
         </w:rPr>
         <w:t>but</w:t>
       </w:r>
+      <w:proofErr w:type="gramEnd"/>
       <w:r>
         <w:rPr>
           <w:sz w:val="24"/>
@@ -25762,7 +26872,23 @@
           <w:sz w:val="24"/>
           <w:szCs w:val="24"/>
         </w:rPr>
-        <w:t xml:space="preserve">From the top of the tower we spotted mountain goats likely there to drink from the </w:t>
+        <w:t xml:space="preserve">From the top of the </w:t>
+      </w:r>
+      <w:proofErr w:type="gramStart"/>
+      <w:r>
+        <w:rPr>
+          <w:sz w:val="24"/>
+          <w:szCs w:val="24"/>
+        </w:rPr>
+        <w:t>tower</w:t>
+      </w:r>
+      <w:proofErr w:type="gramEnd"/>
+      <w:r>
+        <w:rPr>
+          <w:sz w:val="24"/>
+          <w:szCs w:val="24"/>
+        </w:rPr>
+        <w:t xml:space="preserve"> we spotted mountain goats likely there to drink from the </w:t>
       </w:r>
       <w:r>
         <w:rPr>
@@ -25793,7 +26919,15 @@
         <w:t>supplied water</w:t>
       </w:r>
       <w:r>
-        <w:t xml:space="preserve"> to the living quarters which were located in the lower level of the fire tower.</w:t>
+        <w:t xml:space="preserve"> to the living quarters which </w:t>
+      </w:r>
+      <w:proofErr w:type="gramStart"/>
+      <w:r>
+        <w:t>were located in</w:t>
+      </w:r>
+      <w:proofErr w:type="gramEnd"/>
+      <w:r>
+        <w:t xml:space="preserve"> the lower level of the fire tower.</w:t>
       </w:r>
       <w:r>
         <w:t xml:space="preserve">  The lunch we packed in was enjoyed on the summit.</w:t>
@@ -25983,7 +27117,23 @@
           <w:sz w:val="24"/>
           <w:szCs w:val="24"/>
         </w:rPr>
-        <w:t>White Butte is located forty five miles, more or less, northeast of the south west corner of North Dakota</w:t>
+        <w:t xml:space="preserve">White Butte is located </w:t>
+      </w:r>
+      <w:proofErr w:type="gramStart"/>
+      <w:r>
+        <w:rPr>
+          <w:sz w:val="24"/>
+          <w:szCs w:val="24"/>
+        </w:rPr>
+        <w:t>forty five</w:t>
+      </w:r>
+      <w:proofErr w:type="gramEnd"/>
+      <w:r>
+        <w:rPr>
+          <w:sz w:val="24"/>
+          <w:szCs w:val="24"/>
+        </w:rPr>
+        <w:t xml:space="preserve"> miles, more or less, northeast of the south west corner of North Dakota</w:t>
       </w:r>
       <w:r>
         <w:rPr>
@@ -26129,8 +27279,13 @@
       <w:r>
         <w:t xml:space="preserve"> the Dakota Prairie Grasslands - a National Forest unit consisting entirely of prairies. </w:t>
       </w:r>
-      <w:r>
-        <w:t>In spite of being a part of a National Forest unit the major portion of the grassland lack</w:t>
+      <w:proofErr w:type="gramStart"/>
+      <w:r>
+        <w:t>In spite of</w:t>
+      </w:r>
+      <w:proofErr w:type="gramEnd"/>
+      <w:r>
+        <w:t xml:space="preserve"> being a part of a National Forest unit the major portion of the grassland lack</w:t>
       </w:r>
       <w:r>
         <w:t>s a</w:t>
@@ -26167,7 +27322,15 @@
         </w:rPr>
       </w:pPr>
       <w:r>
-        <w:t>We parked shy of an old dilapidated and abandoned farm house, and walked due south along a flat, over-grown, dirt, farm, road.  Within a half a mile we went through a gate</w:t>
+        <w:t xml:space="preserve">We parked shy of an old dilapidated and abandoned </w:t>
+      </w:r>
+      <w:proofErr w:type="gramStart"/>
+      <w:r>
+        <w:t>farm house</w:t>
+      </w:r>
+      <w:proofErr w:type="gramEnd"/>
+      <w:r>
+        <w:t>, and walked due south along a flat, over-grown, dirt, farm, road.  Within a half a mile we went through a gate</w:t>
       </w:r>
       <w:r>
         <w:t xml:space="preserve">, to the west, </w:t>
@@ -26215,11 +27378,16 @@
         <w:t xml:space="preserve"> are virtually no</w:t>
       </w:r>
       <w:r>
-        <w:t xml:space="preserve"> trees on this wind swep</w:t>
+        <w:t xml:space="preserve"> trees on this </w:t>
+      </w:r>
+      <w:proofErr w:type="gramStart"/>
+      <w:r>
+        <w:t>wind swep</w:t>
       </w:r>
       <w:r>
         <w:t>t</w:t>
       </w:r>
+      <w:proofErr w:type="gramEnd"/>
       <w:r>
         <w:t xml:space="preserve"> prairie</w:t>
       </w:r>
@@ -26264,7 +27432,15 @@
         <w:t>are primary view of the butte showed it to be a grass covered knoll.</w:t>
       </w:r>
       <w:r>
-        <w:t xml:space="preserve">  However from a further distance, allowing for a panoramic view of the butte’s full massif</w:t>
+        <w:t xml:space="preserve">  </w:t>
+      </w:r>
+      <w:proofErr w:type="gramStart"/>
+      <w:r>
+        <w:t>However</w:t>
+      </w:r>
+      <w:proofErr w:type="gramEnd"/>
+      <w:r>
+        <w:t xml:space="preserve"> from a further distance, allowing for a panoramic view of the butte’s full massif</w:t>
       </w:r>
       <w:r>
         <w:t>,</w:t>
@@ -26297,8 +27473,13 @@
       <w:r>
         <w:t xml:space="preserve"> which is mounted to the top of a </w:t>
       </w:r>
-      <w:r>
-        <w:t xml:space="preserve">three inch </w:t>
+      <w:proofErr w:type="gramStart"/>
+      <w:r>
+        <w:t>three inch</w:t>
+      </w:r>
+      <w:proofErr w:type="gramEnd"/>
+      <w:r>
+        <w:t xml:space="preserve"> </w:t>
       </w:r>
       <w:r>
         <w:t>diameter pipe</w:t>
@@ -26340,7 +27521,15 @@
         <w:t xml:space="preserve">a long wooden box </w:t>
       </w:r>
       <w:r>
-        <w:t xml:space="preserve">which we didn’t open, </w:t>
+        <w:t xml:space="preserve">which we </w:t>
+      </w:r>
+      <w:proofErr w:type="gramStart"/>
+      <w:r>
+        <w:t>didn’t</w:t>
+      </w:r>
+      <w:proofErr w:type="gramEnd"/>
+      <w:r>
+        <w:t xml:space="preserve"> open, </w:t>
       </w:r>
       <w:r>
         <w:t>but</w:t>
@@ -26370,7 +27559,15 @@
         <w:t xml:space="preserve"> La</w:t>
       </w:r>
       <w:r>
-        <w:t xml:space="preserve">wrence P. Buzalsky (1935-1990) </w:t>
+        <w:t xml:space="preserve">wrence P. </w:t>
+      </w:r>
+      <w:proofErr w:type="spellStart"/>
+      <w:r>
+        <w:t>Buzalsky</w:t>
+      </w:r>
+      <w:proofErr w:type="spellEnd"/>
+      <w:r>
+        <w:t xml:space="preserve"> (1935-1990) </w:t>
       </w:r>
       <w:r>
         <w:rPr>
@@ -26425,7 +27622,21 @@
         <w:rPr>
           <w:rStyle w:val="st"/>
         </w:rPr>
-        <w:t>rain the day and night before, and as we descended Ana slipped giving her a muddy gray colored back-side.</w:t>
+        <w:t xml:space="preserve">rain the day and night before, and as we descended Ana slipped giving her a muddy gray colored </w:t>
+      </w:r>
+      <w:proofErr w:type="gramStart"/>
+      <w:r>
+        <w:rPr>
+          <w:rStyle w:val="st"/>
+        </w:rPr>
+        <w:t>back-side</w:t>
+      </w:r>
+      <w:proofErr w:type="gramEnd"/>
+      <w:r>
+        <w:rPr>
+          <w:rStyle w:val="st"/>
+        </w:rPr>
+        <w:t>.</w:t>
       </w:r>
     </w:p>
     <w:p>
@@ -26460,6 +27671,7 @@
         </w:rPr>
         <w:t xml:space="preserve">we </w:t>
       </w:r>
+      <w:proofErr w:type="gramStart"/>
       <w:r>
         <w:rPr>
           <w:rStyle w:val="st"/>
@@ -26470,7 +27682,14 @@
         <w:rPr>
           <w:rStyle w:val="st"/>
         </w:rPr>
-        <w:t>’t encounter any at this time of the year.</w:t>
+        <w:t>’t</w:t>
+      </w:r>
+      <w:proofErr w:type="gramEnd"/>
+      <w:r>
+        <w:rPr>
+          <w:rStyle w:val="st"/>
+        </w:rPr>
+        <w:t xml:space="preserve"> encounter any at this time of the year.</w:t>
       </w:r>
     </w:p>
     <w:p>
@@ -26593,6 +27812,7 @@
         </w:rPr>
         <w:t xml:space="preserve">rove by Devils Tower in Wyoming, and then to Casper for dinner. From Casper we continued to Rawlins and checked into a motel there at 10 </w:t>
       </w:r>
+      <w:proofErr w:type="gramStart"/>
       <w:r>
         <w:rPr>
           <w:sz w:val="24"/>
@@ -26605,7 +27825,15 @@
           <w:sz w:val="24"/>
           <w:szCs w:val="24"/>
         </w:rPr>
-        <w:t>. Way too much driving for one day!</w:t>
+        <w:t>.</w:t>
+      </w:r>
+      <w:proofErr w:type="gramEnd"/>
+      <w:r>
+        <w:rPr>
+          <w:sz w:val="24"/>
+          <w:szCs w:val="24"/>
+        </w:rPr>
+        <w:t xml:space="preserve"> Way too much driving for one day!</w:t>
       </w:r>
     </w:p>
     <w:sectPr>

</xml_diff>

<commit_message>
18 in the works
</commit_message>
<xml_diff>
--- a/Walter/TripReports/Book_11_20.docx
+++ b/Walter/TripReports/Book_11_20.docx
@@ -28388,10 +28388,7 @@
         <w:t xml:space="preserve">From the Queens Mine trailhead, I returned to Highway 6 and made my way to Lee Vining CA.  The next day I travelled to </w:t>
       </w:r>
       <w:r>
-        <w:t>Yosemite Valley</w:t>
-      </w:r>
-      <w:r>
-        <w:t xml:space="preserve"> National Park to enjoy a few days of rock climbing.</w:t>
+        <w:t>Yosemite Valley National Park to enjoy a few days of rock climbing.</w:t>
       </w:r>
     </w:p>
     <w:p>
@@ -28600,28 +28597,143 @@
           <w:sz w:val="24"/>
           <w:szCs w:val="24"/>
         </w:rPr>
-        <w:t>We had been back in our house in Orem since the first of the year, and I had been busy with an endless list of tasks</w:t>
-      </w:r>
-      <w:r>
-        <w:rPr>
-          <w:sz w:val="24"/>
-          <w:szCs w:val="24"/>
-        </w:rPr>
-        <w:t xml:space="preserve"> relating to it</w:t>
-      </w:r>
-      <w:r>
-        <w:rPr>
-          <w:sz w:val="24"/>
-          <w:szCs w:val="24"/>
-        </w:rPr>
-        <w:t xml:space="preserve">.  Having just installed the lawn irrigation system and laid the sod, I was at point where I both needed and could afford to </w:t>
-      </w:r>
-      <w:r>
-        <w:rPr>
-          <w:sz w:val="24"/>
-          <w:szCs w:val="24"/>
-        </w:rPr>
-        <w:t xml:space="preserve">take a break.  As such I convinced </w:t>
+        <w:t>We had been back in our house in Orem</w:t>
+      </w:r>
+      <w:r>
+        <w:rPr>
+          <w:sz w:val="24"/>
+          <w:szCs w:val="24"/>
+        </w:rPr>
+        <w:t xml:space="preserve"> UT</w:t>
+      </w:r>
+      <w:r>
+        <w:rPr>
+          <w:sz w:val="24"/>
+          <w:szCs w:val="24"/>
+        </w:rPr>
+        <w:t xml:space="preserve"> since the first of </w:t>
+      </w:r>
+      <w:r>
+        <w:rPr>
+          <w:sz w:val="24"/>
+          <w:szCs w:val="24"/>
+        </w:rPr>
+        <w:t>2015 after rebuilding it following a fire in April 2014.</w:t>
+      </w:r>
+      <w:r>
+        <w:rPr>
+          <w:sz w:val="24"/>
+          <w:szCs w:val="24"/>
+        </w:rPr>
+        <w:t xml:space="preserve"> </w:t>
+      </w:r>
+      <w:r>
+        <w:rPr>
+          <w:sz w:val="24"/>
+          <w:szCs w:val="24"/>
+        </w:rPr>
+        <w:t xml:space="preserve"> </w:t>
+      </w:r>
+      <w:r>
+        <w:rPr>
+          <w:sz w:val="24"/>
+          <w:szCs w:val="24"/>
+        </w:rPr>
+        <w:t xml:space="preserve">Since moving back in, </w:t>
+      </w:r>
+      <w:r>
+        <w:rPr>
+          <w:sz w:val="24"/>
+          <w:szCs w:val="24"/>
+          <w:highlight w:val="yellow"/>
+        </w:rPr>
+        <w:t>I had been busy with a</w:t>
+      </w:r>
+      <w:r>
+        <w:rPr>
+          <w:sz w:val="24"/>
+          <w:szCs w:val="24"/>
+          <w:highlight w:val="yellow"/>
+        </w:rPr>
+        <w:t xml:space="preserve"> seemingly</w:t>
+      </w:r>
+      <w:r>
+        <w:rPr>
+          <w:sz w:val="24"/>
+          <w:szCs w:val="24"/>
+          <w:highlight w:val="yellow"/>
+        </w:rPr>
+        <w:t xml:space="preserve"> endless list of </w:t>
+      </w:r>
+      <w:r>
+        <w:rPr>
+          <w:sz w:val="24"/>
+          <w:szCs w:val="24"/>
+          <w:highlight w:val="yellow"/>
+        </w:rPr>
+        <w:t xml:space="preserve">outstanding </w:t>
+      </w:r>
+      <w:r>
+        <w:rPr>
+          <w:sz w:val="24"/>
+          <w:szCs w:val="24"/>
+          <w:highlight w:val="yellow"/>
+        </w:rPr>
+        <w:t>tasks</w:t>
+      </w:r>
+      <w:r>
+        <w:rPr>
+          <w:sz w:val="24"/>
+          <w:szCs w:val="24"/>
+          <w:highlight w:val="yellow"/>
+        </w:rPr>
+        <w:t xml:space="preserve"> relat</w:t>
+      </w:r>
+      <w:r>
+        <w:rPr>
+          <w:sz w:val="24"/>
+          <w:szCs w:val="24"/>
+          <w:highlight w:val="yellow"/>
+        </w:rPr>
+        <w:t>ed to the rebuild</w:t>
+      </w:r>
+      <w:r>
+        <w:rPr>
+          <w:sz w:val="24"/>
+          <w:szCs w:val="24"/>
+          <w:highlight w:val="yellow"/>
+        </w:rPr>
+        <w:t xml:space="preserve"> </w:t>
+      </w:r>
+      <w:r>
+        <w:rPr>
+          <w:sz w:val="24"/>
+          <w:szCs w:val="24"/>
+        </w:rPr>
+        <w:t xml:space="preserve">.  Having just installed the lawn irrigation system and laid the sod, I was </w:t>
+      </w:r>
+      <w:r>
+        <w:rPr>
+          <w:sz w:val="24"/>
+          <w:szCs w:val="24"/>
+          <w:highlight w:val="yellow"/>
+        </w:rPr>
+        <w:t xml:space="preserve">at point where I both needed and could afford to </w:t>
+      </w:r>
+      <w:r>
+        <w:rPr>
+          <w:sz w:val="24"/>
+          <w:szCs w:val="24"/>
+          <w:highlight w:val="yellow"/>
+        </w:rPr>
+        <w:t>take a break</w:t>
+      </w:r>
+      <w:r>
+        <w:rPr>
+          <w:sz w:val="24"/>
+          <w:szCs w:val="24"/>
+        </w:rPr>
+        <w:t xml:space="preserve">.  As such I convinced </w:t>
       </w:r>
       <w:r>
         <w:rPr>
@@ -28634,6 +28746,7 @@
         <w:rPr>
           <w:sz w:val="24"/>
           <w:szCs w:val="24"/>
+          <w:highlight w:val="yellow"/>
         </w:rPr>
         <w:t>Ana</w:t>
       </w:r>
@@ -28656,184 +28769,7 @@
           <w:sz w:val="24"/>
           <w:szCs w:val="24"/>
         </w:rPr>
-        <w:t xml:space="preserve"> to Nebraska, and the Dakotas.  May 29 we drove the 500 plus miles to the south west corner of the Nebraska panhandle. Our first stop was the so-called, and incorrectly named, tristate corner of Colorado, </w:t>
-      </w:r>
-      <w:proofErr w:type="gramStart"/>
-      <w:r>
-        <w:rPr>
-          <w:sz w:val="24"/>
-          <w:szCs w:val="24"/>
-        </w:rPr>
-        <w:t>Nebraska</w:t>
-      </w:r>
-      <w:proofErr w:type="gramEnd"/>
-      <w:r>
-        <w:rPr>
-          <w:sz w:val="24"/>
-          <w:szCs w:val="24"/>
-        </w:rPr>
-        <w:t xml:space="preserve"> and Wyoming.</w:t>
-      </w:r>
-      <w:r>
-        <w:rPr>
-          <w:sz w:val="24"/>
-          <w:szCs w:val="24"/>
-        </w:rPr>
-        <w:t xml:space="preserve"> </w:t>
-      </w:r>
-      <w:r>
-        <w:rPr>
-          <w:sz w:val="24"/>
-          <w:szCs w:val="24"/>
-        </w:rPr>
-        <w:t xml:space="preserve">  A plaque there </w:t>
-      </w:r>
-      <w:r>
-        <w:rPr>
-          <w:sz w:val="24"/>
-          <w:szCs w:val="24"/>
-        </w:rPr>
-        <w:t xml:space="preserve">correctly </w:t>
-      </w:r>
-      <w:r>
-        <w:rPr>
-          <w:sz w:val="24"/>
-          <w:szCs w:val="24"/>
-        </w:rPr>
-        <w:t>states</w:t>
-      </w:r>
-      <w:r>
-        <w:rPr>
-          <w:sz w:val="24"/>
-          <w:szCs w:val="24"/>
-        </w:rPr>
-        <w:t xml:space="preserve"> “Corner common to Nebraska and Wyoming on the Colorado state boundary” and also that a surveyor “established this corner monument August 17, 1869 at the intersection of the forty-first parallel of north latitude with the twenty-seventh degree of west longitude (west of Washington, D.C.)”.  </w:t>
-      </w:r>
-      <w:r>
-        <w:rPr>
-          <w:sz w:val="24"/>
-          <w:szCs w:val="24"/>
-        </w:rPr>
-        <w:t xml:space="preserve">For the </w:t>
-      </w:r>
-      <w:proofErr w:type="gramStart"/>
-      <w:r>
-        <w:rPr>
-          <w:sz w:val="24"/>
-          <w:szCs w:val="24"/>
-        </w:rPr>
-        <w:t>record</w:t>
-      </w:r>
-      <w:proofErr w:type="gramEnd"/>
-      <w:r>
-        <w:rPr>
-          <w:sz w:val="24"/>
-          <w:szCs w:val="24"/>
-        </w:rPr>
-        <w:t xml:space="preserve"> </w:t>
-      </w:r>
-      <w:r>
-        <w:t xml:space="preserve">many US surveys of the 1800s were based on the </w:t>
-      </w:r>
-      <w:r>
-        <w:t>Washington Meridian</w:t>
-      </w:r>
-      <w:r>
-        <w:t>, which was officially abolished in favor of the Greenwich Meridian in 1912</w:t>
-      </w:r>
-      <w:r>
-        <w:rPr>
-          <w:sz w:val="24"/>
-          <w:szCs w:val="24"/>
-        </w:rPr>
-        <w:t xml:space="preserve">. </w:t>
-      </w:r>
-      <w:r>
-        <w:rPr>
-          <w:sz w:val="24"/>
-          <w:szCs w:val="24"/>
-        </w:rPr>
-        <w:t>More information let us know the monument had been rehabilitated in 1981 and 1997.</w:t>
-      </w:r>
-      <w:r>
-        <w:rPr>
-          <w:sz w:val="24"/>
-          <w:szCs w:val="24"/>
-        </w:rPr>
-        <w:t xml:space="preserve">  Next to the plaque stands the</w:t>
-      </w:r>
-      <w:r>
-        <w:t xml:space="preserve"> </w:t>
-      </w:r>
-      <w:r>
-        <w:t>preserved</w:t>
-      </w:r>
-      <w:r>
-        <w:rPr>
-          <w:sz w:val="24"/>
-          <w:szCs w:val="24"/>
-        </w:rPr>
-        <w:t xml:space="preserve"> </w:t>
-      </w:r>
-      <w:r>
-        <w:t xml:space="preserve">original marker </w:t>
-      </w:r>
-      <w:r>
-        <w:t>with a</w:t>
-      </w:r>
-      <w:r>
-        <w:t xml:space="preserve"> USGS benchmark on top of it. The “new” base is sort of a map labeling Colorado and showing the corner of Nebraska and Wyoming.</w:t>
-      </w:r>
-      <w:r>
-        <w:rPr>
-          <w:sz w:val="24"/>
-          <w:szCs w:val="24"/>
-        </w:rPr>
-        <w:t xml:space="preserve"> </w:t>
-      </w:r>
-      <w:r>
-        <w:rPr>
-          <w:sz w:val="24"/>
-          <w:szCs w:val="24"/>
-        </w:rPr>
-        <w:t xml:space="preserve"> The marker is fenced in protecting it from cattle. Besides the plaque and the marker there really</w:t>
-      </w:r>
-      <w:r>
-        <w:rPr>
-          <w:sz w:val="24"/>
-          <w:szCs w:val="24"/>
-        </w:rPr>
-        <w:t xml:space="preserve"> is nothing but prairie to see here </w:t>
-      </w:r>
-      <w:r>
-        <w:rPr>
-          <w:sz w:val="24"/>
-          <w:szCs w:val="24"/>
-        </w:rPr>
-        <w:t>however</w:t>
-      </w:r>
-      <w:r>
-        <w:rPr>
-          <w:sz w:val="24"/>
-          <w:szCs w:val="24"/>
-        </w:rPr>
-        <w:t xml:space="preserve"> </w:t>
-      </w:r>
-      <w:proofErr w:type="gramStart"/>
-      <w:r>
-        <w:rPr>
-          <w:sz w:val="24"/>
-          <w:szCs w:val="24"/>
-        </w:rPr>
-        <w:t>it’s</w:t>
-      </w:r>
-      <w:proofErr w:type="gramEnd"/>
-      <w:r>
-        <w:rPr>
-          <w:sz w:val="24"/>
-          <w:szCs w:val="24"/>
-        </w:rPr>
-        <w:t xml:space="preserve"> intriguing to be able to be in three US states simultaneously.</w:t>
+        <w:t xml:space="preserve"> to Nebraska, and the Dakotas.  </w:t>
       </w:r>
     </w:p>
     <w:p>
@@ -28848,7 +28784,22 @@
           <w:sz w:val="24"/>
           <w:szCs w:val="24"/>
         </w:rPr>
-        <w:t xml:space="preserve">From the tristate marker it is only a few miles to the highest point in Nebraska. This is farm and ranching land with few people and so the roads are gravel and require paying attention to find your destination. The highpoint is privately owned and is located on a Bison Ranch.  A large sign at the ranch </w:t>
+        <w:t xml:space="preserve">May 29 we drove the 500 plus miles to the south west corner of the Nebraska panhandle. Our first stop was the so-called, </w:t>
+      </w:r>
+      <w:r>
+        <w:rPr>
+          <w:sz w:val="24"/>
+          <w:szCs w:val="24"/>
+          <w:highlight w:val="yellow"/>
+        </w:rPr>
+        <w:t>and incorrectly named</w:t>
+      </w:r>
+      <w:r>
+        <w:rPr>
+          <w:sz w:val="24"/>
+          <w:szCs w:val="24"/>
+        </w:rPr>
+        <w:t xml:space="preserve">, tristate corner of Colorado, </w:t>
       </w:r>
       <w:proofErr w:type="gramStart"/>
       <w:r>
@@ -28856,143 +28807,185 @@
           <w:sz w:val="24"/>
           <w:szCs w:val="24"/>
         </w:rPr>
+        <w:t>Nebraska</w:t>
+      </w:r>
+      <w:proofErr w:type="gramEnd"/>
+      <w:r>
+        <w:rPr>
+          <w:sz w:val="24"/>
+          <w:szCs w:val="24"/>
+        </w:rPr>
+        <w:t xml:space="preserve"> and Wyoming.</w:t>
+      </w:r>
+      <w:r>
+        <w:rPr>
+          <w:sz w:val="24"/>
+          <w:szCs w:val="24"/>
+        </w:rPr>
+        <w:t xml:space="preserve"> </w:t>
+      </w:r>
+      <w:r>
+        <w:rPr>
+          <w:sz w:val="24"/>
+          <w:szCs w:val="24"/>
+        </w:rPr>
+        <w:t xml:space="preserve">  A plaque there </w:t>
+      </w:r>
+      <w:r>
+        <w:rPr>
+          <w:sz w:val="24"/>
+          <w:szCs w:val="24"/>
+        </w:rPr>
+        <w:t xml:space="preserve">correctly </w:t>
+      </w:r>
+      <w:r>
+        <w:rPr>
+          <w:sz w:val="24"/>
+          <w:szCs w:val="24"/>
+        </w:rPr>
         <w:t>states</w:t>
       </w:r>
+      <w:r>
+        <w:rPr>
+          <w:sz w:val="24"/>
+          <w:szCs w:val="24"/>
+        </w:rPr>
+        <w:t xml:space="preserve"> “Corner common to Nebraska and Wyoming on the Colorado state boundary” and also that a surveyor “established this corner monument August 17, 1869 at the intersection of the forty-first parallel of north latitude with the twenty-seventh degree of west longitude (west of Washington, D.C.)”.  </w:t>
+      </w:r>
+      <w:r>
+        <w:rPr>
+          <w:sz w:val="24"/>
+          <w:szCs w:val="24"/>
+        </w:rPr>
+        <w:t xml:space="preserve">For the </w:t>
+      </w:r>
+      <w:proofErr w:type="gramStart"/>
+      <w:r>
+        <w:rPr>
+          <w:sz w:val="24"/>
+          <w:szCs w:val="24"/>
+        </w:rPr>
+        <w:t>record</w:t>
+      </w:r>
       <w:proofErr w:type="gramEnd"/>
       <w:r>
         <w:rPr>
           <w:sz w:val="24"/>
           <w:szCs w:val="24"/>
         </w:rPr>
-        <w:t xml:space="preserve"> “Welcome to High Point Bison”</w:t>
-      </w:r>
-      <w:r>
-        <w:rPr>
-          <w:sz w:val="24"/>
-          <w:szCs w:val="24"/>
-        </w:rPr>
-        <w:t xml:space="preserve"> and askes visitors to pay a highpoint entry fee.  Attached to the large sign is a small one warning about</w:t>
-      </w:r>
-      <w:r>
-        <w:rPr>
-          <w:sz w:val="24"/>
-          <w:szCs w:val="24"/>
-        </w:rPr>
-        <w:t xml:space="preserve"> ranging</w:t>
-      </w:r>
-      <w:r>
-        <w:rPr>
-          <w:sz w:val="24"/>
-          <w:szCs w:val="24"/>
-        </w:rPr>
-        <w:t xml:space="preserve"> bison </w:t>
-      </w:r>
-      <w:r>
-        <w:rPr>
-          <w:sz w:val="24"/>
-          <w:szCs w:val="24"/>
-        </w:rPr>
-        <w:t>residing</w:t>
-      </w:r>
-      <w:r>
-        <w:rPr>
-          <w:sz w:val="24"/>
-          <w:szCs w:val="24"/>
-        </w:rPr>
-        <w:t xml:space="preserve"> in the area – as they can be aggressive toward humans.  From the </w:t>
-      </w:r>
-      <w:r>
-        <w:rPr>
-          <w:sz w:val="24"/>
-          <w:szCs w:val="24"/>
-        </w:rPr>
-        <w:t>w</w:t>
-      </w:r>
-      <w:r>
-        <w:rPr>
-          <w:sz w:val="24"/>
-          <w:szCs w:val="24"/>
-        </w:rPr>
-        <w:t xml:space="preserve">elcome sign to the over </w:t>
-      </w:r>
-      <w:proofErr w:type="gramStart"/>
-      <w:r>
-        <w:rPr>
-          <w:sz w:val="24"/>
-          <w:szCs w:val="24"/>
-        </w:rPr>
-        <w:t>one mile high</w:t>
-      </w:r>
-      <w:proofErr w:type="gramEnd"/>
-      <w:r>
-        <w:rPr>
-          <w:sz w:val="24"/>
-          <w:szCs w:val="24"/>
-        </w:rPr>
-        <w:t xml:space="preserve"> top of Nebraska is around a mile on another gravel/dirt road.  Upon arrival one would never think they were at a high point as the point is </w:t>
-      </w:r>
-      <w:r>
-        <w:rPr>
-          <w:sz w:val="24"/>
-          <w:szCs w:val="24"/>
-        </w:rPr>
-        <w:t>merely a slight rise on the vast plains.</w:t>
-      </w:r>
-      <w:r>
-        <w:rPr>
-          <w:sz w:val="24"/>
-          <w:szCs w:val="24"/>
-        </w:rPr>
-        <w:t xml:space="preserve">  Off to the west far away are the Rocky Mountains and in all directions are extensive views of the prairie.</w:t>
-      </w:r>
-      <w:r>
-        <w:rPr>
-          <w:sz w:val="24"/>
-          <w:szCs w:val="24"/>
-        </w:rPr>
-        <w:t xml:space="preserve"> As is common on the prairies the wind was blowing from the west. </w:t>
-      </w:r>
-      <w:r>
-        <w:rPr>
-          <w:sz w:val="24"/>
-          <w:szCs w:val="24"/>
-        </w:rPr>
-        <w:t xml:space="preserve"> </w:t>
-      </w:r>
-      <w:r>
-        <w:rPr>
-          <w:sz w:val="24"/>
-          <w:szCs w:val="24"/>
-        </w:rPr>
-        <w:t>We were not lucky enough to see any of the b</w:t>
-      </w:r>
-      <w:r>
-        <w:rPr>
-          <w:sz w:val="24"/>
-          <w:szCs w:val="24"/>
-        </w:rPr>
-        <w:t xml:space="preserve">ison </w:t>
-      </w:r>
-      <w:r>
-        <w:rPr>
-          <w:sz w:val="24"/>
-          <w:szCs w:val="24"/>
-        </w:rPr>
-        <w:t>which supposedly roam</w:t>
-      </w:r>
-      <w:r>
-        <w:rPr>
-          <w:sz w:val="24"/>
-          <w:szCs w:val="24"/>
-        </w:rPr>
-        <w:t xml:space="preserve"> freely around this area</w:t>
-      </w:r>
-      <w:r>
-        <w:rPr>
-          <w:sz w:val="24"/>
-          <w:szCs w:val="24"/>
-        </w:rPr>
-        <w:t>.</w:t>
+        <w:t xml:space="preserve"> </w:t>
+      </w:r>
+      <w:r>
+        <w:rPr>
+          <w:sz w:val="24"/>
+          <w:szCs w:val="24"/>
+        </w:rPr>
+        <w:t>many US surveys of the 1800s were based on the Washington Meridian, which was officially abolished in favor of the Greenwich Meridian in 1912</w:t>
+      </w:r>
+      <w:r>
+        <w:rPr>
+          <w:sz w:val="24"/>
+          <w:szCs w:val="24"/>
+        </w:rPr>
+        <w:t xml:space="preserve">. </w:t>
+      </w:r>
+      <w:r>
+        <w:rPr>
+          <w:sz w:val="24"/>
+          <w:szCs w:val="24"/>
+        </w:rPr>
+        <w:t>More information let us know the monument had been rehabilitated in 1981 and 1997.</w:t>
+      </w:r>
+      <w:r>
+        <w:rPr>
+          <w:sz w:val="24"/>
+          <w:szCs w:val="24"/>
+        </w:rPr>
+        <w:t xml:space="preserve">  Next to the plaque stands the</w:t>
+      </w:r>
+      <w:r>
+        <w:rPr>
+          <w:sz w:val="24"/>
+          <w:szCs w:val="24"/>
+        </w:rPr>
+        <w:t xml:space="preserve"> preserved</w:t>
+      </w:r>
+      <w:r>
+        <w:rPr>
+          <w:sz w:val="24"/>
+          <w:szCs w:val="24"/>
+        </w:rPr>
+        <w:t xml:space="preserve"> </w:t>
+      </w:r>
+      <w:r>
+        <w:rPr>
+          <w:sz w:val="24"/>
+          <w:szCs w:val="24"/>
+        </w:rPr>
+        <w:t xml:space="preserve">original marker </w:t>
+      </w:r>
+      <w:r>
+        <w:rPr>
+          <w:sz w:val="24"/>
+          <w:szCs w:val="24"/>
+        </w:rPr>
+        <w:t>with a</w:t>
+      </w:r>
+      <w:r>
+        <w:rPr>
+          <w:sz w:val="24"/>
+          <w:szCs w:val="24"/>
+        </w:rPr>
+        <w:t xml:space="preserve"> USGS benchmark on top of it. The “new” base is sort of a map labeling Colorado and showing the corner of Nebraska and Wyoming.</w:t>
+      </w:r>
+      <w:r>
+        <w:rPr>
+          <w:sz w:val="24"/>
+          <w:szCs w:val="24"/>
+        </w:rPr>
+        <w:t xml:space="preserve"> </w:t>
+      </w:r>
+      <w:r>
+        <w:rPr>
+          <w:sz w:val="24"/>
+          <w:szCs w:val="24"/>
+        </w:rPr>
+        <w:t xml:space="preserve"> The marker is fenced in protecting it from cattle. Besides the plaque and the marker there really</w:t>
+      </w:r>
+      <w:r>
+        <w:rPr>
+          <w:sz w:val="24"/>
+          <w:szCs w:val="24"/>
+        </w:rPr>
+        <w:t xml:space="preserve"> is nothing but prairie to see here </w:t>
+      </w:r>
+      <w:r>
+        <w:rPr>
+          <w:sz w:val="24"/>
+          <w:szCs w:val="24"/>
+        </w:rPr>
+        <w:t>however</w:t>
+      </w:r>
+      <w:r>
+        <w:rPr>
+          <w:sz w:val="24"/>
+          <w:szCs w:val="24"/>
+        </w:rPr>
+        <w:t xml:space="preserve"> </w:t>
+      </w:r>
+      <w:r>
+        <w:rPr>
+          <w:sz w:val="24"/>
+          <w:szCs w:val="24"/>
+        </w:rPr>
+        <w:t>it is</w:t>
+      </w:r>
+      <w:r>
+        <w:rPr>
+          <w:sz w:val="24"/>
+          <w:szCs w:val="24"/>
+        </w:rPr>
+        <w:t xml:space="preserve"> intriguing to be able to be in three US states simultaneously.</w:t>
       </w:r>
     </w:p>
     <w:p>
@@ -29007,88 +29000,147 @@
           <w:sz w:val="24"/>
           <w:szCs w:val="24"/>
         </w:rPr>
-        <w:t>To be clear, t</w:t>
-      </w:r>
-      <w:r>
-        <w:rPr>
-          <w:sz w:val="24"/>
-          <w:szCs w:val="24"/>
-        </w:rPr>
-        <w:t xml:space="preserve">he highpoint itself is </w:t>
-      </w:r>
-      <w:r>
-        <w:rPr>
-          <w:sz w:val="24"/>
-          <w:szCs w:val="24"/>
-        </w:rPr>
-        <w:t>nothing</w:t>
-      </w:r>
-      <w:r>
-        <w:rPr>
-          <w:sz w:val="24"/>
-          <w:szCs w:val="24"/>
-        </w:rPr>
-        <w:t xml:space="preserve"> </w:t>
-      </w:r>
-      <w:r>
-        <w:rPr>
-          <w:sz w:val="24"/>
-          <w:szCs w:val="24"/>
-        </w:rPr>
-        <w:t xml:space="preserve">extraordinary; in </w:t>
-      </w:r>
-      <w:proofErr w:type="gramStart"/>
-      <w:r>
-        <w:rPr>
-          <w:sz w:val="24"/>
-          <w:szCs w:val="24"/>
-        </w:rPr>
-        <w:t>fact</w:t>
-      </w:r>
-      <w:proofErr w:type="gramEnd"/>
-      <w:r>
-        <w:rPr>
-          <w:sz w:val="24"/>
-          <w:szCs w:val="24"/>
-        </w:rPr>
-        <w:t xml:space="preserve"> it is simply </w:t>
-      </w:r>
-      <w:r>
-        <w:rPr>
-          <w:sz w:val="24"/>
-          <w:szCs w:val="24"/>
-        </w:rPr>
-        <w:t>a mo</w:t>
-      </w:r>
-      <w:r>
-        <w:rPr>
-          <w:sz w:val="24"/>
-          <w:szCs w:val="24"/>
-        </w:rPr>
-        <w:t>nument in the middle of a field at</w:t>
-      </w:r>
-      <w:r>
-        <w:rPr>
-          <w:sz w:val="24"/>
-          <w:szCs w:val="24"/>
-        </w:rPr>
-        <w:t xml:space="preserve"> an out of the way place one would likely never otherwise visit if it wasn’t for a highpointing goal.  </w:t>
-      </w:r>
-      <w:proofErr w:type="gramStart"/>
-      <w:r>
-        <w:rPr>
-          <w:sz w:val="24"/>
-          <w:szCs w:val="24"/>
-        </w:rPr>
-        <w:t>Nevertheless</w:t>
-      </w:r>
-      <w:proofErr w:type="gramEnd"/>
-      <w:r>
-        <w:rPr>
-          <w:sz w:val="24"/>
-          <w:szCs w:val="24"/>
-        </w:rPr>
-        <w:t xml:space="preserve"> the feeling of reaching a destination and the knowledge of being on the highest natural point of a state felt good. </w:t>
+        <w:t xml:space="preserve">From the tristate marker it is only a few miles to the highest point in Nebraska. This is farm and ranching land with few people and so the roads are gravel and require paying attention to find your destination. The highpoint is privately owned and is located on a Bison Ranch.  A large sign at the ranch </w:t>
+      </w:r>
+      <w:r>
+        <w:rPr>
+          <w:sz w:val="24"/>
+          <w:szCs w:val="24"/>
+        </w:rPr>
+        <w:t>states,</w:t>
+      </w:r>
+      <w:r>
+        <w:rPr>
+          <w:sz w:val="24"/>
+          <w:szCs w:val="24"/>
+        </w:rPr>
+        <w:t xml:space="preserve"> “Welcome to High Point Bison”</w:t>
+      </w:r>
+      <w:r>
+        <w:rPr>
+          <w:sz w:val="24"/>
+          <w:szCs w:val="24"/>
+        </w:rPr>
+        <w:t xml:space="preserve"> and askes visitors to pay a highpoint entry fee.  Attached to the large sign is a small one warning about</w:t>
+      </w:r>
+      <w:r>
+        <w:rPr>
+          <w:sz w:val="24"/>
+          <w:szCs w:val="24"/>
+        </w:rPr>
+        <w:t xml:space="preserve"> ranging</w:t>
+      </w:r>
+      <w:r>
+        <w:rPr>
+          <w:sz w:val="24"/>
+          <w:szCs w:val="24"/>
+        </w:rPr>
+        <w:t xml:space="preserve"> bison </w:t>
+      </w:r>
+      <w:r>
+        <w:rPr>
+          <w:sz w:val="24"/>
+          <w:szCs w:val="24"/>
+        </w:rPr>
+        <w:t>residing</w:t>
+      </w:r>
+      <w:r>
+        <w:rPr>
+          <w:sz w:val="24"/>
+          <w:szCs w:val="24"/>
+        </w:rPr>
+        <w:t xml:space="preserve"> in the area – as they can be aggressive toward humans.  From the </w:t>
+      </w:r>
+      <w:r>
+        <w:rPr>
+          <w:sz w:val="24"/>
+          <w:szCs w:val="24"/>
+        </w:rPr>
+        <w:t>w</w:t>
+      </w:r>
+      <w:r>
+        <w:rPr>
+          <w:sz w:val="24"/>
+          <w:szCs w:val="24"/>
+        </w:rPr>
+        <w:t xml:space="preserve">elcome sign to the over </w:t>
+      </w:r>
+      <w:r>
+        <w:rPr>
+          <w:sz w:val="24"/>
+          <w:szCs w:val="24"/>
+        </w:rPr>
+        <w:t>one-mile-high</w:t>
+      </w:r>
+      <w:r>
+        <w:rPr>
+          <w:sz w:val="24"/>
+          <w:szCs w:val="24"/>
+        </w:rPr>
+        <w:t xml:space="preserve"> top of Nebraska is around a mile on another gravel/dirt road.  Upon arrival one would never think they were at a high point as the point is </w:t>
+      </w:r>
+      <w:r>
+        <w:rPr>
+          <w:sz w:val="24"/>
+          <w:szCs w:val="24"/>
+        </w:rPr>
+        <w:t>merely a slight rise on the vast plains.</w:t>
+      </w:r>
+      <w:r>
+        <w:rPr>
+          <w:sz w:val="24"/>
+          <w:szCs w:val="24"/>
+        </w:rPr>
+        <w:t xml:space="preserve">  Off to the west far away are the Rocky Mountains and in all directions are extensive views of the prairie.</w:t>
+      </w:r>
+      <w:r>
+        <w:rPr>
+          <w:sz w:val="24"/>
+          <w:szCs w:val="24"/>
+        </w:rPr>
+        <w:t xml:space="preserve"> As is common on the prairies the wind was blowing from the west. </w:t>
+      </w:r>
+      <w:r>
+        <w:rPr>
+          <w:sz w:val="24"/>
+          <w:szCs w:val="24"/>
+        </w:rPr>
+        <w:t xml:space="preserve"> </w:t>
+      </w:r>
+      <w:r>
+        <w:rPr>
+          <w:sz w:val="24"/>
+          <w:szCs w:val="24"/>
+        </w:rPr>
+        <w:t>We were not lucky enough to see any of the b</w:t>
+      </w:r>
+      <w:r>
+        <w:rPr>
+          <w:sz w:val="24"/>
+          <w:szCs w:val="24"/>
+        </w:rPr>
+        <w:t xml:space="preserve">ison </w:t>
+      </w:r>
+      <w:r>
+        <w:rPr>
+          <w:sz w:val="24"/>
+          <w:szCs w:val="24"/>
+        </w:rPr>
+        <w:t>which supposedly roam</w:t>
+      </w:r>
+      <w:r>
+        <w:rPr>
+          <w:sz w:val="24"/>
+          <w:szCs w:val="24"/>
+        </w:rPr>
+        <w:t xml:space="preserve"> freely around this area</w:t>
+      </w:r>
+      <w:r>
+        <w:rPr>
+          <w:sz w:val="24"/>
+          <w:szCs w:val="24"/>
+        </w:rPr>
+        <w:t>.</w:t>
       </w:r>
     </w:p>
     <w:p>
@@ -29103,6 +29155,103 @@
           <w:sz w:val="24"/>
           <w:szCs w:val="24"/>
         </w:rPr>
+        <w:t>To be clear, t</w:t>
+      </w:r>
+      <w:r>
+        <w:rPr>
+          <w:sz w:val="24"/>
+          <w:szCs w:val="24"/>
+        </w:rPr>
+        <w:t xml:space="preserve">he highpoint itself is </w:t>
+      </w:r>
+      <w:r>
+        <w:rPr>
+          <w:sz w:val="24"/>
+          <w:szCs w:val="24"/>
+        </w:rPr>
+        <w:t>nothing</w:t>
+      </w:r>
+      <w:r>
+        <w:rPr>
+          <w:sz w:val="24"/>
+          <w:szCs w:val="24"/>
+        </w:rPr>
+        <w:t xml:space="preserve"> </w:t>
+      </w:r>
+      <w:r>
+        <w:rPr>
+          <w:sz w:val="24"/>
+          <w:szCs w:val="24"/>
+        </w:rPr>
+        <w:t xml:space="preserve">extraordinary; in </w:t>
+      </w:r>
+      <w:proofErr w:type="gramStart"/>
+      <w:r>
+        <w:rPr>
+          <w:sz w:val="24"/>
+          <w:szCs w:val="24"/>
+        </w:rPr>
+        <w:t>fact</w:t>
+      </w:r>
+      <w:proofErr w:type="gramEnd"/>
+      <w:r>
+        <w:rPr>
+          <w:sz w:val="24"/>
+          <w:szCs w:val="24"/>
+        </w:rPr>
+        <w:t xml:space="preserve"> it is simply </w:t>
+      </w:r>
+      <w:r>
+        <w:rPr>
+          <w:sz w:val="24"/>
+          <w:szCs w:val="24"/>
+        </w:rPr>
+        <w:t>a mo</w:t>
+      </w:r>
+      <w:r>
+        <w:rPr>
+          <w:sz w:val="24"/>
+          <w:szCs w:val="24"/>
+        </w:rPr>
+        <w:t>nument in the middle of a field at</w:t>
+      </w:r>
+      <w:r>
+        <w:rPr>
+          <w:sz w:val="24"/>
+          <w:szCs w:val="24"/>
+        </w:rPr>
+        <w:t xml:space="preserve"> an out of the way place one would likely never otherwise visit if it wasn’t for a highpointing goal.  </w:t>
+      </w:r>
+      <w:proofErr w:type="gramStart"/>
+      <w:r>
+        <w:rPr>
+          <w:sz w:val="24"/>
+          <w:szCs w:val="24"/>
+        </w:rPr>
+        <w:t>Nevertheless</w:t>
+      </w:r>
+      <w:proofErr w:type="gramEnd"/>
+      <w:r>
+        <w:rPr>
+          <w:sz w:val="24"/>
+          <w:szCs w:val="24"/>
+        </w:rPr>
+        <w:t xml:space="preserve"> the feeling of reaching a destination and the knowledge of being on the highest natural point of a state felt good. </w:t>
+      </w:r>
+    </w:p>
+    <w:p>
+      <w:pPr>
+        <w:rPr>
+          <w:sz w:val="24"/>
+          <w:szCs w:val="24"/>
+        </w:rPr>
+      </w:pPr>
+      <w:r>
+        <w:rPr>
+          <w:sz w:val="24"/>
+          <w:szCs w:val="24"/>
+        </w:rPr>
+        <w:lastRenderedPageBreak/>
         <w:t xml:space="preserve">The high point monument, standing four feet </w:t>
       </w:r>
       <w:r>
@@ -29140,15 +29289,7 @@
           <w:sz w:val="24"/>
           <w:szCs w:val="24"/>
         </w:rPr>
-        <w:t xml:space="preserve"> it’s more at home then the black painted piano like </w:t>
-      </w:r>
-      <w:r>
-        <w:rPr>
-          <w:sz w:val="24"/>
-          <w:szCs w:val="24"/>
-        </w:rPr>
-        <w:lastRenderedPageBreak/>
-        <w:t xml:space="preserve">metal </w:t>
+        <w:t xml:space="preserve"> it’s more at home then the black painted piano like metal </w:t>
       </w:r>
       <w:r>
         <w:rPr>
@@ -29295,6 +29436,24 @@
           <w:sz w:val="24"/>
           <w:szCs w:val="24"/>
         </w:rPr>
+        <w:br w:type="page"/>
+      </w:r>
+    </w:p>
+    <w:p>
+      <w:pPr>
+        <w:rPr>
+          <w:b/>
+          <w:sz w:val="24"/>
+          <w:szCs w:val="24"/>
+        </w:rPr>
+      </w:pPr>
+      <w:r>
+        <w:rPr>
+          <w:b/>
+          <w:sz w:val="24"/>
+          <w:szCs w:val="24"/>
+        </w:rPr>
+        <w:lastRenderedPageBreak/>
         <w:t>Black Elk Peak</w:t>
       </w:r>
       <w:r>
@@ -29887,7 +30046,6 @@
           <w:sz w:val="24"/>
           <w:szCs w:val="24"/>
         </w:rPr>
-        <w:lastRenderedPageBreak/>
         <w:t>White Butte</w:t>
       </w:r>
       <w:r>
@@ -30162,7 +30320,11 @@
         <w:t xml:space="preserve">All the same </w:t>
       </w:r>
       <w:r>
-        <w:t>White Butte is privately owned, as within the borders of the national grassland are substantial portions of both</w:t>
+        <w:t xml:space="preserve">White Butte is privately owned, as within the borders of the national </w:t>
+      </w:r>
+      <w:r>
+        <w:lastRenderedPageBreak/>
+        <w:t>grassland are substantial portions of both</w:t>
       </w:r>
       <w:r>
         <w:t xml:space="preserve"> state owned and privately</w:t>
@@ -30682,7 +30844,6 @@
           <w:sz w:val="24"/>
           <w:szCs w:val="24"/>
         </w:rPr>
-        <w:lastRenderedPageBreak/>
         <w:t xml:space="preserve">By noon we were </w:t>
       </w:r>
       <w:r>

</xml_diff>

<commit_message>
19 & 20 edited
</commit_message>
<xml_diff>
--- a/Walter/TripReports/Book_11_20.docx
+++ b/Walter/TripReports/Book_11_20.docx
@@ -5068,7 +5068,23 @@
           <w:sz w:val="24"/>
           <w:szCs w:val="24"/>
         </w:rPr>
-        <w:t xml:space="preserve">we located the Mountaineers route, and started down it. </w:t>
+        <w:t xml:space="preserve">we located the Mountaineers </w:t>
+      </w:r>
+      <w:proofErr w:type="gramStart"/>
+      <w:r>
+        <w:rPr>
+          <w:sz w:val="24"/>
+          <w:szCs w:val="24"/>
+        </w:rPr>
+        <w:t>route, and</w:t>
+      </w:r>
+      <w:proofErr w:type="gramEnd"/>
+      <w:r>
+        <w:rPr>
+          <w:sz w:val="24"/>
+          <w:szCs w:val="24"/>
+        </w:rPr>
+        <w:t xml:space="preserve"> started down it. </w:t>
       </w:r>
       <w:r>
         <w:rPr>
@@ -8287,7 +8303,23 @@
           <w:sz w:val="24"/>
           <w:szCs w:val="24"/>
         </w:rPr>
-        <w:t xml:space="preserve">fter trying three different ways up I just about turned around. But then something told me to give it one more go, and up I went reaching the summit ridge by 6:25 </w:t>
+        <w:t xml:space="preserve">fter trying three different ways up I just about turned around. But then something told me to give it one more </w:t>
+      </w:r>
+      <w:proofErr w:type="gramStart"/>
+      <w:r>
+        <w:rPr>
+          <w:sz w:val="24"/>
+          <w:szCs w:val="24"/>
+        </w:rPr>
+        <w:t>go</w:t>
+      </w:r>
+      <w:proofErr w:type="gramEnd"/>
+      <w:r>
+        <w:rPr>
+          <w:sz w:val="24"/>
+          <w:szCs w:val="24"/>
+        </w:rPr>
+        <w:t xml:space="preserve">, and up I went reaching the summit ridge by 6:25 </w:t>
       </w:r>
       <w:r>
         <w:rPr>
@@ -11680,7 +11712,23 @@
           <w:sz w:val="24"/>
           <w:szCs w:val="24"/>
         </w:rPr>
-        <w:t xml:space="preserve"> I assumed it was a weigh station, but as I entered I had </w:t>
+        <w:t xml:space="preserve"> I assumed it was a weigh station, but as I </w:t>
+      </w:r>
+      <w:proofErr w:type="gramStart"/>
+      <w:r>
+        <w:rPr>
+          <w:sz w:val="24"/>
+          <w:szCs w:val="24"/>
+        </w:rPr>
+        <w:t>entered</w:t>
+      </w:r>
+      <w:proofErr w:type="gramEnd"/>
+      <w:r>
+        <w:rPr>
+          <w:sz w:val="24"/>
+          <w:szCs w:val="24"/>
+        </w:rPr>
+        <w:t xml:space="preserve"> I had </w:t>
       </w:r>
       <w:r>
         <w:rPr>
@@ -12124,6 +12172,7 @@
         </w:rPr>
         <w:t xml:space="preserve"> pending hike to the highpoint of Texas.  The hike rises just over 3,000 vertical feet in 4.25 miles.  I figured I could </w:t>
       </w:r>
+      <w:proofErr w:type="gramStart"/>
       <w:r>
         <w:rPr>
           <w:sz w:val="24"/>
@@ -12143,7 +12192,15 @@
           <w:sz w:val="24"/>
           <w:szCs w:val="24"/>
         </w:rPr>
-        <w:t>cover that in three hours up and two and a half hours down</w:t>
+        <w:t>cover</w:t>
+      </w:r>
+      <w:proofErr w:type="gramEnd"/>
+      <w:r>
+        <w:rPr>
+          <w:sz w:val="24"/>
+          <w:szCs w:val="24"/>
+        </w:rPr>
+        <w:t xml:space="preserve"> that in three hours up and two and a half hours down</w:t>
       </w:r>
       <w:r>
         <w:rPr>
@@ -12544,7 +12601,23 @@
           <w:sz w:val="24"/>
           <w:szCs w:val="24"/>
         </w:rPr>
-        <w:t>my first glimpse of Guadalupe Peak was had. Shortly</w:t>
+        <w:t xml:space="preserve">my first glimpse of Guadalupe Peak </w:t>
+      </w:r>
+      <w:proofErr w:type="gramStart"/>
+      <w:r>
+        <w:rPr>
+          <w:sz w:val="24"/>
+          <w:szCs w:val="24"/>
+        </w:rPr>
+        <w:t>was had</w:t>
+      </w:r>
+      <w:proofErr w:type="gramEnd"/>
+      <w:r>
+        <w:rPr>
+          <w:sz w:val="24"/>
+          <w:szCs w:val="24"/>
+        </w:rPr>
+        <w:t>. Shortly</w:t>
       </w:r>
       <w:r>
         <w:rPr>
@@ -12593,7 +12666,23 @@
           <w:sz w:val="24"/>
           <w:szCs w:val="24"/>
         </w:rPr>
-        <w:t xml:space="preserve">  I notice a purple sleeping bag in the campground but</w:t>
+        <w:t xml:space="preserve">  I notice a purple sleeping bag in the </w:t>
+      </w:r>
+      <w:proofErr w:type="gramStart"/>
+      <w:r>
+        <w:rPr>
+          <w:sz w:val="24"/>
+          <w:szCs w:val="24"/>
+        </w:rPr>
+        <w:t>campground</w:t>
+      </w:r>
+      <w:proofErr w:type="gramEnd"/>
+      <w:r>
+        <w:rPr>
+          <w:sz w:val="24"/>
+          <w:szCs w:val="24"/>
+        </w:rPr>
+        <w:t xml:space="preserve"> but</w:t>
       </w:r>
       <w:r>
         <w:rPr>
@@ -12659,6 +12748,7 @@
         </w:rPr>
         <w:t xml:space="preserve">Once </w:t>
       </w:r>
+      <w:proofErr w:type="gramStart"/>
       <w:r>
         <w:rPr>
           <w:sz w:val="24"/>
@@ -12666,6 +12756,7 @@
         </w:rPr>
         <w:t>again</w:t>
       </w:r>
+      <w:proofErr w:type="gramEnd"/>
       <w:r>
         <w:rPr>
           <w:sz w:val="24"/>
@@ -13638,7 +13729,15 @@
           <w:sz w:val="24"/>
           <w:szCs w:val="24"/>
         </w:rPr>
-        <w:t>instead of this location along the west face. L</w:t>
+        <w:t xml:space="preserve">instead of this location along the west face. </w:t>
+      </w:r>
+      <w:proofErr w:type="gramStart"/>
+      <w:r>
+        <w:rPr>
+          <w:sz w:val="24"/>
+          <w:szCs w:val="24"/>
+        </w:rPr>
+        <w:t>L</w:t>
       </w:r>
       <w:r>
         <w:rPr>
@@ -13680,7 +13779,15 @@
           <w:sz w:val="24"/>
           <w:szCs w:val="24"/>
         </w:rPr>
-        <w:t>the terrain did not</w:t>
+        <w:t>the terrain</w:t>
+      </w:r>
+      <w:proofErr w:type="gramEnd"/>
+      <w:r>
+        <w:rPr>
+          <w:sz w:val="24"/>
+          <w:szCs w:val="24"/>
+        </w:rPr>
+        <w:t xml:space="preserve"> did not</w:t>
       </w:r>
       <w:r>
         <w:rPr>
@@ -14841,7 +14948,23 @@
           <w:sz w:val="24"/>
           <w:szCs w:val="24"/>
         </w:rPr>
-        <w:t xml:space="preserve">. After 41.5 hours of no real sleep I was </w:t>
+        <w:t xml:space="preserve">. After 41.5 hours of no real </w:t>
+      </w:r>
+      <w:proofErr w:type="gramStart"/>
+      <w:r>
+        <w:rPr>
+          <w:sz w:val="24"/>
+          <w:szCs w:val="24"/>
+        </w:rPr>
+        <w:t>sleep</w:t>
+      </w:r>
+      <w:proofErr w:type="gramEnd"/>
+      <w:r>
+        <w:rPr>
+          <w:sz w:val="24"/>
+          <w:szCs w:val="24"/>
+        </w:rPr>
+        <w:t xml:space="preserve"> I was </w:t>
       </w:r>
       <w:r>
         <w:rPr>
@@ -15937,8 +16060,17 @@
           <w:sz w:val="24"/>
           <w:szCs w:val="24"/>
         </w:rPr>
-        <w:t>May 24 being the day</w:t>
-      </w:r>
+        <w:t xml:space="preserve">May 24 being </w:t>
+      </w:r>
+      <w:proofErr w:type="gramStart"/>
+      <w:r>
+        <w:rPr>
+          <w:sz w:val="24"/>
+          <w:szCs w:val="24"/>
+        </w:rPr>
+        <w:t>the day</w:t>
+      </w:r>
+      <w:proofErr w:type="gramEnd"/>
       <w:r>
         <w:rPr>
           <w:sz w:val="24"/>
@@ -16051,6 +16183,7 @@
         </w:rPr>
         <w:t xml:space="preserve">.  For five years </w:t>
       </w:r>
+      <w:proofErr w:type="gramStart"/>
       <w:r>
         <w:rPr>
           <w:sz w:val="24"/>
@@ -16063,7 +16196,15 @@
           <w:sz w:val="24"/>
           <w:szCs w:val="24"/>
         </w:rPr>
-        <w:t xml:space="preserve">’d </w:t>
+        <w:t>’d</w:t>
+      </w:r>
+      <w:proofErr w:type="gramEnd"/>
+      <w:r>
+        <w:rPr>
+          <w:sz w:val="24"/>
+          <w:szCs w:val="24"/>
+        </w:rPr>
+        <w:t xml:space="preserve"> </w:t>
       </w:r>
       <w:r>
         <w:rPr>
@@ -18308,6 +18449,7 @@
         </w:rPr>
         <w:t xml:space="preserve">.  </w:t>
       </w:r>
+      <w:proofErr w:type="gramStart"/>
       <w:r>
         <w:rPr>
           <w:sz w:val="24"/>
@@ -18320,7 +18462,15 @@
           <w:sz w:val="24"/>
           <w:szCs w:val="24"/>
         </w:rPr>
-        <w:t>n spite of being pinned down I wrote in my journal “I love this experience</w:t>
+        <w:t>n spite of</w:t>
+      </w:r>
+      <w:proofErr w:type="gramEnd"/>
+      <w:r>
+        <w:rPr>
+          <w:sz w:val="24"/>
+          <w:szCs w:val="24"/>
+        </w:rPr>
+        <w:t xml:space="preserve"> being pinned down I wrote in my journal “I love this experience</w:t>
       </w:r>
       <w:r>
         <w:rPr>
@@ -21725,7 +21875,23 @@
           <w:sz w:val="24"/>
           <w:szCs w:val="24"/>
         </w:rPr>
-        <w:t>were the coldest we had encountered</w:t>
+        <w:t xml:space="preserve">were the </w:t>
+      </w:r>
+      <w:proofErr w:type="gramStart"/>
+      <w:r>
+        <w:rPr>
+          <w:sz w:val="24"/>
+          <w:szCs w:val="24"/>
+        </w:rPr>
+        <w:t>coldest</w:t>
+      </w:r>
+      <w:proofErr w:type="gramEnd"/>
+      <w:r>
+        <w:rPr>
+          <w:sz w:val="24"/>
+          <w:szCs w:val="24"/>
+        </w:rPr>
+        <w:t xml:space="preserve"> we had encountered</w:t>
       </w:r>
       <w:r>
         <w:rPr>
@@ -24870,7 +25036,23 @@
           <w:sz w:val="24"/>
           <w:szCs w:val="24"/>
         </w:rPr>
-        <w:t xml:space="preserve">etting pinned down on the descent was wearisome and the Beach Boys song “Sloop John B” with its “Let me go home, I wanna go home” lyrics kept going through my mind.  </w:t>
+        <w:t xml:space="preserve">etting pinned down on the descent was wearisome and the Beach Boys song “Sloop John B” with its “Let me go home, I </w:t>
+      </w:r>
+      <w:proofErr w:type="spellStart"/>
+      <w:r>
+        <w:rPr>
+          <w:sz w:val="24"/>
+          <w:szCs w:val="24"/>
+        </w:rPr>
+        <w:t>wanna</w:t>
+      </w:r>
+      <w:proofErr w:type="spellEnd"/>
+      <w:r>
+        <w:rPr>
+          <w:sz w:val="24"/>
+          <w:szCs w:val="24"/>
+        </w:rPr>
+        <w:t xml:space="preserve"> go home” lyrics kept going through my mind.  </w:t>
       </w:r>
     </w:p>
     <w:p>
@@ -26017,14 +26199,30 @@
           <w:sz w:val="24"/>
           <w:szCs w:val="24"/>
         </w:rPr>
-        <w:t xml:space="preserve"> where the sun actually s</w:t>
-      </w:r>
-      <w:r>
-        <w:rPr>
-          <w:sz w:val="24"/>
-          <w:szCs w:val="24"/>
-        </w:rPr>
-        <w:t xml:space="preserve">ets.  </w:t>
+        <w:t xml:space="preserve"> where the sun </w:t>
+      </w:r>
+      <w:proofErr w:type="gramStart"/>
+      <w:r>
+        <w:rPr>
+          <w:sz w:val="24"/>
+          <w:szCs w:val="24"/>
+        </w:rPr>
+        <w:t>actually s</w:t>
+      </w:r>
+      <w:r>
+        <w:rPr>
+          <w:sz w:val="24"/>
+          <w:szCs w:val="24"/>
+        </w:rPr>
+        <w:t>ets</w:t>
+      </w:r>
+      <w:proofErr w:type="gramEnd"/>
+      <w:r>
+        <w:rPr>
+          <w:sz w:val="24"/>
+          <w:szCs w:val="24"/>
+        </w:rPr>
+        <w:t xml:space="preserve">.  </w:t>
       </w:r>
     </w:p>
     <w:p>
@@ -27615,14 +27813,30 @@
           <w:sz w:val="24"/>
           <w:szCs w:val="24"/>
         </w:rPr>
-        <w:t>the current time was actually</w:t>
-      </w:r>
-      <w:r>
-        <w:rPr>
-          <w:sz w:val="24"/>
-          <w:szCs w:val="24"/>
-        </w:rPr>
-        <w:t xml:space="preserve"> only 7:30 </w:t>
+        <w:t xml:space="preserve">the current time was </w:t>
+      </w:r>
+      <w:proofErr w:type="gramStart"/>
+      <w:r>
+        <w:rPr>
+          <w:sz w:val="24"/>
+          <w:szCs w:val="24"/>
+        </w:rPr>
+        <w:t>actually</w:t>
+      </w:r>
+      <w:r>
+        <w:rPr>
+          <w:sz w:val="24"/>
+          <w:szCs w:val="24"/>
+        </w:rPr>
+        <w:t xml:space="preserve"> only</w:t>
+      </w:r>
+      <w:proofErr w:type="gramEnd"/>
+      <w:r>
+        <w:rPr>
+          <w:sz w:val="24"/>
+          <w:szCs w:val="24"/>
+        </w:rPr>
+        <w:t xml:space="preserve"> 7:30 </w:t>
       </w:r>
       <w:r>
         <w:rPr>
@@ -27848,7 +28062,23 @@
           <w:sz w:val="24"/>
           <w:szCs w:val="24"/>
         </w:rPr>
-        <w:t xml:space="preserve"> and also required about one hour of time</w:t>
+        <w:t xml:space="preserve"> </w:t>
+      </w:r>
+      <w:proofErr w:type="gramStart"/>
+      <w:r>
+        <w:rPr>
+          <w:sz w:val="24"/>
+          <w:szCs w:val="24"/>
+        </w:rPr>
+        <w:t>and also</w:t>
+      </w:r>
+      <w:proofErr w:type="gramEnd"/>
+      <w:r>
+        <w:rPr>
+          <w:sz w:val="24"/>
+          <w:szCs w:val="24"/>
+        </w:rPr>
+        <w:t xml:space="preserve"> required about one hour of time</w:t>
       </w:r>
       <w:r>
         <w:rPr>
@@ -29430,7 +29660,23 @@
           <w:sz w:val="24"/>
           <w:szCs w:val="24"/>
         </w:rPr>
-        <w:t xml:space="preserve">  A plaque there </w:t>
+        <w:t xml:space="preserve">  A plaque </w:t>
+      </w:r>
+      <w:proofErr w:type="gramStart"/>
+      <w:r>
+        <w:rPr>
+          <w:sz w:val="24"/>
+          <w:szCs w:val="24"/>
+        </w:rPr>
+        <w:t>there</w:t>
+      </w:r>
+      <w:proofErr w:type="gramEnd"/>
+      <w:r>
+        <w:rPr>
+          <w:sz w:val="24"/>
+          <w:szCs w:val="24"/>
+        </w:rPr>
+        <w:t xml:space="preserve"> </w:t>
       </w:r>
       <w:r>
         <w:rPr>
@@ -29801,7 +30047,23 @@
           <w:sz w:val="24"/>
           <w:szCs w:val="24"/>
         </w:rPr>
-        <w:t>monument actually missed the true mark but nevertheless became the legal official meeting point of the three states.</w:t>
+        <w:t xml:space="preserve">monument </w:t>
+      </w:r>
+      <w:proofErr w:type="gramStart"/>
+      <w:r>
+        <w:rPr>
+          <w:sz w:val="24"/>
+          <w:szCs w:val="24"/>
+        </w:rPr>
+        <w:t>actually missed</w:t>
+      </w:r>
+      <w:proofErr w:type="gramEnd"/>
+      <w:r>
+        <w:rPr>
+          <w:sz w:val="24"/>
+          <w:szCs w:val="24"/>
+        </w:rPr>
+        <w:t xml:space="preserve"> the true mark but nevertheless became the legal official meeting point of the three states.</w:t>
       </w:r>
       <w:r>
         <w:rPr>
@@ -30704,6 +30966,7 @@
         </w:rPr>
         <w:t xml:space="preserve">To us it </w:t>
       </w:r>
+      <w:proofErr w:type="gramStart"/>
       <w:r>
         <w:rPr>
           <w:sz w:val="24"/>
@@ -30711,6 +30974,7 @@
         </w:rPr>
         <w:t>sort</w:t>
       </w:r>
+      <w:proofErr w:type="gramEnd"/>
       <w:r>
         <w:rPr>
           <w:sz w:val="24"/>
@@ -31440,7 +31704,21 @@
           <w:sz w:val="24"/>
           <w:szCs w:val="24"/>
         </w:rPr>
-        <w:t xml:space="preserve"> bison, turkeys, deer, and antelope. On the Needles Highway we pasted through two one-way tunnels with the narrow</w:t>
+        <w:t xml:space="preserve"> bison, turkeys, deer, and antelope. On the Needles Highway we pas</w:t>
+      </w:r>
+      <w:r>
+        <w:rPr>
+          <w:sz w:val="24"/>
+          <w:szCs w:val="24"/>
+        </w:rPr>
+        <w:t>s</w:t>
+      </w:r>
+      <w:r>
+        <w:rPr>
+          <w:sz w:val="24"/>
+          <w:szCs w:val="24"/>
+        </w:rPr>
+        <w:t>ed through two one-way tunnels with the narrow</w:t>
       </w:r>
       <w:r>
         <w:rPr>
@@ -31492,7 +31770,7 @@
           <w:szCs w:val="24"/>
         </w:rPr>
         <w:drawing>
-          <wp:anchor distT="0" distB="0" distL="114300" distR="114300" simplePos="0" relativeHeight="251654656" behindDoc="0" locked="0" layoutInCell="1" allowOverlap="1" wp14:anchorId="17723BEA" wp14:editId="2E313125">
+          <wp:anchor distT="0" distB="0" distL="114300" distR="114300" simplePos="0" relativeHeight="251658240" behindDoc="0" locked="0" layoutInCell="1" allowOverlap="1" wp14:anchorId="17723BEA" wp14:editId="2E313125">
             <wp:simplePos x="0" y="0"/>
             <wp:positionH relativeFrom="column">
               <wp:posOffset>2554274</wp:posOffset>
@@ -31552,7 +31830,14 @@
           <w:sz w:val="24"/>
           <w:szCs w:val="24"/>
         </w:rPr>
-        <w:t xml:space="preserve">Black Elk Peak, as it is officially named since August 11, 2016 lies in the southwest corner of </w:t>
+        <w:t>Black Elk Peak lies</w:t>
+      </w:r>
+      <w:r>
+        <w:rPr>
+          <w:sz w:val="24"/>
+          <w:szCs w:val="24"/>
+        </w:rPr>
+        <w:t xml:space="preserve"> in the southwest corner of </w:t>
       </w:r>
       <w:r>
         <w:rPr>
@@ -31609,6 +31894,55 @@
           <w:szCs w:val="24"/>
         </w:rPr>
         <w:t>of the same name.</w:t>
+      </w:r>
+      <w:r>
+        <w:rPr>
+          <w:sz w:val="24"/>
+          <w:szCs w:val="24"/>
+        </w:rPr>
+        <w:t xml:space="preserve"> When we visited Black Elk Peak it was still </w:t>
+      </w:r>
+      <w:r>
+        <w:rPr>
+          <w:sz w:val="24"/>
+          <w:szCs w:val="24"/>
+        </w:rPr>
+        <w:t>officially</w:t>
+      </w:r>
+      <w:r>
+        <w:rPr>
+          <w:sz w:val="24"/>
+          <w:szCs w:val="24"/>
+        </w:rPr>
+        <w:t xml:space="preserve"> named </w:t>
+      </w:r>
+      <w:r>
+        <w:rPr>
+          <w:sz w:val="24"/>
+          <w:szCs w:val="24"/>
+        </w:rPr>
+        <w:t>Harney Peak</w:t>
+      </w:r>
+      <w:r>
+        <w:rPr>
+          <w:sz w:val="24"/>
+          <w:szCs w:val="24"/>
+        </w:rPr>
+        <w:t xml:space="preserve">, being renamed </w:t>
+      </w:r>
+      <w:r>
+        <w:rPr>
+          <w:sz w:val="24"/>
+          <w:szCs w:val="24"/>
+        </w:rPr>
+        <w:t>August 11, 2016</w:t>
+      </w:r>
+      <w:r>
+        <w:rPr>
+          <w:sz w:val="24"/>
+          <w:szCs w:val="24"/>
+        </w:rPr>
+        <w:t>.</w:t>
       </w:r>
     </w:p>
     <w:p>
@@ -31637,21 +31971,14 @@
           <w:sz w:val="24"/>
           <w:szCs w:val="24"/>
         </w:rPr>
-        <w:t xml:space="preserve">Harney Peak, as it was still officially named </w:t>
-      </w:r>
-      <w:r>
-        <w:rPr>
-          <w:sz w:val="24"/>
-          <w:szCs w:val="24"/>
-        </w:rPr>
-        <w:t>when Ana and I climbed it</w:t>
-      </w:r>
-      <w:r>
-        <w:rPr>
-          <w:sz w:val="24"/>
-          <w:szCs w:val="24"/>
-        </w:rPr>
-        <w:t xml:space="preserve">, </w:t>
+        <w:t>Black Elk Peak</w:t>
+      </w:r>
+      <w:r>
+        <w:rPr>
+          <w:sz w:val="24"/>
+          <w:szCs w:val="24"/>
+        </w:rPr>
+        <w:t xml:space="preserve"> </w:t>
       </w:r>
       <w:r>
         <w:rPr>
@@ -31791,28 +32118,35 @@
           <w:sz w:val="24"/>
           <w:szCs w:val="24"/>
         </w:rPr>
-        <w:t xml:space="preserve"> southeast </w:t>
-      </w:r>
-      <w:r>
-        <w:rPr>
-          <w:sz w:val="24"/>
-          <w:szCs w:val="24"/>
-        </w:rPr>
-        <w:t>while gaining elevation</w:t>
-      </w:r>
-      <w:r>
-        <w:rPr>
-          <w:sz w:val="24"/>
-          <w:szCs w:val="24"/>
-        </w:rPr>
-        <w:t xml:space="preserve"> before turning northeast </w:t>
-      </w:r>
-      <w:r>
-        <w:rPr>
-          <w:sz w:val="24"/>
-          <w:szCs w:val="24"/>
-        </w:rPr>
-        <w:t xml:space="preserve">and </w:t>
+        <w:t xml:space="preserve"> southeast</w:t>
+      </w:r>
+      <w:r>
+        <w:rPr>
+          <w:sz w:val="24"/>
+          <w:szCs w:val="24"/>
+        </w:rPr>
+        <w:t>.  Following some elevation gain trail 9S next turned</w:t>
+      </w:r>
+      <w:r>
+        <w:rPr>
+          <w:sz w:val="24"/>
+          <w:szCs w:val="24"/>
+        </w:rPr>
+        <w:t xml:space="preserve"> northeast </w:t>
+      </w:r>
+      <w:r>
+        <w:rPr>
+          <w:sz w:val="24"/>
+          <w:szCs w:val="24"/>
+        </w:rPr>
+        <w:t>while</w:t>
+      </w:r>
+      <w:r>
+        <w:rPr>
+          <w:sz w:val="24"/>
+          <w:szCs w:val="24"/>
+        </w:rPr>
+        <w:t xml:space="preserve"> </w:t>
       </w:r>
       <w:r>
         <w:rPr>
@@ -31945,6 +32279,13 @@
           <w:sz w:val="24"/>
           <w:szCs w:val="24"/>
         </w:rPr>
+        <w:t>,</w:t>
+      </w:r>
+      <w:r>
+        <w:rPr>
+          <w:sz w:val="24"/>
+          <w:szCs w:val="24"/>
+        </w:rPr>
         <w:t xml:space="preserve"> the trail </w:t>
       </w:r>
       <w:r>
@@ -31952,7 +32293,7 @@
           <w:sz w:val="24"/>
           <w:szCs w:val="24"/>
         </w:rPr>
-        <w:t>leaves</w:t>
+        <w:t>left</w:t>
       </w:r>
       <w:r>
         <w:rPr>
@@ -31994,7 +32335,21 @@
           <w:sz w:val="24"/>
           <w:szCs w:val="24"/>
         </w:rPr>
-        <w:t xml:space="preserve"> leaves Custer County entering Pennington County.</w:t>
+        <w:t xml:space="preserve"> </w:t>
+      </w:r>
+      <w:r>
+        <w:rPr>
+          <w:sz w:val="24"/>
+          <w:szCs w:val="24"/>
+        </w:rPr>
+        <w:t>left</w:t>
+      </w:r>
+      <w:r>
+        <w:rPr>
+          <w:sz w:val="24"/>
+          <w:szCs w:val="24"/>
+        </w:rPr>
+        <w:t xml:space="preserve"> Custer County entering Pennington County.</w:t>
       </w:r>
       <w:r>
         <w:rPr>
@@ -32260,14 +32615,35 @@
           <w:sz w:val="24"/>
           <w:szCs w:val="24"/>
         </w:rPr>
-        <w:t xml:space="preserve">are connected by a steel staircase spanning a gap.  While at another point the steps </w:t>
-      </w:r>
-      <w:r>
-        <w:rPr>
-          <w:sz w:val="24"/>
-          <w:szCs w:val="24"/>
-        </w:rPr>
-        <w:t xml:space="preserve">pass through a natural tunnel </w:t>
+        <w:t>were</w:t>
+      </w:r>
+      <w:r>
+        <w:rPr>
+          <w:sz w:val="24"/>
+          <w:szCs w:val="24"/>
+        </w:rPr>
+        <w:t xml:space="preserve"> connected by a steel staircase spanning a gap.  While at another point the steps </w:t>
+      </w:r>
+      <w:r>
+        <w:rPr>
+          <w:sz w:val="24"/>
+          <w:szCs w:val="24"/>
+        </w:rPr>
+        <w:t>pass</w:t>
+      </w:r>
+      <w:r>
+        <w:rPr>
+          <w:sz w:val="24"/>
+          <w:szCs w:val="24"/>
+        </w:rPr>
+        <w:t>ed</w:t>
+      </w:r>
+      <w:r>
+        <w:rPr>
+          <w:sz w:val="24"/>
+          <w:szCs w:val="24"/>
+        </w:rPr>
+        <w:t xml:space="preserve"> through a natural tunnel </w:t>
       </w:r>
       <w:r>
         <w:rPr>
@@ -32310,7 +32686,21 @@
           <w:sz w:val="24"/>
           <w:szCs w:val="24"/>
         </w:rPr>
-        <w:t>led right into an intriguing</w:t>
+        <w:t xml:space="preserve">led </w:t>
+      </w:r>
+      <w:r>
+        <w:rPr>
+          <w:sz w:val="24"/>
+          <w:szCs w:val="24"/>
+        </w:rPr>
+        <w:t>to</w:t>
+      </w:r>
+      <w:r>
+        <w:rPr>
+          <w:sz w:val="24"/>
+          <w:szCs w:val="24"/>
+        </w:rPr>
+        <w:t xml:space="preserve"> an intriguing</w:t>
       </w:r>
       <w:r>
         <w:rPr>
@@ -32590,7 +32980,7 @@
           <w:sz w:val="24"/>
           <w:szCs w:val="24"/>
         </w:rPr>
-        <w:t xml:space="preserve">is </w:t>
+        <w:t xml:space="preserve">is on the </w:t>
       </w:r>
       <w:r>
         <w:rPr>
@@ -32598,7 +32988,7 @@
           <w:szCs w:val="24"/>
         </w:rPr>
         <w:lastRenderedPageBreak/>
-        <w:t xml:space="preserve">on the register of historic </w:t>
+        <w:t xml:space="preserve">register of historic </w:t>
       </w:r>
       <w:r>
         <w:rPr>
@@ -32951,19 +33341,28 @@
         </w:rPr>
         <w:t xml:space="preserve">and pumphouse. From the vantage point of the </w:t>
       </w:r>
-      <w:r>
-        <w:rPr>
-          <w:sz w:val="24"/>
-          <w:szCs w:val="24"/>
-        </w:rPr>
-        <w:t>tower,</w:t>
-      </w:r>
-      <w:r>
-        <w:rPr>
-          <w:sz w:val="24"/>
-          <w:szCs w:val="24"/>
-        </w:rPr>
-        <w:t xml:space="preserve"> we </w:t>
+      <w:proofErr w:type="gramStart"/>
+      <w:r>
+        <w:rPr>
+          <w:sz w:val="24"/>
+          <w:szCs w:val="24"/>
+        </w:rPr>
+        <w:t>tower</w:t>
+      </w:r>
+      <w:proofErr w:type="gramEnd"/>
+      <w:r>
+        <w:rPr>
+          <w:sz w:val="24"/>
+          <w:szCs w:val="24"/>
+        </w:rPr>
+        <w:t xml:space="preserve"> </w:t>
+      </w:r>
+      <w:r>
+        <w:rPr>
+          <w:sz w:val="24"/>
+          <w:szCs w:val="24"/>
+        </w:rPr>
+        <w:t xml:space="preserve">we </w:t>
       </w:r>
       <w:r>
         <w:rPr>
@@ -33175,6 +33574,13 @@
           <w:szCs w:val="24"/>
         </w:rPr>
         <w:t>on the peak</w:t>
+      </w:r>
+      <w:r>
+        <w:rPr>
+          <w:sz w:val="24"/>
+          <w:szCs w:val="24"/>
+        </w:rPr>
+        <w:t>,</w:t>
       </w:r>
       <w:r>
         <w:rPr>
@@ -33496,6 +33902,13 @@
           <w:sz w:val="24"/>
           <w:szCs w:val="24"/>
         </w:rPr>
+        <w:t>,</w:t>
+      </w:r>
+      <w:r>
+        <w:rPr>
+          <w:sz w:val="24"/>
+          <w:szCs w:val="24"/>
+        </w:rPr>
         <w:t xml:space="preserve"> </w:t>
       </w:r>
       <w:r>
@@ -33553,21 +33966,49 @@
           <w:sz w:val="24"/>
           <w:szCs w:val="24"/>
         </w:rPr>
-        <w:t>miles, more or less, northeast of the southwest corner of North Dakota</w:t>
-      </w:r>
-      <w:r>
-        <w:rPr>
-          <w:sz w:val="24"/>
-          <w:szCs w:val="24"/>
-        </w:rPr>
-        <w:t xml:space="preserve">.  This is a sparsely populated area in the least populated county of the state, consisting mostly of grasslands. </w:t>
-      </w:r>
-      <w:r>
-        <w:rPr>
-          <w:sz w:val="24"/>
-          <w:szCs w:val="24"/>
-        </w:rPr>
-        <w:t>This state highpoint resides</w:t>
+        <w:t>miles</w:t>
+      </w:r>
+      <w:r>
+        <w:rPr>
+          <w:sz w:val="24"/>
+          <w:szCs w:val="24"/>
+        </w:rPr>
+        <w:t xml:space="preserve"> </w:t>
+      </w:r>
+      <w:r>
+        <w:rPr>
+          <w:sz w:val="24"/>
+          <w:szCs w:val="24"/>
+        </w:rPr>
+        <w:t>northeast of the southwest corner of North Dakota</w:t>
+      </w:r>
+      <w:r>
+        <w:rPr>
+          <w:sz w:val="24"/>
+          <w:szCs w:val="24"/>
+        </w:rPr>
+        <w:t xml:space="preserve">; </w:t>
+      </w:r>
+      <w:r>
+        <w:rPr>
+          <w:sz w:val="24"/>
+          <w:szCs w:val="24"/>
+        </w:rPr>
+        <w:t xml:space="preserve">a sparsely populated area in the least populated county of the state, consisting mostly of grasslands. </w:t>
+      </w:r>
+      <w:r>
+        <w:rPr>
+          <w:sz w:val="24"/>
+          <w:szCs w:val="24"/>
+        </w:rPr>
+        <w:t xml:space="preserve">The </w:t>
+      </w:r>
+      <w:r>
+        <w:rPr>
+          <w:sz w:val="24"/>
+          <w:szCs w:val="24"/>
+        </w:rPr>
+        <w:t>highpoint resides</w:t>
       </w:r>
       <w:r>
         <w:rPr>
@@ -33737,12 +34178,21 @@
         </w:rPr>
         <w:t xml:space="preserve">  </w:t>
       </w:r>
-      <w:r>
-        <w:rPr>
-          <w:sz w:val="24"/>
-          <w:szCs w:val="24"/>
-        </w:rPr>
-        <w:t>In spite of being a part of a National Forest unit the major portion of the grassland lack</w:t>
+      <w:proofErr w:type="gramStart"/>
+      <w:r>
+        <w:rPr>
+          <w:sz w:val="24"/>
+          <w:szCs w:val="24"/>
+        </w:rPr>
+        <w:t>In spite of</w:t>
+      </w:r>
+      <w:proofErr w:type="gramEnd"/>
+      <w:r>
+        <w:rPr>
+          <w:sz w:val="24"/>
+          <w:szCs w:val="24"/>
+        </w:rPr>
+        <w:t xml:space="preserve"> being a part of a National Forest unit the major portion of the grassland lack</w:t>
       </w:r>
       <w:r>
         <w:rPr>
@@ -33889,28 +34339,77 @@
           <w:sz w:val="24"/>
           <w:szCs w:val="24"/>
         </w:rPr>
-        <w:t xml:space="preserve">We parked shy of an old dilapidated and abandoned </w:t>
-      </w:r>
-      <w:r>
-        <w:rPr>
-          <w:sz w:val="24"/>
-          <w:szCs w:val="24"/>
-        </w:rPr>
-        <w:t>farmhouse and</w:t>
-      </w:r>
-      <w:r>
-        <w:rPr>
-          <w:sz w:val="24"/>
-          <w:szCs w:val="24"/>
-        </w:rPr>
-        <w:t xml:space="preserve"> walked due south along a flat over-grown dirt farm road.  Within a half a mile we went through a gate</w:t>
-      </w:r>
-      <w:r>
-        <w:rPr>
-          <w:sz w:val="24"/>
-          <w:szCs w:val="24"/>
-        </w:rPr>
-        <w:t xml:space="preserve">, to the west, </w:t>
+        <w:t>We parked shy of an old</w:t>
+      </w:r>
+      <w:r>
+        <w:rPr>
+          <w:sz w:val="24"/>
+          <w:szCs w:val="24"/>
+        </w:rPr>
+        <w:t>,</w:t>
+      </w:r>
+      <w:r>
+        <w:rPr>
+          <w:sz w:val="24"/>
+          <w:szCs w:val="24"/>
+        </w:rPr>
+        <w:t xml:space="preserve"> dilapidated</w:t>
+      </w:r>
+      <w:r>
+        <w:rPr>
+          <w:sz w:val="24"/>
+          <w:szCs w:val="24"/>
+        </w:rPr>
+        <w:t>,</w:t>
+      </w:r>
+      <w:r>
+        <w:rPr>
+          <w:sz w:val="24"/>
+          <w:szCs w:val="24"/>
+        </w:rPr>
+        <w:t xml:space="preserve"> abandoned </w:t>
+      </w:r>
+      <w:r>
+        <w:rPr>
+          <w:sz w:val="24"/>
+          <w:szCs w:val="24"/>
+        </w:rPr>
+        <w:t>farmhouse,</w:t>
+      </w:r>
+      <w:r>
+        <w:rPr>
+          <w:sz w:val="24"/>
+          <w:szCs w:val="24"/>
+        </w:rPr>
+        <w:t xml:space="preserve"> and</w:t>
+      </w:r>
+      <w:r>
+        <w:rPr>
+          <w:sz w:val="24"/>
+          <w:szCs w:val="24"/>
+        </w:rPr>
+        <w:t xml:space="preserve"> walked due south along a flat over-grown dirt road.  Within a half a mile we went </w:t>
+      </w:r>
+      <w:r>
+        <w:rPr>
+          <w:sz w:val="24"/>
+          <w:szCs w:val="24"/>
+        </w:rPr>
+        <w:t xml:space="preserve">west </w:t>
+      </w:r>
+      <w:r>
+        <w:rPr>
+          <w:sz w:val="24"/>
+          <w:szCs w:val="24"/>
+        </w:rPr>
+        <w:t>through a gate</w:t>
+      </w:r>
+      <w:r>
+        <w:rPr>
+          <w:sz w:val="24"/>
+          <w:szCs w:val="24"/>
+        </w:rPr>
+        <w:t xml:space="preserve"> </w:t>
       </w:r>
       <w:r>
         <w:rPr>
@@ -34036,7 +34535,21 @@
           <w:sz w:val="24"/>
           <w:szCs w:val="24"/>
         </w:rPr>
-        <w:t>s enough for some really nice views</w:t>
+        <w:t xml:space="preserve">s enough for some </w:t>
+      </w:r>
+      <w:r>
+        <w:rPr>
+          <w:sz w:val="24"/>
+          <w:szCs w:val="24"/>
+        </w:rPr>
+        <w:t>nice</w:t>
+      </w:r>
+      <w:r>
+        <w:rPr>
+          <w:sz w:val="24"/>
+          <w:szCs w:val="24"/>
+        </w:rPr>
+        <w:t xml:space="preserve"> views</w:t>
       </w:r>
       <w:r>
         <w:rPr>
@@ -34443,21 +34956,42 @@
           <w:sz w:val="24"/>
           <w:szCs w:val="24"/>
         </w:rPr>
-        <w:t xml:space="preserve"> which I </w:t>
-      </w:r>
-      <w:r>
-        <w:rPr>
-          <w:sz w:val="24"/>
-          <w:szCs w:val="24"/>
-        </w:rPr>
-        <w:t>am not clear as to the</w:t>
-      </w:r>
-      <w:r>
-        <w:rPr>
-          <w:sz w:val="24"/>
-          <w:szCs w:val="24"/>
-        </w:rPr>
-        <w:t xml:space="preserve"> significance of.  Also close to the cairn is a </w:t>
+        <w:t>,</w:t>
+      </w:r>
+      <w:r>
+        <w:rPr>
+          <w:sz w:val="24"/>
+          <w:szCs w:val="24"/>
+        </w:rPr>
+        <w:t xml:space="preserve"> </w:t>
+      </w:r>
+      <w:r>
+        <w:rPr>
+          <w:sz w:val="24"/>
+          <w:szCs w:val="24"/>
+        </w:rPr>
+        <w:t>the</w:t>
+      </w:r>
+      <w:r>
+        <w:rPr>
+          <w:sz w:val="24"/>
+          <w:szCs w:val="24"/>
+        </w:rPr>
+        <w:t xml:space="preserve"> significance of</w:t>
+      </w:r>
+      <w:r>
+        <w:rPr>
+          <w:sz w:val="24"/>
+          <w:szCs w:val="24"/>
+        </w:rPr>
+        <w:t xml:space="preserve"> which escapes me</w:t>
+      </w:r>
+      <w:r>
+        <w:rPr>
+          <w:sz w:val="24"/>
+          <w:szCs w:val="24"/>
+        </w:rPr>
+        <w:t xml:space="preserve">.  Also close to the cairn is a </w:t>
       </w:r>
       <w:r>
         <w:rPr>
@@ -34485,7 +35019,37 @@
           <w:sz w:val="24"/>
           <w:szCs w:val="24"/>
         </w:rPr>
-        <w:t xml:space="preserve">wrence P. Buzalsky (1935-1990) a member of the family that used to own the farm </w:t>
+        <w:t xml:space="preserve">wrence P. </w:t>
+      </w:r>
+      <w:proofErr w:type="spellStart"/>
+      <w:r>
+        <w:rPr>
+          <w:sz w:val="24"/>
+          <w:szCs w:val="24"/>
+        </w:rPr>
+        <w:t>Buzalsky</w:t>
+      </w:r>
+      <w:proofErr w:type="spellEnd"/>
+      <w:r>
+        <w:rPr>
+          <w:sz w:val="24"/>
+          <w:szCs w:val="24"/>
+        </w:rPr>
+        <w:t xml:space="preserve"> (1935-1990)</w:t>
+      </w:r>
+      <w:r>
+        <w:rPr>
+          <w:sz w:val="24"/>
+          <w:szCs w:val="24"/>
+        </w:rPr>
+        <w:t>,</w:t>
+      </w:r>
+      <w:r>
+        <w:rPr>
+          <w:sz w:val="24"/>
+          <w:szCs w:val="24"/>
+        </w:rPr>
+        <w:t xml:space="preserve"> a member of the family that used to own the farm </w:t>
       </w:r>
       <w:r>
         <w:rPr>
@@ -34577,7 +35141,21 @@
           <w:sz w:val="24"/>
           <w:szCs w:val="24"/>
         </w:rPr>
-        <w:t xml:space="preserve">We snapped several picture from the highpoint before returning to our vehicle.  The clay on the hiking path was wet and slippery </w:t>
+        <w:t>We snapped several picture</w:t>
+      </w:r>
+      <w:r>
+        <w:rPr>
+          <w:sz w:val="24"/>
+          <w:szCs w:val="24"/>
+        </w:rPr>
+        <w:t>s</w:t>
+      </w:r>
+      <w:r>
+        <w:rPr>
+          <w:sz w:val="24"/>
+          <w:szCs w:val="24"/>
+        </w:rPr>
+        <w:t xml:space="preserve"> from the highpoint before returning to our vehicle.  The clay on the hiking path was wet and slippery </w:t>
       </w:r>
       <w:r>
         <w:rPr>
@@ -34591,7 +35169,21 @@
           <w:sz w:val="24"/>
           <w:szCs w:val="24"/>
         </w:rPr>
-        <w:t xml:space="preserve"> lots of </w:t>
+        <w:t xml:space="preserve"> plenty</w:t>
+      </w:r>
+      <w:r>
+        <w:rPr>
+          <w:sz w:val="24"/>
+          <w:szCs w:val="24"/>
+        </w:rPr>
+        <w:t xml:space="preserve"> </w:t>
+      </w:r>
+      <w:r>
+        <w:rPr>
+          <w:sz w:val="24"/>
+          <w:szCs w:val="24"/>
+        </w:rPr>
+        <w:t xml:space="preserve">of </w:t>
       </w:r>
       <w:r>
         <w:rPr>
@@ -34726,7 +35318,21 @@
           <w:sz w:val="24"/>
           <w:szCs w:val="24"/>
         </w:rPr>
-        <w:t xml:space="preserve">ke of under an hour round trip </w:t>
+        <w:t>ke of under an hour round trip</w:t>
+      </w:r>
+      <w:r>
+        <w:rPr>
+          <w:sz w:val="24"/>
+          <w:szCs w:val="24"/>
+        </w:rPr>
+        <w:t>,</w:t>
+      </w:r>
+      <w:r>
+        <w:rPr>
+          <w:sz w:val="24"/>
+          <w:szCs w:val="24"/>
+        </w:rPr>
+        <w:t xml:space="preserve"> </w:t>
       </w:r>
       <w:r>
         <w:rPr>
@@ -34754,7 +35360,14 @@
           <w:sz w:val="24"/>
           <w:szCs w:val="24"/>
         </w:rPr>
-        <w:t>– but I understand that nowadays the trailhead has been moved about 0.7 miles</w:t>
+        <w:t xml:space="preserve">.  </w:t>
+      </w:r>
+      <w:r>
+        <w:rPr>
+          <w:sz w:val="24"/>
+          <w:szCs w:val="24"/>
+        </w:rPr>
+        <w:t>I understand that nowadays the trailhead has been moved about 0.7 miles</w:t>
       </w:r>
       <w:r>
         <w:rPr>
@@ -34775,7 +35388,21 @@
           <w:sz w:val="24"/>
           <w:szCs w:val="24"/>
         </w:rPr>
-        <w:t>d farmhouse making the round trip closer to 3.4 miles.</w:t>
+        <w:t>d farmhouse</w:t>
+      </w:r>
+      <w:r>
+        <w:rPr>
+          <w:sz w:val="24"/>
+          <w:szCs w:val="24"/>
+        </w:rPr>
+        <w:t>,</w:t>
+      </w:r>
+      <w:r>
+        <w:rPr>
+          <w:sz w:val="24"/>
+          <w:szCs w:val="24"/>
+        </w:rPr>
+        <w:t xml:space="preserve"> making the round trip closer to 3.4 miles.</w:t>
       </w:r>
     </w:p>
     <w:p>
@@ -34804,35 +35431,70 @@
           <w:sz w:val="24"/>
           <w:szCs w:val="24"/>
         </w:rPr>
-        <w:t xml:space="preserve"> south again.</w:t>
-      </w:r>
-      <w:r>
-        <w:rPr>
-          <w:sz w:val="24"/>
-          <w:szCs w:val="24"/>
-        </w:rPr>
-        <w:t xml:space="preserve"> We d</w:t>
-      </w:r>
-      <w:r>
-        <w:rPr>
-          <w:sz w:val="24"/>
-          <w:szCs w:val="24"/>
-        </w:rPr>
-        <w:t>rove by Devils Tower in Wyoming, and then to Casper</w:t>
-      </w:r>
-      <w:r>
-        <w:rPr>
-          <w:sz w:val="24"/>
-          <w:szCs w:val="24"/>
-        </w:rPr>
-        <w:t xml:space="preserve"> </w:t>
-      </w:r>
-      <w:r>
-        <w:rPr>
-          <w:sz w:val="24"/>
-          <w:szCs w:val="24"/>
-        </w:rPr>
-        <w:t>for dinner. From Casper we continued to Rawlins and checked into a motel 10</w:t>
+        <w:t xml:space="preserve"> south</w:t>
+      </w:r>
+      <w:r>
+        <w:rPr>
+          <w:sz w:val="24"/>
+          <w:szCs w:val="24"/>
+        </w:rPr>
+        <w:t xml:space="preserve"> heading back home to Orem UT. </w:t>
+      </w:r>
+      <w:r>
+        <w:rPr>
+          <w:sz w:val="24"/>
+          <w:szCs w:val="24"/>
+        </w:rPr>
+        <w:t>We d</w:t>
+      </w:r>
+      <w:r>
+        <w:rPr>
+          <w:sz w:val="24"/>
+          <w:szCs w:val="24"/>
+        </w:rPr>
+        <w:t>rove by Devils Tower in Wyoming, and then</w:t>
+      </w:r>
+      <w:r>
+        <w:rPr>
+          <w:sz w:val="24"/>
+          <w:szCs w:val="24"/>
+        </w:rPr>
+        <w:t xml:space="preserve"> on</w:t>
+      </w:r>
+      <w:r>
+        <w:rPr>
+          <w:sz w:val="24"/>
+          <w:szCs w:val="24"/>
+        </w:rPr>
+        <w:t xml:space="preserve"> to Casper</w:t>
+      </w:r>
+      <w:r>
+        <w:rPr>
+          <w:sz w:val="24"/>
+          <w:szCs w:val="24"/>
+        </w:rPr>
+        <w:t xml:space="preserve"> </w:t>
+      </w:r>
+      <w:r>
+        <w:rPr>
+          <w:sz w:val="24"/>
+          <w:szCs w:val="24"/>
+        </w:rPr>
+        <w:t xml:space="preserve">for dinner. From Casper we continued to Rawlins and checked into a motel </w:t>
+      </w:r>
+      <w:r>
+        <w:rPr>
+          <w:sz w:val="24"/>
+          <w:szCs w:val="24"/>
+        </w:rPr>
+        <w:t xml:space="preserve">around </w:t>
+      </w:r>
+      <w:r>
+        <w:rPr>
+          <w:sz w:val="24"/>
+          <w:szCs w:val="24"/>
+        </w:rPr>
+        <w:t>10</w:t>
       </w:r>
       <w:r>
         <w:rPr>
@@ -34874,7 +35536,112 @@
           <w:sz w:val="24"/>
           <w:szCs w:val="24"/>
         </w:rPr>
-        <w:t>. The following day we would return to Orem UT having driven 1908 miles over four days. A plethora of miles, but well worth the effort with three more US state highpoints obtained.</w:t>
+        <w:t>. The following day we</w:t>
+      </w:r>
+      <w:r>
+        <w:rPr>
+          <w:sz w:val="24"/>
+          <w:szCs w:val="24"/>
+        </w:rPr>
+        <w:t xml:space="preserve"> completed the drive home</w:t>
+      </w:r>
+      <w:r>
+        <w:rPr>
+          <w:sz w:val="24"/>
+          <w:szCs w:val="24"/>
+        </w:rPr>
+        <w:t xml:space="preserve"> ha</w:t>
+      </w:r>
+      <w:r>
+        <w:rPr>
+          <w:sz w:val="24"/>
+          <w:szCs w:val="24"/>
+        </w:rPr>
+        <w:t xml:space="preserve">ving driven 1,908 miles since leaving home on May 29. A plethora of miles, </w:t>
+      </w:r>
+      <w:r>
+        <w:rPr>
+          <w:sz w:val="24"/>
+          <w:szCs w:val="24"/>
+        </w:rPr>
+        <w:t>but well worth the effort</w:t>
+      </w:r>
+      <w:r>
+        <w:rPr>
+          <w:sz w:val="24"/>
+          <w:szCs w:val="24"/>
+        </w:rPr>
+        <w:t xml:space="preserve"> </w:t>
+      </w:r>
+      <w:r>
+        <w:rPr>
+          <w:sz w:val="24"/>
+          <w:szCs w:val="24"/>
+        </w:rPr>
+        <w:t xml:space="preserve">having </w:t>
+      </w:r>
+      <w:r>
+        <w:rPr>
+          <w:sz w:val="24"/>
+          <w:szCs w:val="24"/>
+        </w:rPr>
+        <w:t xml:space="preserve">obtained </w:t>
+      </w:r>
+      <w:r>
+        <w:rPr>
+          <w:sz w:val="24"/>
+          <w:szCs w:val="24"/>
+        </w:rPr>
+        <w:t>three</w:t>
+      </w:r>
+      <w:r>
+        <w:rPr>
+          <w:sz w:val="24"/>
+          <w:szCs w:val="24"/>
+        </w:rPr>
+        <w:t xml:space="preserve"> highpoints - Panorama Point NE </w:t>
+      </w:r>
+      <w:r>
+        <w:rPr>
+          <w:sz w:val="24"/>
+          <w:szCs w:val="24"/>
+        </w:rPr>
+        <w:t>(</w:t>
+      </w:r>
+      <w:r>
+        <w:rPr>
+          <w:sz w:val="24"/>
+          <w:szCs w:val="24"/>
+        </w:rPr>
+        <w:t>May 29</w:t>
+      </w:r>
+      <w:r>
+        <w:rPr>
+          <w:sz w:val="24"/>
+          <w:szCs w:val="24"/>
+        </w:rPr>
+        <w:t>)</w:t>
+      </w:r>
+      <w:r>
+        <w:rPr>
+          <w:sz w:val="24"/>
+          <w:szCs w:val="24"/>
+        </w:rPr>
+        <w:t>, Black Elk Peak SD (May 30), and White Butte ND</w:t>
+      </w:r>
+      <w:r>
+        <w:rPr>
+          <w:sz w:val="24"/>
+          <w:szCs w:val="24"/>
+        </w:rPr>
+        <w:t xml:space="preserve"> (May 31)</w:t>
+      </w:r>
+      <w:r>
+        <w:rPr>
+          <w:sz w:val="24"/>
+          <w:szCs w:val="24"/>
+        </w:rPr>
+        <w:t>.</w:t>
       </w:r>
     </w:p>
     <w:p>

</xml_diff>